<commit_message>
Ajustando documento com o cronograma corretamente
</commit_message>
<xml_diff>
--- a/documentos/RelatorioTecnico-Revio.docx
+++ b/documentos/RelatorioTecnico-Revio.docx
@@ -3873,7 +3873,7 @@
     </w:p>
     <w:tbl>
       <w:tblPr>
-        <w:tblW w:w="8931" w:type="dxa"/>
+        <w:tblW w:w="9426" w:type="dxa"/>
         <w:tblInd w:w="-214" w:type="dxa"/>
         <w:tblLayout w:type="fixed"/>
         <w:tblCellMar>
@@ -3885,9 +3885,8 @@
       <w:tblGrid>
         <w:gridCol w:w="1135"/>
         <w:gridCol w:w="1276"/>
-        <w:gridCol w:w="2693"/>
-        <w:gridCol w:w="2126"/>
-        <w:gridCol w:w="1701"/>
+        <w:gridCol w:w="4252"/>
+        <w:gridCol w:w="2763"/>
       </w:tblGrid>
       <w:tr>
         <w:trPr>
@@ -3926,7 +3925,7 @@
         </w:tc>
         <w:tc>
           <w:tcPr>
-            <w:tcW w:w="2693" w:type="dxa"/>
+            <w:tcW w:w="4252" w:type="dxa"/>
             <w:vMerge w:val="restart"/>
             <w:tcBorders>
               <w:top w:val="single" w:sz="4" w:space="0" w:color="000000"/>
@@ -3957,7 +3956,7 @@
         </w:tc>
         <w:tc>
           <w:tcPr>
-            <w:tcW w:w="2126" w:type="dxa"/>
+            <w:tcW w:w="2763" w:type="dxa"/>
             <w:vMerge w:val="restart"/>
             <w:tcBorders>
               <w:top w:val="single" w:sz="4" w:space="0" w:color="000000"/>
@@ -3984,34 +3983,6 @@
             </w:r>
           </w:p>
         </w:tc>
-        <w:tc>
-          <w:tcPr>
-            <w:tcW w:w="1701" w:type="dxa"/>
-            <w:vMerge w:val="restart"/>
-            <w:tcBorders>
-              <w:top w:val="single" w:sz="4" w:space="0" w:color="000000"/>
-              <w:left w:val="single" w:sz="4" w:space="0" w:color="000000"/>
-              <w:right w:val="single" w:sz="4" w:space="0" w:color="000000"/>
-            </w:tcBorders>
-          </w:tcPr>
-          <w:p>
-            <w:pPr>
-              <w:ind w:right="71"/>
-              <w:jc w:val="center"/>
-              <w:rPr>
-                <w:rFonts w:eastAsia="Arial"/>
-                <w:b/>
-              </w:rPr>
-            </w:pPr>
-            <w:r>
-              <w:rPr>
-                <w:rFonts w:eastAsia="Arial"/>
-                <w:b/>
-              </w:rPr>
-              <w:t>Fase</w:t>
-            </w:r>
-          </w:p>
-        </w:tc>
       </w:tr>
       <w:tr>
         <w:trPr>
@@ -4073,7 +4044,7 @@
         </w:tc>
         <w:tc>
           <w:tcPr>
-            <w:tcW w:w="2693" w:type="dxa"/>
+            <w:tcW w:w="4252" w:type="dxa"/>
             <w:vMerge/>
             <w:tcBorders>
               <w:top w:val="single" w:sz="4" w:space="0" w:color="000000"/>
@@ -4102,7 +4073,7 @@
         </w:tc>
         <w:tc>
           <w:tcPr>
-            <w:tcW w:w="2126" w:type="dxa"/>
+            <w:tcW w:w="2763" w:type="dxa"/>
             <w:vMerge/>
             <w:tcBorders>
               <w:top w:val="single" w:sz="4" w:space="0" w:color="000000"/>
@@ -4129,34 +4100,6 @@
             </w:pPr>
           </w:p>
         </w:tc>
-        <w:tc>
-          <w:tcPr>
-            <w:tcW w:w="1701" w:type="dxa"/>
-            <w:vMerge/>
-            <w:tcBorders>
-              <w:left w:val="single" w:sz="4" w:space="0" w:color="000000"/>
-              <w:bottom w:val="single" w:sz="4" w:space="0" w:color="000000"/>
-              <w:right w:val="single" w:sz="4" w:space="0" w:color="000000"/>
-            </w:tcBorders>
-          </w:tcPr>
-          <w:p>
-            <w:pPr>
-              <w:widowControl w:val="0"/>
-              <w:pBdr>
-                <w:top w:val="nil"/>
-                <w:left w:val="nil"/>
-                <w:bottom w:val="nil"/>
-                <w:right w:val="nil"/>
-                <w:between w:val="nil"/>
-              </w:pBdr>
-              <w:spacing w:line="276" w:lineRule="auto"/>
-              <w:rPr>
-                <w:rFonts w:eastAsia="Arial"/>
-                <w:b/>
-              </w:rPr>
-            </w:pPr>
-          </w:p>
-        </w:tc>
       </w:tr>
       <w:tr>
         <w:trPr>
@@ -4214,7 +4157,7 @@
         </w:tc>
         <w:tc>
           <w:tcPr>
-            <w:tcW w:w="2693" w:type="dxa"/>
+            <w:tcW w:w="4252" w:type="dxa"/>
             <w:tcBorders>
               <w:top w:val="single" w:sz="4" w:space="0" w:color="000000"/>
               <w:left w:val="single" w:sz="4" w:space="0" w:color="000000"/>
@@ -4251,7 +4194,7 @@
         </w:tc>
         <w:tc>
           <w:tcPr>
-            <w:tcW w:w="2126" w:type="dxa"/>
+            <w:tcW w:w="2763" w:type="dxa"/>
             <w:tcBorders>
               <w:top w:val="single" w:sz="4" w:space="0" w:color="000000"/>
               <w:left w:val="single" w:sz="4" w:space="0" w:color="000000"/>
@@ -4271,31 +4214,6 @@
                 <w:rFonts w:eastAsia="Arial"/>
               </w:rPr>
               <w:t>Descobrir qual o sistema mais utilizado em contrapartida a facilidade de integração com sistemas externos.</w:t>
-            </w:r>
-          </w:p>
-        </w:tc>
-        <w:tc>
-          <w:tcPr>
-            <w:tcW w:w="1701" w:type="dxa"/>
-            <w:tcBorders>
-              <w:top w:val="single" w:sz="4" w:space="0" w:color="000000"/>
-              <w:left w:val="single" w:sz="4" w:space="0" w:color="000000"/>
-              <w:bottom w:val="single" w:sz="4" w:space="0" w:color="000000"/>
-              <w:right w:val="single" w:sz="4" w:space="0" w:color="000000"/>
-            </w:tcBorders>
-          </w:tcPr>
-          <w:p>
-            <w:pPr>
-              <w:ind w:right="71"/>
-              <w:rPr>
-                <w:rFonts w:eastAsia="Arial"/>
-              </w:rPr>
-            </w:pPr>
-            <w:r>
-              <w:rPr>
-                <w:rFonts w:eastAsia="Arial"/>
-              </w:rPr>
-              <w:t>Primeira Entrega</w:t>
             </w:r>
           </w:p>
         </w:tc>
@@ -4356,7 +4274,7 @@
         </w:tc>
         <w:tc>
           <w:tcPr>
-            <w:tcW w:w="2693" w:type="dxa"/>
+            <w:tcW w:w="4252" w:type="dxa"/>
             <w:tcBorders>
               <w:top w:val="single" w:sz="4" w:space="0" w:color="000000"/>
               <w:left w:val="single" w:sz="4" w:space="0" w:color="000000"/>
@@ -4393,7 +4311,7 @@
         </w:tc>
         <w:tc>
           <w:tcPr>
-            <w:tcW w:w="2126" w:type="dxa"/>
+            <w:tcW w:w="2763" w:type="dxa"/>
             <w:tcBorders>
               <w:top w:val="single" w:sz="4" w:space="0" w:color="000000"/>
               <w:left w:val="single" w:sz="4" w:space="0" w:color="000000"/>
@@ -4413,31 +4331,6 @@
                 <w:rFonts w:eastAsia="Arial"/>
               </w:rPr>
               <w:t>Viabilidade do projeto.</w:t>
-            </w:r>
-          </w:p>
-        </w:tc>
-        <w:tc>
-          <w:tcPr>
-            <w:tcW w:w="1701" w:type="dxa"/>
-            <w:tcBorders>
-              <w:top w:val="single" w:sz="4" w:space="0" w:color="000000"/>
-              <w:left w:val="single" w:sz="4" w:space="0" w:color="000000"/>
-              <w:bottom w:val="single" w:sz="4" w:space="0" w:color="000000"/>
-              <w:right w:val="single" w:sz="4" w:space="0" w:color="000000"/>
-            </w:tcBorders>
-          </w:tcPr>
-          <w:p>
-            <w:pPr>
-              <w:ind w:right="71"/>
-              <w:rPr>
-                <w:rFonts w:eastAsia="Arial"/>
-              </w:rPr>
-            </w:pPr>
-            <w:r>
-              <w:rPr>
-                <w:rFonts w:eastAsia="Arial"/>
-              </w:rPr>
-              <w:t>Primeira Entrega</w:t>
             </w:r>
           </w:p>
         </w:tc>
@@ -4498,7 +4391,7 @@
         </w:tc>
         <w:tc>
           <w:tcPr>
-            <w:tcW w:w="2693" w:type="dxa"/>
+            <w:tcW w:w="4252" w:type="dxa"/>
             <w:tcBorders>
               <w:top w:val="single" w:sz="4" w:space="0" w:color="000000"/>
               <w:left w:val="single" w:sz="4" w:space="0" w:color="000000"/>
@@ -4527,7 +4420,7 @@
         </w:tc>
         <w:tc>
           <w:tcPr>
-            <w:tcW w:w="2126" w:type="dxa"/>
+            <w:tcW w:w="2763" w:type="dxa"/>
             <w:tcBorders>
               <w:top w:val="single" w:sz="4" w:space="0" w:color="000000"/>
               <w:left w:val="single" w:sz="4" w:space="0" w:color="000000"/>
@@ -4547,31 +4440,6 @@
                 <w:rFonts w:eastAsia="Arial"/>
               </w:rPr>
               <w:t>Restrições Arquiteturais</w:t>
-            </w:r>
-          </w:p>
-        </w:tc>
-        <w:tc>
-          <w:tcPr>
-            <w:tcW w:w="1701" w:type="dxa"/>
-            <w:tcBorders>
-              <w:top w:val="single" w:sz="4" w:space="0" w:color="000000"/>
-              <w:left w:val="single" w:sz="4" w:space="0" w:color="000000"/>
-              <w:bottom w:val="single" w:sz="4" w:space="0" w:color="000000"/>
-              <w:right w:val="single" w:sz="4" w:space="0" w:color="000000"/>
-            </w:tcBorders>
-          </w:tcPr>
-          <w:p>
-            <w:pPr>
-              <w:ind w:right="71"/>
-              <w:rPr>
-                <w:rFonts w:eastAsia="Arial"/>
-              </w:rPr>
-            </w:pPr>
-            <w:r>
-              <w:rPr>
-                <w:rFonts w:eastAsia="Arial"/>
-              </w:rPr>
-              <w:t>Primeira Entrega</w:t>
             </w:r>
           </w:p>
         </w:tc>
@@ -4632,7 +4500,7 @@
         </w:tc>
         <w:tc>
           <w:tcPr>
-            <w:tcW w:w="2693" w:type="dxa"/>
+            <w:tcW w:w="4252" w:type="dxa"/>
             <w:tcBorders>
               <w:top w:val="single" w:sz="4" w:space="0" w:color="000000"/>
               <w:left w:val="single" w:sz="4" w:space="0" w:color="000000"/>
@@ -4678,7 +4546,7 @@
         </w:tc>
         <w:tc>
           <w:tcPr>
-            <w:tcW w:w="2126" w:type="dxa"/>
+            <w:tcW w:w="2763" w:type="dxa"/>
             <w:tcBorders>
               <w:top w:val="single" w:sz="4" w:space="0" w:color="000000"/>
               <w:left w:val="single" w:sz="4" w:space="0" w:color="000000"/>
@@ -4698,31 +4566,6 @@
                 <w:rFonts w:eastAsia="Arial"/>
               </w:rPr>
               <w:t>Principais funcionalidades a serem desenvolvidas respeitando os limites derivados do levantamento de requisitos.</w:t>
-            </w:r>
-          </w:p>
-        </w:tc>
-        <w:tc>
-          <w:tcPr>
-            <w:tcW w:w="1701" w:type="dxa"/>
-            <w:tcBorders>
-              <w:top w:val="single" w:sz="4" w:space="0" w:color="000000"/>
-              <w:left w:val="single" w:sz="4" w:space="0" w:color="000000"/>
-              <w:bottom w:val="single" w:sz="4" w:space="0" w:color="000000"/>
-              <w:right w:val="single" w:sz="4" w:space="0" w:color="000000"/>
-            </w:tcBorders>
-          </w:tcPr>
-          <w:p>
-            <w:pPr>
-              <w:ind w:right="71"/>
-              <w:rPr>
-                <w:rFonts w:eastAsia="Arial"/>
-              </w:rPr>
-            </w:pPr>
-            <w:r>
-              <w:rPr>
-                <w:rFonts w:eastAsia="Arial"/>
-              </w:rPr>
-              <w:t>Primeira Entrega</w:t>
             </w:r>
           </w:p>
         </w:tc>
@@ -4783,7 +4626,7 @@
         </w:tc>
         <w:tc>
           <w:tcPr>
-            <w:tcW w:w="2693" w:type="dxa"/>
+            <w:tcW w:w="4252" w:type="dxa"/>
             <w:tcBorders>
               <w:top w:val="single" w:sz="4" w:space="0" w:color="000000"/>
               <w:left w:val="single" w:sz="4" w:space="0" w:color="000000"/>
@@ -4820,7 +4663,7 @@
         </w:tc>
         <w:tc>
           <w:tcPr>
-            <w:tcW w:w="2126" w:type="dxa"/>
+            <w:tcW w:w="2763" w:type="dxa"/>
             <w:tcBorders>
               <w:top w:val="single" w:sz="4" w:space="0" w:color="000000"/>
               <w:left w:val="single" w:sz="4" w:space="0" w:color="000000"/>
@@ -4835,2098 +4678,6 @@
                 <w:rFonts w:eastAsia="Arial"/>
               </w:rPr>
             </w:pPr>
-          </w:p>
-        </w:tc>
-        <w:tc>
-          <w:tcPr>
-            <w:tcW w:w="1701" w:type="dxa"/>
-            <w:tcBorders>
-              <w:top w:val="single" w:sz="4" w:space="0" w:color="000000"/>
-              <w:left w:val="single" w:sz="4" w:space="0" w:color="000000"/>
-              <w:bottom w:val="single" w:sz="4" w:space="0" w:color="000000"/>
-              <w:right w:val="single" w:sz="4" w:space="0" w:color="000000"/>
-            </w:tcBorders>
-          </w:tcPr>
-          <w:p>
-            <w:pPr>
-              <w:ind w:right="71"/>
-              <w:rPr>
-                <w:rFonts w:eastAsia="Arial"/>
-                <w:highlight w:val="yellow"/>
-              </w:rPr>
-            </w:pPr>
-            <w:r>
-              <w:rPr>
-                <w:rFonts w:eastAsia="Arial"/>
-                <w:highlight w:val="yellow"/>
-              </w:rPr>
-              <w:t>Primeira Entrega</w:t>
-            </w:r>
-          </w:p>
-        </w:tc>
-      </w:tr>
-      <w:tr>
-        <w:trPr>
-          <w:trHeight w:val="422"/>
-        </w:trPr>
-        <w:tc>
-          <w:tcPr>
-            <w:tcW w:w="1135" w:type="dxa"/>
-            <w:tcBorders>
-              <w:top w:val="single" w:sz="4" w:space="0" w:color="000000"/>
-              <w:left w:val="single" w:sz="4" w:space="0" w:color="000000"/>
-              <w:bottom w:val="single" w:sz="4" w:space="0" w:color="000000"/>
-              <w:right w:val="single" w:sz="4" w:space="0" w:color="000000"/>
-            </w:tcBorders>
-          </w:tcPr>
-          <w:p>
-            <w:pPr>
-              <w:jc w:val="center"/>
-              <w:rPr>
-                <w:rFonts w:eastAsia="Arial"/>
-              </w:rPr>
-            </w:pPr>
-            <w:r>
-              <w:rPr>
-                <w:rFonts w:eastAsia="Arial"/>
-              </w:rPr>
-              <w:t>04 / 05 / 22</w:t>
-            </w:r>
-          </w:p>
-        </w:tc>
-        <w:tc>
-          <w:tcPr>
-            <w:tcW w:w="1276" w:type="dxa"/>
-            <w:tcBorders>
-              <w:top w:val="single" w:sz="4" w:space="0" w:color="000000"/>
-              <w:left w:val="single" w:sz="4" w:space="0" w:color="000000"/>
-              <w:bottom w:val="single" w:sz="4" w:space="0" w:color="000000"/>
-              <w:right w:val="single" w:sz="4" w:space="0" w:color="000000"/>
-            </w:tcBorders>
-          </w:tcPr>
-          <w:p>
-            <w:pPr>
-              <w:jc w:val="center"/>
-              <w:rPr>
-                <w:rFonts w:eastAsia="Arial"/>
-              </w:rPr>
-            </w:pPr>
-            <w:r>
-              <w:rPr>
-                <w:rFonts w:eastAsia="Arial"/>
-              </w:rPr>
-              <w:t>07 / 05 / 22</w:t>
-            </w:r>
-          </w:p>
-          <w:p>
-            <w:pPr>
-              <w:jc w:val="center"/>
-              <w:rPr>
-                <w:rFonts w:eastAsia="Arial"/>
-              </w:rPr>
-            </w:pPr>
-          </w:p>
-        </w:tc>
-        <w:tc>
-          <w:tcPr>
-            <w:tcW w:w="2693" w:type="dxa"/>
-            <w:tcBorders>
-              <w:top w:val="single" w:sz="4" w:space="0" w:color="000000"/>
-              <w:left w:val="single" w:sz="4" w:space="0" w:color="000000"/>
-              <w:bottom w:val="single" w:sz="4" w:space="0" w:color="000000"/>
-              <w:right w:val="single" w:sz="4" w:space="0" w:color="000000"/>
-            </w:tcBorders>
-          </w:tcPr>
-          <w:p>
-            <w:pPr>
-              <w:pStyle w:val="PargrafodaLista"/>
-              <w:numPr>
-                <w:ilvl w:val="0"/>
-                <w:numId w:val="23"/>
-              </w:numPr>
-              <w:rPr>
-                <w:rFonts w:eastAsia="Arial"/>
-              </w:rPr>
-            </w:pPr>
-            <w:r>
-              <w:rPr>
-                <w:rFonts w:eastAsia="Arial"/>
-              </w:rPr>
-              <w:t>Construção de diagrama de containers</w:t>
-            </w:r>
-          </w:p>
-        </w:tc>
-        <w:tc>
-          <w:tcPr>
-            <w:tcW w:w="2126" w:type="dxa"/>
-            <w:tcBorders>
-              <w:top w:val="single" w:sz="4" w:space="0" w:color="000000"/>
-              <w:left w:val="single" w:sz="4" w:space="0" w:color="000000"/>
-              <w:bottom w:val="single" w:sz="4" w:space="0" w:color="000000"/>
-              <w:right w:val="single" w:sz="4" w:space="0" w:color="000000"/>
-            </w:tcBorders>
-          </w:tcPr>
-          <w:p>
-            <w:pPr>
-              <w:ind w:right="71"/>
-              <w:rPr>
-                <w:rFonts w:eastAsia="Arial"/>
-              </w:rPr>
-            </w:pPr>
-          </w:p>
-        </w:tc>
-        <w:tc>
-          <w:tcPr>
-            <w:tcW w:w="1701" w:type="dxa"/>
-            <w:tcBorders>
-              <w:top w:val="single" w:sz="4" w:space="0" w:color="000000"/>
-              <w:left w:val="single" w:sz="4" w:space="0" w:color="000000"/>
-              <w:bottom w:val="single" w:sz="4" w:space="0" w:color="000000"/>
-              <w:right w:val="single" w:sz="4" w:space="0" w:color="000000"/>
-            </w:tcBorders>
-          </w:tcPr>
-          <w:p>
-            <w:pPr>
-              <w:ind w:right="71"/>
-              <w:rPr>
-                <w:rFonts w:eastAsia="Arial"/>
-              </w:rPr>
-            </w:pPr>
-            <w:r>
-              <w:rPr>
-                <w:rFonts w:eastAsia="Arial"/>
-              </w:rPr>
-              <w:t>Segunda Entrega</w:t>
-            </w:r>
-          </w:p>
-        </w:tc>
-      </w:tr>
-      <w:tr>
-        <w:trPr>
-          <w:trHeight w:val="422"/>
-        </w:trPr>
-        <w:tc>
-          <w:tcPr>
-            <w:tcW w:w="1135" w:type="dxa"/>
-            <w:tcBorders>
-              <w:top w:val="single" w:sz="4" w:space="0" w:color="000000"/>
-              <w:left w:val="single" w:sz="4" w:space="0" w:color="000000"/>
-              <w:bottom w:val="single" w:sz="4" w:space="0" w:color="000000"/>
-              <w:right w:val="single" w:sz="4" w:space="0" w:color="000000"/>
-            </w:tcBorders>
-          </w:tcPr>
-          <w:p>
-            <w:pPr>
-              <w:jc w:val="center"/>
-              <w:rPr>
-                <w:rFonts w:eastAsia="Arial"/>
-              </w:rPr>
-            </w:pPr>
-            <w:r>
-              <w:rPr>
-                <w:rFonts w:eastAsia="Arial"/>
-              </w:rPr>
-              <w:t>08 / 05 / 22</w:t>
-            </w:r>
-          </w:p>
-        </w:tc>
-        <w:tc>
-          <w:tcPr>
-            <w:tcW w:w="1276" w:type="dxa"/>
-            <w:tcBorders>
-              <w:top w:val="single" w:sz="4" w:space="0" w:color="000000"/>
-              <w:left w:val="single" w:sz="4" w:space="0" w:color="000000"/>
-              <w:bottom w:val="single" w:sz="4" w:space="0" w:color="000000"/>
-              <w:right w:val="single" w:sz="4" w:space="0" w:color="000000"/>
-            </w:tcBorders>
-          </w:tcPr>
-          <w:p>
-            <w:pPr>
-              <w:jc w:val="center"/>
-              <w:rPr>
-                <w:rFonts w:eastAsia="Arial"/>
-              </w:rPr>
-            </w:pPr>
-            <w:r>
-              <w:rPr>
-                <w:rFonts w:eastAsia="Arial"/>
-              </w:rPr>
-              <w:t>15 / 05 / 22</w:t>
-            </w:r>
-          </w:p>
-        </w:tc>
-        <w:tc>
-          <w:tcPr>
-            <w:tcW w:w="2693" w:type="dxa"/>
-            <w:tcBorders>
-              <w:top w:val="single" w:sz="4" w:space="0" w:color="000000"/>
-              <w:left w:val="single" w:sz="4" w:space="0" w:color="000000"/>
-              <w:bottom w:val="single" w:sz="4" w:space="0" w:color="000000"/>
-              <w:right w:val="single" w:sz="4" w:space="0" w:color="000000"/>
-            </w:tcBorders>
-          </w:tcPr>
-          <w:p>
-            <w:pPr>
-              <w:pStyle w:val="PargrafodaLista"/>
-              <w:numPr>
-                <w:ilvl w:val="0"/>
-                <w:numId w:val="23"/>
-              </w:numPr>
-              <w:rPr>
-                <w:rFonts w:eastAsia="Arial"/>
-              </w:rPr>
-            </w:pPr>
-            <w:r>
-              <w:rPr>
-                <w:rFonts w:eastAsia="Arial"/>
-              </w:rPr>
-              <w:t>Construção do diagrama de componentes</w:t>
-            </w:r>
-          </w:p>
-        </w:tc>
-        <w:tc>
-          <w:tcPr>
-            <w:tcW w:w="2126" w:type="dxa"/>
-            <w:tcBorders>
-              <w:top w:val="single" w:sz="4" w:space="0" w:color="000000"/>
-              <w:left w:val="single" w:sz="4" w:space="0" w:color="000000"/>
-              <w:bottom w:val="single" w:sz="4" w:space="0" w:color="000000"/>
-              <w:right w:val="single" w:sz="4" w:space="0" w:color="000000"/>
-            </w:tcBorders>
-          </w:tcPr>
-          <w:p>
-            <w:pPr>
-              <w:ind w:right="71"/>
-              <w:rPr>
-                <w:rFonts w:eastAsia="Arial"/>
-              </w:rPr>
-            </w:pPr>
-          </w:p>
-        </w:tc>
-        <w:tc>
-          <w:tcPr>
-            <w:tcW w:w="1701" w:type="dxa"/>
-            <w:tcBorders>
-              <w:top w:val="single" w:sz="4" w:space="0" w:color="000000"/>
-              <w:left w:val="single" w:sz="4" w:space="0" w:color="000000"/>
-              <w:bottom w:val="single" w:sz="4" w:space="0" w:color="000000"/>
-              <w:right w:val="single" w:sz="4" w:space="0" w:color="000000"/>
-            </w:tcBorders>
-          </w:tcPr>
-          <w:p>
-            <w:pPr>
-              <w:ind w:right="71"/>
-              <w:rPr>
-                <w:rFonts w:eastAsia="Arial"/>
-              </w:rPr>
-            </w:pPr>
-            <w:r>
-              <w:rPr>
-                <w:rFonts w:eastAsia="Arial"/>
-              </w:rPr>
-              <w:t>Segunda Entrega</w:t>
-            </w:r>
-          </w:p>
-        </w:tc>
-      </w:tr>
-      <w:tr>
-        <w:trPr>
-          <w:trHeight w:val="422"/>
-        </w:trPr>
-        <w:tc>
-          <w:tcPr>
-            <w:tcW w:w="1135" w:type="dxa"/>
-            <w:tcBorders>
-              <w:top w:val="single" w:sz="4" w:space="0" w:color="000000"/>
-              <w:left w:val="single" w:sz="4" w:space="0" w:color="000000"/>
-              <w:bottom w:val="single" w:sz="4" w:space="0" w:color="000000"/>
-              <w:right w:val="single" w:sz="4" w:space="0" w:color="000000"/>
-            </w:tcBorders>
-          </w:tcPr>
-          <w:p>
-            <w:pPr>
-              <w:jc w:val="center"/>
-              <w:rPr>
-                <w:rFonts w:eastAsia="Arial"/>
-              </w:rPr>
-            </w:pPr>
-            <w:r>
-              <w:rPr>
-                <w:rFonts w:eastAsia="Arial"/>
-              </w:rPr>
-              <w:t>16 / 05 / 22</w:t>
-            </w:r>
-          </w:p>
-        </w:tc>
-        <w:tc>
-          <w:tcPr>
-            <w:tcW w:w="1276" w:type="dxa"/>
-            <w:tcBorders>
-              <w:top w:val="single" w:sz="4" w:space="0" w:color="000000"/>
-              <w:left w:val="single" w:sz="4" w:space="0" w:color="000000"/>
-              <w:bottom w:val="single" w:sz="4" w:space="0" w:color="000000"/>
-              <w:right w:val="single" w:sz="4" w:space="0" w:color="000000"/>
-            </w:tcBorders>
-          </w:tcPr>
-          <w:p>
-            <w:pPr>
-              <w:jc w:val="center"/>
-              <w:rPr>
-                <w:rFonts w:eastAsia="Arial"/>
-              </w:rPr>
-            </w:pPr>
-            <w:r>
-              <w:rPr>
-                <w:rFonts w:eastAsia="Arial"/>
-              </w:rPr>
-              <w:t>20 / 05 / 22</w:t>
-            </w:r>
-          </w:p>
-        </w:tc>
-        <w:tc>
-          <w:tcPr>
-            <w:tcW w:w="2693" w:type="dxa"/>
-            <w:tcBorders>
-              <w:top w:val="single" w:sz="4" w:space="0" w:color="000000"/>
-              <w:left w:val="single" w:sz="4" w:space="0" w:color="000000"/>
-              <w:bottom w:val="single" w:sz="4" w:space="0" w:color="000000"/>
-              <w:right w:val="single" w:sz="4" w:space="0" w:color="000000"/>
-            </w:tcBorders>
-          </w:tcPr>
-          <w:p>
-            <w:pPr>
-              <w:pStyle w:val="PargrafodaLista"/>
-              <w:numPr>
-                <w:ilvl w:val="0"/>
-                <w:numId w:val="23"/>
-              </w:numPr>
-              <w:rPr>
-                <w:rFonts w:eastAsia="Arial"/>
-              </w:rPr>
-            </w:pPr>
-            <w:r>
-              <w:rPr>
-                <w:rFonts w:eastAsia="Arial"/>
-              </w:rPr>
-              <w:t xml:space="preserve">Prototipação com </w:t>
-            </w:r>
-            <w:proofErr w:type="spellStart"/>
-            <w:r>
-              <w:rPr>
-                <w:rFonts w:eastAsia="Arial"/>
-              </w:rPr>
-              <w:t>wireframe</w:t>
-            </w:r>
-            <w:proofErr w:type="spellEnd"/>
-          </w:p>
-          <w:p>
-            <w:pPr>
-              <w:ind w:firstLine="5"/>
-              <w:rPr>
-                <w:rFonts w:eastAsia="Arial"/>
-              </w:rPr>
-            </w:pPr>
-          </w:p>
-        </w:tc>
-        <w:tc>
-          <w:tcPr>
-            <w:tcW w:w="2126" w:type="dxa"/>
-            <w:tcBorders>
-              <w:top w:val="single" w:sz="4" w:space="0" w:color="000000"/>
-              <w:left w:val="single" w:sz="4" w:space="0" w:color="000000"/>
-              <w:bottom w:val="single" w:sz="4" w:space="0" w:color="000000"/>
-              <w:right w:val="single" w:sz="4" w:space="0" w:color="000000"/>
-            </w:tcBorders>
-          </w:tcPr>
-          <w:p>
-            <w:pPr>
-              <w:ind w:right="71"/>
-              <w:rPr>
-                <w:rFonts w:eastAsia="Arial"/>
-              </w:rPr>
-            </w:pPr>
-          </w:p>
-        </w:tc>
-        <w:tc>
-          <w:tcPr>
-            <w:tcW w:w="1701" w:type="dxa"/>
-            <w:tcBorders>
-              <w:top w:val="single" w:sz="4" w:space="0" w:color="000000"/>
-              <w:left w:val="single" w:sz="4" w:space="0" w:color="000000"/>
-              <w:bottom w:val="single" w:sz="4" w:space="0" w:color="000000"/>
-              <w:right w:val="single" w:sz="4" w:space="0" w:color="000000"/>
-            </w:tcBorders>
-          </w:tcPr>
-          <w:p>
-            <w:pPr>
-              <w:ind w:right="71"/>
-              <w:rPr>
-                <w:rFonts w:eastAsia="Arial"/>
-              </w:rPr>
-            </w:pPr>
-            <w:r>
-              <w:rPr>
-                <w:rFonts w:eastAsia="Arial"/>
-              </w:rPr>
-              <w:t>Segunda Entrega</w:t>
-            </w:r>
-          </w:p>
-        </w:tc>
-      </w:tr>
-      <w:tr>
-        <w:trPr>
-          <w:trHeight w:val="422"/>
-        </w:trPr>
-        <w:tc>
-          <w:tcPr>
-            <w:tcW w:w="1135" w:type="dxa"/>
-            <w:tcBorders>
-              <w:top w:val="single" w:sz="4" w:space="0" w:color="000000"/>
-              <w:left w:val="single" w:sz="4" w:space="0" w:color="000000"/>
-              <w:bottom w:val="single" w:sz="4" w:space="0" w:color="000000"/>
-              <w:right w:val="single" w:sz="4" w:space="0" w:color="000000"/>
-            </w:tcBorders>
-          </w:tcPr>
-          <w:p>
-            <w:pPr>
-              <w:jc w:val="center"/>
-              <w:rPr>
-                <w:rFonts w:eastAsia="Arial"/>
-              </w:rPr>
-            </w:pPr>
-            <w:r>
-              <w:rPr>
-                <w:rFonts w:eastAsia="Arial"/>
-              </w:rPr>
-              <w:t>21 / 05 / 22</w:t>
-            </w:r>
-          </w:p>
-        </w:tc>
-        <w:tc>
-          <w:tcPr>
-            <w:tcW w:w="1276" w:type="dxa"/>
-            <w:tcBorders>
-              <w:top w:val="single" w:sz="4" w:space="0" w:color="000000"/>
-              <w:left w:val="single" w:sz="4" w:space="0" w:color="000000"/>
-              <w:bottom w:val="single" w:sz="4" w:space="0" w:color="000000"/>
-              <w:right w:val="single" w:sz="4" w:space="0" w:color="000000"/>
-            </w:tcBorders>
-          </w:tcPr>
-          <w:p>
-            <w:pPr>
-              <w:jc w:val="center"/>
-              <w:rPr>
-                <w:rFonts w:eastAsia="Arial"/>
-              </w:rPr>
-            </w:pPr>
-            <w:r>
-              <w:rPr>
-                <w:rFonts w:eastAsia="Arial"/>
-              </w:rPr>
-              <w:t>30 / 05 / 22</w:t>
-            </w:r>
-          </w:p>
-        </w:tc>
-        <w:tc>
-          <w:tcPr>
-            <w:tcW w:w="2693" w:type="dxa"/>
-            <w:tcBorders>
-              <w:top w:val="single" w:sz="4" w:space="0" w:color="000000"/>
-              <w:left w:val="single" w:sz="4" w:space="0" w:color="000000"/>
-              <w:bottom w:val="single" w:sz="4" w:space="0" w:color="000000"/>
-              <w:right w:val="single" w:sz="4" w:space="0" w:color="000000"/>
-            </w:tcBorders>
-          </w:tcPr>
-          <w:p>
-            <w:pPr>
-              <w:pStyle w:val="PargrafodaLista"/>
-              <w:numPr>
-                <w:ilvl w:val="0"/>
-                <w:numId w:val="23"/>
-              </w:numPr>
-              <w:rPr>
-                <w:rFonts w:eastAsia="Arial"/>
-              </w:rPr>
-            </w:pPr>
-            <w:r>
-              <w:rPr>
-                <w:rFonts w:eastAsia="Arial"/>
-              </w:rPr>
-              <w:t>Construção autenticação</w:t>
-            </w:r>
-          </w:p>
-          <w:p>
-            <w:pPr>
-              <w:ind w:firstLine="5"/>
-              <w:rPr>
-                <w:rFonts w:eastAsia="Arial"/>
-              </w:rPr>
-            </w:pPr>
-          </w:p>
-        </w:tc>
-        <w:tc>
-          <w:tcPr>
-            <w:tcW w:w="2126" w:type="dxa"/>
-            <w:tcBorders>
-              <w:top w:val="single" w:sz="4" w:space="0" w:color="000000"/>
-              <w:left w:val="single" w:sz="4" w:space="0" w:color="000000"/>
-              <w:bottom w:val="single" w:sz="4" w:space="0" w:color="000000"/>
-              <w:right w:val="single" w:sz="4" w:space="0" w:color="000000"/>
-            </w:tcBorders>
-          </w:tcPr>
-          <w:p>
-            <w:pPr>
-              <w:ind w:right="71"/>
-              <w:rPr>
-                <w:rFonts w:eastAsia="Arial"/>
-              </w:rPr>
-            </w:pPr>
-          </w:p>
-        </w:tc>
-        <w:tc>
-          <w:tcPr>
-            <w:tcW w:w="1701" w:type="dxa"/>
-            <w:tcBorders>
-              <w:top w:val="single" w:sz="4" w:space="0" w:color="000000"/>
-              <w:left w:val="single" w:sz="4" w:space="0" w:color="000000"/>
-              <w:bottom w:val="single" w:sz="4" w:space="0" w:color="000000"/>
-              <w:right w:val="single" w:sz="4" w:space="0" w:color="000000"/>
-            </w:tcBorders>
-          </w:tcPr>
-          <w:p>
-            <w:pPr>
-              <w:ind w:right="71"/>
-              <w:rPr>
-                <w:rFonts w:eastAsia="Arial"/>
-              </w:rPr>
-            </w:pPr>
-            <w:r>
-              <w:rPr>
-                <w:rFonts w:eastAsia="Arial"/>
-              </w:rPr>
-              <w:t>Segunda Entrega</w:t>
-            </w:r>
-          </w:p>
-        </w:tc>
-      </w:tr>
-      <w:tr>
-        <w:trPr>
-          <w:trHeight w:val="643"/>
-        </w:trPr>
-        <w:tc>
-          <w:tcPr>
-            <w:tcW w:w="1135" w:type="dxa"/>
-            <w:tcBorders>
-              <w:top w:val="single" w:sz="4" w:space="0" w:color="000000"/>
-              <w:left w:val="single" w:sz="4" w:space="0" w:color="000000"/>
-              <w:bottom w:val="single" w:sz="4" w:space="0" w:color="000000"/>
-              <w:right w:val="single" w:sz="4" w:space="0" w:color="000000"/>
-            </w:tcBorders>
-          </w:tcPr>
-          <w:p>
-            <w:pPr>
-              <w:jc w:val="center"/>
-              <w:rPr>
-                <w:rFonts w:eastAsia="Arial"/>
-              </w:rPr>
-            </w:pPr>
-            <w:r>
-              <w:rPr>
-                <w:rFonts w:eastAsia="Arial"/>
-              </w:rPr>
-              <w:t>__ / __ / __</w:t>
-            </w:r>
-          </w:p>
-        </w:tc>
-        <w:tc>
-          <w:tcPr>
-            <w:tcW w:w="1276" w:type="dxa"/>
-            <w:tcBorders>
-              <w:top w:val="single" w:sz="4" w:space="0" w:color="000000"/>
-              <w:left w:val="single" w:sz="4" w:space="0" w:color="000000"/>
-              <w:bottom w:val="single" w:sz="4" w:space="0" w:color="000000"/>
-              <w:right w:val="single" w:sz="4" w:space="0" w:color="000000"/>
-            </w:tcBorders>
-          </w:tcPr>
-          <w:p>
-            <w:pPr>
-              <w:jc w:val="center"/>
-              <w:rPr>
-                <w:rFonts w:eastAsia="Arial"/>
-              </w:rPr>
-            </w:pPr>
-            <w:r>
-              <w:rPr>
-                <w:rFonts w:eastAsia="Arial"/>
-              </w:rPr>
-              <w:t>__ / __ / __</w:t>
-            </w:r>
-          </w:p>
-        </w:tc>
-        <w:tc>
-          <w:tcPr>
-            <w:tcW w:w="2693" w:type="dxa"/>
-            <w:tcBorders>
-              <w:top w:val="single" w:sz="4" w:space="0" w:color="000000"/>
-              <w:left w:val="single" w:sz="4" w:space="0" w:color="000000"/>
-              <w:bottom w:val="single" w:sz="4" w:space="0" w:color="000000"/>
-              <w:right w:val="single" w:sz="4" w:space="0" w:color="000000"/>
-            </w:tcBorders>
-          </w:tcPr>
-          <w:p>
-            <w:pPr>
-              <w:pStyle w:val="PargrafodaLista"/>
-              <w:numPr>
-                <w:ilvl w:val="0"/>
-                <w:numId w:val="23"/>
-              </w:numPr>
-              <w:rPr>
-                <w:rFonts w:eastAsia="Arial"/>
-              </w:rPr>
-            </w:pPr>
-            <w:r>
-              <w:rPr>
-                <w:rFonts w:eastAsia="Arial"/>
-              </w:rPr>
-              <w:t xml:space="preserve">Construção API CRUD </w:t>
-            </w:r>
-            <w:r>
-              <w:rPr>
-                <w:rFonts w:eastAsia="Arial"/>
-              </w:rPr>
-              <w:t>e</w:t>
-            </w:r>
-            <w:r>
-              <w:rPr>
-                <w:rFonts w:eastAsia="Arial"/>
-              </w:rPr>
-              <w:t xml:space="preserve"> Integração AD Microsoft</w:t>
-            </w:r>
-          </w:p>
-          <w:p>
-            <w:pPr>
-              <w:ind w:firstLine="5"/>
-              <w:rPr>
-                <w:rFonts w:eastAsia="Arial"/>
-              </w:rPr>
-            </w:pPr>
-          </w:p>
-        </w:tc>
-        <w:tc>
-          <w:tcPr>
-            <w:tcW w:w="2126" w:type="dxa"/>
-            <w:tcBorders>
-              <w:top w:val="single" w:sz="4" w:space="0" w:color="000000"/>
-              <w:left w:val="single" w:sz="4" w:space="0" w:color="000000"/>
-              <w:bottom w:val="single" w:sz="4" w:space="0" w:color="000000"/>
-              <w:right w:val="single" w:sz="4" w:space="0" w:color="000000"/>
-            </w:tcBorders>
-          </w:tcPr>
-          <w:p>
-            <w:pPr>
-              <w:ind w:right="71"/>
-              <w:rPr>
-                <w:rFonts w:eastAsia="Arial"/>
-              </w:rPr>
-            </w:pPr>
-          </w:p>
-        </w:tc>
-        <w:tc>
-          <w:tcPr>
-            <w:tcW w:w="1701" w:type="dxa"/>
-            <w:tcBorders>
-              <w:top w:val="single" w:sz="4" w:space="0" w:color="000000"/>
-              <w:left w:val="single" w:sz="4" w:space="0" w:color="000000"/>
-              <w:bottom w:val="single" w:sz="4" w:space="0" w:color="000000"/>
-              <w:right w:val="single" w:sz="4" w:space="0" w:color="000000"/>
-            </w:tcBorders>
-          </w:tcPr>
-          <w:p>
-            <w:pPr>
-              <w:ind w:right="71"/>
-              <w:rPr>
-                <w:rFonts w:eastAsia="Arial"/>
-              </w:rPr>
-            </w:pPr>
-            <w:r>
-              <w:rPr>
-                <w:rFonts w:eastAsia="Arial"/>
-              </w:rPr>
-              <w:t>Segunda Entrega</w:t>
-            </w:r>
-          </w:p>
-        </w:tc>
-      </w:tr>
-      <w:tr>
-        <w:trPr>
-          <w:trHeight w:val="625"/>
-        </w:trPr>
-        <w:tc>
-          <w:tcPr>
-            <w:tcW w:w="1135" w:type="dxa"/>
-            <w:tcBorders>
-              <w:top w:val="single" w:sz="4" w:space="0" w:color="000000"/>
-              <w:left w:val="single" w:sz="4" w:space="0" w:color="000000"/>
-              <w:bottom w:val="single" w:sz="4" w:space="0" w:color="000000"/>
-              <w:right w:val="single" w:sz="4" w:space="0" w:color="000000"/>
-            </w:tcBorders>
-          </w:tcPr>
-          <w:p>
-            <w:pPr>
-              <w:jc w:val="center"/>
-              <w:rPr>
-                <w:rFonts w:eastAsia="Arial"/>
-              </w:rPr>
-            </w:pPr>
-            <w:r>
-              <w:rPr>
-                <w:rFonts w:eastAsia="Arial"/>
-              </w:rPr>
-              <w:t>__ / __ / __</w:t>
-            </w:r>
-          </w:p>
-        </w:tc>
-        <w:tc>
-          <w:tcPr>
-            <w:tcW w:w="1276" w:type="dxa"/>
-            <w:tcBorders>
-              <w:top w:val="single" w:sz="4" w:space="0" w:color="000000"/>
-              <w:left w:val="single" w:sz="4" w:space="0" w:color="000000"/>
-              <w:bottom w:val="single" w:sz="4" w:space="0" w:color="000000"/>
-              <w:right w:val="single" w:sz="4" w:space="0" w:color="000000"/>
-            </w:tcBorders>
-          </w:tcPr>
-          <w:p>
-            <w:pPr>
-              <w:jc w:val="center"/>
-              <w:rPr>
-                <w:rFonts w:eastAsia="Arial"/>
-              </w:rPr>
-            </w:pPr>
-            <w:r>
-              <w:rPr>
-                <w:rFonts w:eastAsia="Arial"/>
-              </w:rPr>
-              <w:t>__ / __ / __</w:t>
-            </w:r>
-          </w:p>
-        </w:tc>
-        <w:tc>
-          <w:tcPr>
-            <w:tcW w:w="2693" w:type="dxa"/>
-            <w:tcBorders>
-              <w:top w:val="single" w:sz="4" w:space="0" w:color="000000"/>
-              <w:left w:val="single" w:sz="4" w:space="0" w:color="000000"/>
-              <w:bottom w:val="single" w:sz="4" w:space="0" w:color="000000"/>
-              <w:right w:val="single" w:sz="4" w:space="0" w:color="000000"/>
-            </w:tcBorders>
-          </w:tcPr>
-          <w:p>
-            <w:pPr>
-              <w:pStyle w:val="PargrafodaLista"/>
-              <w:numPr>
-                <w:ilvl w:val="0"/>
-                <w:numId w:val="23"/>
-              </w:numPr>
-              <w:rPr>
-                <w:rFonts w:eastAsia="Arial"/>
-              </w:rPr>
-            </w:pPr>
-            <w:r>
-              <w:rPr>
-                <w:rFonts w:eastAsia="Arial"/>
-              </w:rPr>
-              <w:t>Integração API com ferramenta de gestão de mudança Service Now</w:t>
-            </w:r>
-          </w:p>
-          <w:p>
-            <w:pPr>
-              <w:ind w:firstLine="5"/>
-              <w:rPr>
-                <w:rFonts w:eastAsia="Arial"/>
-              </w:rPr>
-            </w:pPr>
-          </w:p>
-        </w:tc>
-        <w:tc>
-          <w:tcPr>
-            <w:tcW w:w="2126" w:type="dxa"/>
-            <w:tcBorders>
-              <w:top w:val="single" w:sz="4" w:space="0" w:color="000000"/>
-              <w:left w:val="single" w:sz="4" w:space="0" w:color="000000"/>
-              <w:bottom w:val="single" w:sz="4" w:space="0" w:color="000000"/>
-              <w:right w:val="single" w:sz="4" w:space="0" w:color="000000"/>
-            </w:tcBorders>
-          </w:tcPr>
-          <w:p>
-            <w:pPr>
-              <w:ind w:right="71"/>
-              <w:rPr>
-                <w:rFonts w:eastAsia="Arial"/>
-              </w:rPr>
-            </w:pPr>
-          </w:p>
-        </w:tc>
-        <w:tc>
-          <w:tcPr>
-            <w:tcW w:w="1701" w:type="dxa"/>
-            <w:tcBorders>
-              <w:top w:val="single" w:sz="4" w:space="0" w:color="000000"/>
-              <w:left w:val="single" w:sz="4" w:space="0" w:color="000000"/>
-              <w:bottom w:val="single" w:sz="4" w:space="0" w:color="000000"/>
-              <w:right w:val="single" w:sz="4" w:space="0" w:color="000000"/>
-            </w:tcBorders>
-          </w:tcPr>
-          <w:p>
-            <w:pPr>
-              <w:ind w:right="71"/>
-              <w:rPr>
-                <w:rFonts w:eastAsia="Arial"/>
-              </w:rPr>
-            </w:pPr>
-            <w:r>
-              <w:rPr>
-                <w:rFonts w:eastAsia="Arial"/>
-              </w:rPr>
-              <w:t>Segunda Entrega</w:t>
-            </w:r>
-          </w:p>
-        </w:tc>
-      </w:tr>
-      <w:tr>
-        <w:trPr>
-          <w:trHeight w:val="422"/>
-        </w:trPr>
-        <w:tc>
-          <w:tcPr>
-            <w:tcW w:w="1135" w:type="dxa"/>
-            <w:tcBorders>
-              <w:top w:val="single" w:sz="4" w:space="0" w:color="000000"/>
-              <w:left w:val="single" w:sz="4" w:space="0" w:color="000000"/>
-              <w:bottom w:val="single" w:sz="4" w:space="0" w:color="000000"/>
-              <w:right w:val="single" w:sz="4" w:space="0" w:color="000000"/>
-            </w:tcBorders>
-          </w:tcPr>
-          <w:p>
-            <w:pPr>
-              <w:jc w:val="center"/>
-              <w:rPr>
-                <w:rFonts w:eastAsia="Arial"/>
-              </w:rPr>
-            </w:pPr>
-            <w:r>
-              <w:rPr>
-                <w:rFonts w:eastAsia="Arial"/>
-              </w:rPr>
-              <w:t>__ / __ / __</w:t>
-            </w:r>
-          </w:p>
-        </w:tc>
-        <w:tc>
-          <w:tcPr>
-            <w:tcW w:w="1276" w:type="dxa"/>
-            <w:tcBorders>
-              <w:top w:val="single" w:sz="4" w:space="0" w:color="000000"/>
-              <w:left w:val="single" w:sz="4" w:space="0" w:color="000000"/>
-              <w:bottom w:val="single" w:sz="4" w:space="0" w:color="000000"/>
-              <w:right w:val="single" w:sz="4" w:space="0" w:color="000000"/>
-            </w:tcBorders>
-          </w:tcPr>
-          <w:p>
-            <w:pPr>
-              <w:jc w:val="center"/>
-              <w:rPr>
-                <w:rFonts w:eastAsia="Arial"/>
-              </w:rPr>
-            </w:pPr>
-            <w:r>
-              <w:rPr>
-                <w:rFonts w:eastAsia="Arial"/>
-              </w:rPr>
-              <w:t>__ / __ / __</w:t>
-            </w:r>
-          </w:p>
-        </w:tc>
-        <w:tc>
-          <w:tcPr>
-            <w:tcW w:w="2693" w:type="dxa"/>
-            <w:tcBorders>
-              <w:top w:val="single" w:sz="4" w:space="0" w:color="000000"/>
-              <w:left w:val="single" w:sz="4" w:space="0" w:color="000000"/>
-              <w:bottom w:val="single" w:sz="4" w:space="0" w:color="000000"/>
-              <w:right w:val="single" w:sz="4" w:space="0" w:color="000000"/>
-            </w:tcBorders>
-          </w:tcPr>
-          <w:p>
-            <w:pPr>
-              <w:pStyle w:val="PargrafodaLista"/>
-              <w:numPr>
-                <w:ilvl w:val="0"/>
-                <w:numId w:val="23"/>
-              </w:numPr>
-              <w:rPr>
-                <w:rFonts w:eastAsia="Arial"/>
-              </w:rPr>
-            </w:pPr>
-            <w:r>
-              <w:rPr>
-                <w:rFonts w:eastAsia="Arial"/>
-              </w:rPr>
-              <w:t>Integração API com Slack</w:t>
-            </w:r>
-          </w:p>
-          <w:p>
-            <w:pPr>
-              <w:ind w:firstLine="5"/>
-              <w:rPr>
-                <w:rFonts w:eastAsia="Arial"/>
-              </w:rPr>
-            </w:pPr>
-          </w:p>
-        </w:tc>
-        <w:tc>
-          <w:tcPr>
-            <w:tcW w:w="2126" w:type="dxa"/>
-            <w:tcBorders>
-              <w:top w:val="single" w:sz="4" w:space="0" w:color="000000"/>
-              <w:left w:val="single" w:sz="4" w:space="0" w:color="000000"/>
-              <w:bottom w:val="single" w:sz="4" w:space="0" w:color="000000"/>
-              <w:right w:val="single" w:sz="4" w:space="0" w:color="000000"/>
-            </w:tcBorders>
-          </w:tcPr>
-          <w:p>
-            <w:pPr>
-              <w:ind w:right="71"/>
-              <w:rPr>
-                <w:rFonts w:eastAsia="Arial"/>
-              </w:rPr>
-            </w:pPr>
-          </w:p>
-        </w:tc>
-        <w:tc>
-          <w:tcPr>
-            <w:tcW w:w="1701" w:type="dxa"/>
-            <w:tcBorders>
-              <w:top w:val="single" w:sz="4" w:space="0" w:color="000000"/>
-              <w:left w:val="single" w:sz="4" w:space="0" w:color="000000"/>
-              <w:bottom w:val="single" w:sz="4" w:space="0" w:color="000000"/>
-              <w:right w:val="single" w:sz="4" w:space="0" w:color="000000"/>
-            </w:tcBorders>
-          </w:tcPr>
-          <w:p>
-            <w:pPr>
-              <w:ind w:right="71"/>
-              <w:rPr>
-                <w:rFonts w:eastAsia="Arial"/>
-              </w:rPr>
-            </w:pPr>
-            <w:r>
-              <w:rPr>
-                <w:rFonts w:eastAsia="Arial"/>
-              </w:rPr>
-              <w:t>Segunda Entrega</w:t>
-            </w:r>
-          </w:p>
-        </w:tc>
-      </w:tr>
-      <w:tr>
-        <w:trPr>
-          <w:trHeight w:val="441"/>
-        </w:trPr>
-        <w:tc>
-          <w:tcPr>
-            <w:tcW w:w="1135" w:type="dxa"/>
-            <w:tcBorders>
-              <w:top w:val="single" w:sz="4" w:space="0" w:color="000000"/>
-              <w:left w:val="single" w:sz="4" w:space="0" w:color="000000"/>
-              <w:bottom w:val="single" w:sz="4" w:space="0" w:color="000000"/>
-              <w:right w:val="single" w:sz="4" w:space="0" w:color="000000"/>
-            </w:tcBorders>
-          </w:tcPr>
-          <w:p>
-            <w:pPr>
-              <w:jc w:val="center"/>
-              <w:rPr>
-                <w:rFonts w:eastAsia="Arial"/>
-              </w:rPr>
-            </w:pPr>
-            <w:r>
-              <w:rPr>
-                <w:rFonts w:eastAsia="Arial"/>
-              </w:rPr>
-              <w:t>__ / __ / __</w:t>
-            </w:r>
-          </w:p>
-        </w:tc>
-        <w:tc>
-          <w:tcPr>
-            <w:tcW w:w="1276" w:type="dxa"/>
-            <w:tcBorders>
-              <w:top w:val="single" w:sz="4" w:space="0" w:color="000000"/>
-              <w:left w:val="single" w:sz="4" w:space="0" w:color="000000"/>
-              <w:bottom w:val="single" w:sz="4" w:space="0" w:color="000000"/>
-              <w:right w:val="single" w:sz="4" w:space="0" w:color="000000"/>
-            </w:tcBorders>
-          </w:tcPr>
-          <w:p>
-            <w:pPr>
-              <w:jc w:val="center"/>
-              <w:rPr>
-                <w:rFonts w:eastAsia="Arial"/>
-              </w:rPr>
-            </w:pPr>
-            <w:r>
-              <w:rPr>
-                <w:rFonts w:eastAsia="Arial"/>
-              </w:rPr>
-              <w:t>__ / __ / __</w:t>
-            </w:r>
-          </w:p>
-        </w:tc>
-        <w:tc>
-          <w:tcPr>
-            <w:tcW w:w="2693" w:type="dxa"/>
-            <w:tcBorders>
-              <w:top w:val="single" w:sz="4" w:space="0" w:color="000000"/>
-              <w:left w:val="single" w:sz="4" w:space="0" w:color="000000"/>
-              <w:bottom w:val="single" w:sz="4" w:space="0" w:color="000000"/>
-              <w:right w:val="single" w:sz="4" w:space="0" w:color="000000"/>
-            </w:tcBorders>
-          </w:tcPr>
-          <w:p>
-            <w:pPr>
-              <w:pStyle w:val="PargrafodaLista"/>
-              <w:numPr>
-                <w:ilvl w:val="0"/>
-                <w:numId w:val="23"/>
-              </w:numPr>
-              <w:rPr>
-                <w:rFonts w:eastAsia="Arial"/>
-              </w:rPr>
-            </w:pPr>
-            <w:r>
-              <w:rPr>
-                <w:rFonts w:eastAsia="Arial"/>
-              </w:rPr>
-              <w:t xml:space="preserve">Integração API com </w:t>
-            </w:r>
-            <w:proofErr w:type="spellStart"/>
-            <w:r>
-              <w:rPr>
-                <w:rFonts w:eastAsia="Arial"/>
-              </w:rPr>
-              <w:t>Teams</w:t>
-            </w:r>
-            <w:proofErr w:type="spellEnd"/>
-          </w:p>
-          <w:p>
-            <w:pPr>
-              <w:ind w:firstLine="5"/>
-              <w:rPr>
-                <w:rFonts w:eastAsia="Arial"/>
-              </w:rPr>
-            </w:pPr>
-          </w:p>
-        </w:tc>
-        <w:tc>
-          <w:tcPr>
-            <w:tcW w:w="2126" w:type="dxa"/>
-            <w:tcBorders>
-              <w:top w:val="single" w:sz="4" w:space="0" w:color="000000"/>
-              <w:left w:val="single" w:sz="4" w:space="0" w:color="000000"/>
-              <w:bottom w:val="single" w:sz="4" w:space="0" w:color="000000"/>
-              <w:right w:val="single" w:sz="4" w:space="0" w:color="000000"/>
-            </w:tcBorders>
-          </w:tcPr>
-          <w:p>
-            <w:pPr>
-              <w:ind w:right="71"/>
-              <w:rPr>
-                <w:rFonts w:eastAsia="Arial"/>
-              </w:rPr>
-            </w:pPr>
-          </w:p>
-        </w:tc>
-        <w:tc>
-          <w:tcPr>
-            <w:tcW w:w="1701" w:type="dxa"/>
-            <w:tcBorders>
-              <w:top w:val="single" w:sz="4" w:space="0" w:color="000000"/>
-              <w:left w:val="single" w:sz="4" w:space="0" w:color="000000"/>
-              <w:bottom w:val="single" w:sz="4" w:space="0" w:color="000000"/>
-              <w:right w:val="single" w:sz="4" w:space="0" w:color="000000"/>
-            </w:tcBorders>
-          </w:tcPr>
-          <w:p>
-            <w:pPr>
-              <w:ind w:right="71"/>
-              <w:rPr>
-                <w:rFonts w:eastAsia="Arial"/>
-              </w:rPr>
-            </w:pPr>
-            <w:r>
-              <w:rPr>
-                <w:rFonts w:eastAsia="Arial"/>
-              </w:rPr>
-              <w:t>Segunda Entrega</w:t>
-            </w:r>
-          </w:p>
-        </w:tc>
-      </w:tr>
-      <w:tr>
-        <w:trPr>
-          <w:trHeight w:val="625"/>
-        </w:trPr>
-        <w:tc>
-          <w:tcPr>
-            <w:tcW w:w="1135" w:type="dxa"/>
-            <w:tcBorders>
-              <w:top w:val="single" w:sz="4" w:space="0" w:color="000000"/>
-              <w:left w:val="single" w:sz="4" w:space="0" w:color="000000"/>
-              <w:bottom w:val="single" w:sz="4" w:space="0" w:color="000000"/>
-              <w:right w:val="single" w:sz="4" w:space="0" w:color="000000"/>
-            </w:tcBorders>
-          </w:tcPr>
-          <w:p>
-            <w:pPr>
-              <w:jc w:val="center"/>
-              <w:rPr>
-                <w:rFonts w:eastAsia="Arial"/>
-              </w:rPr>
-            </w:pPr>
-            <w:r>
-              <w:rPr>
-                <w:rFonts w:eastAsia="Arial"/>
-              </w:rPr>
-              <w:t>__ / __ / __</w:t>
-            </w:r>
-          </w:p>
-        </w:tc>
-        <w:tc>
-          <w:tcPr>
-            <w:tcW w:w="1276" w:type="dxa"/>
-            <w:tcBorders>
-              <w:top w:val="single" w:sz="4" w:space="0" w:color="000000"/>
-              <w:left w:val="single" w:sz="4" w:space="0" w:color="000000"/>
-              <w:bottom w:val="single" w:sz="4" w:space="0" w:color="000000"/>
-              <w:right w:val="single" w:sz="4" w:space="0" w:color="000000"/>
-            </w:tcBorders>
-          </w:tcPr>
-          <w:p>
-            <w:pPr>
-              <w:jc w:val="center"/>
-              <w:rPr>
-                <w:rFonts w:eastAsia="Arial"/>
-              </w:rPr>
-            </w:pPr>
-            <w:r>
-              <w:rPr>
-                <w:rFonts w:eastAsia="Arial"/>
-              </w:rPr>
-              <w:t>__ / __ / __</w:t>
-            </w:r>
-          </w:p>
-        </w:tc>
-        <w:tc>
-          <w:tcPr>
-            <w:tcW w:w="2693" w:type="dxa"/>
-            <w:tcBorders>
-              <w:top w:val="single" w:sz="4" w:space="0" w:color="000000"/>
-              <w:left w:val="single" w:sz="4" w:space="0" w:color="000000"/>
-              <w:bottom w:val="single" w:sz="4" w:space="0" w:color="000000"/>
-              <w:right w:val="single" w:sz="4" w:space="0" w:color="000000"/>
-            </w:tcBorders>
-          </w:tcPr>
-          <w:p>
-            <w:pPr>
-              <w:pStyle w:val="PargrafodaLista"/>
-              <w:numPr>
-                <w:ilvl w:val="0"/>
-                <w:numId w:val="23"/>
-              </w:numPr>
-              <w:rPr>
-                <w:rFonts w:eastAsia="Arial"/>
-              </w:rPr>
-            </w:pPr>
-            <w:r>
-              <w:rPr>
-                <w:rFonts w:eastAsia="Arial"/>
-              </w:rPr>
-              <w:t>Documentação dos cenários de testes a serem realizados</w:t>
-            </w:r>
-          </w:p>
-          <w:p>
-            <w:pPr>
-              <w:ind w:firstLine="5"/>
-              <w:rPr>
-                <w:rFonts w:eastAsia="Arial"/>
-              </w:rPr>
-            </w:pPr>
-          </w:p>
-        </w:tc>
-        <w:tc>
-          <w:tcPr>
-            <w:tcW w:w="2126" w:type="dxa"/>
-            <w:tcBorders>
-              <w:top w:val="single" w:sz="4" w:space="0" w:color="000000"/>
-              <w:left w:val="single" w:sz="4" w:space="0" w:color="000000"/>
-              <w:bottom w:val="single" w:sz="4" w:space="0" w:color="000000"/>
-              <w:right w:val="single" w:sz="4" w:space="0" w:color="000000"/>
-            </w:tcBorders>
-          </w:tcPr>
-          <w:p>
-            <w:pPr>
-              <w:ind w:right="71"/>
-              <w:rPr>
-                <w:rFonts w:eastAsia="Arial"/>
-              </w:rPr>
-            </w:pPr>
-          </w:p>
-        </w:tc>
-        <w:tc>
-          <w:tcPr>
-            <w:tcW w:w="1701" w:type="dxa"/>
-            <w:tcBorders>
-              <w:top w:val="single" w:sz="4" w:space="0" w:color="000000"/>
-              <w:left w:val="single" w:sz="4" w:space="0" w:color="000000"/>
-              <w:bottom w:val="single" w:sz="4" w:space="0" w:color="000000"/>
-              <w:right w:val="single" w:sz="4" w:space="0" w:color="000000"/>
-            </w:tcBorders>
-          </w:tcPr>
-          <w:p>
-            <w:pPr>
-              <w:ind w:right="71"/>
-              <w:rPr>
-                <w:rFonts w:eastAsia="Arial"/>
-              </w:rPr>
-            </w:pPr>
-            <w:r>
-              <w:rPr>
-                <w:rFonts w:eastAsia="Arial"/>
-              </w:rPr>
-              <w:t>Segunda Entrega</w:t>
-            </w:r>
-          </w:p>
-        </w:tc>
-      </w:tr>
-      <w:tr>
-        <w:trPr>
-          <w:trHeight w:val="422"/>
-        </w:trPr>
-        <w:tc>
-          <w:tcPr>
-            <w:tcW w:w="1135" w:type="dxa"/>
-            <w:tcBorders>
-              <w:top w:val="single" w:sz="4" w:space="0" w:color="000000"/>
-              <w:left w:val="single" w:sz="4" w:space="0" w:color="000000"/>
-              <w:bottom w:val="single" w:sz="4" w:space="0" w:color="000000"/>
-              <w:right w:val="single" w:sz="4" w:space="0" w:color="000000"/>
-            </w:tcBorders>
-          </w:tcPr>
-          <w:p>
-            <w:pPr>
-              <w:jc w:val="center"/>
-              <w:rPr>
-                <w:rFonts w:eastAsia="Arial"/>
-              </w:rPr>
-            </w:pPr>
-            <w:r>
-              <w:rPr>
-                <w:rFonts w:eastAsia="Arial"/>
-              </w:rPr>
-              <w:t>__ / __ / __</w:t>
-            </w:r>
-          </w:p>
-        </w:tc>
-        <w:tc>
-          <w:tcPr>
-            <w:tcW w:w="1276" w:type="dxa"/>
-            <w:tcBorders>
-              <w:top w:val="single" w:sz="4" w:space="0" w:color="000000"/>
-              <w:left w:val="single" w:sz="4" w:space="0" w:color="000000"/>
-              <w:bottom w:val="single" w:sz="4" w:space="0" w:color="000000"/>
-              <w:right w:val="single" w:sz="4" w:space="0" w:color="000000"/>
-            </w:tcBorders>
-          </w:tcPr>
-          <w:p>
-            <w:pPr>
-              <w:jc w:val="center"/>
-              <w:rPr>
-                <w:rFonts w:eastAsia="Arial"/>
-              </w:rPr>
-            </w:pPr>
-            <w:r>
-              <w:rPr>
-                <w:rFonts w:eastAsia="Arial"/>
-              </w:rPr>
-              <w:t>__ / __ / __</w:t>
-            </w:r>
-          </w:p>
-        </w:tc>
-        <w:tc>
-          <w:tcPr>
-            <w:tcW w:w="2693" w:type="dxa"/>
-            <w:tcBorders>
-              <w:top w:val="single" w:sz="4" w:space="0" w:color="000000"/>
-              <w:left w:val="single" w:sz="4" w:space="0" w:color="000000"/>
-              <w:bottom w:val="single" w:sz="4" w:space="0" w:color="000000"/>
-              <w:right w:val="single" w:sz="4" w:space="0" w:color="000000"/>
-            </w:tcBorders>
-          </w:tcPr>
-          <w:p>
-            <w:pPr>
-              <w:pStyle w:val="PargrafodaLista"/>
-              <w:numPr>
-                <w:ilvl w:val="0"/>
-                <w:numId w:val="23"/>
-              </w:numPr>
-              <w:rPr>
-                <w:rFonts w:eastAsia="Arial"/>
-              </w:rPr>
-            </w:pPr>
-            <w:proofErr w:type="spellStart"/>
-            <w:r>
-              <w:rPr>
-                <w:rFonts w:eastAsia="Arial"/>
-              </w:rPr>
-              <w:t>Deploy</w:t>
-            </w:r>
-            <w:proofErr w:type="spellEnd"/>
-            <w:r>
-              <w:rPr>
-                <w:rFonts w:eastAsia="Arial"/>
-              </w:rPr>
-              <w:t xml:space="preserve"> dos serviços na AWS</w:t>
-            </w:r>
-          </w:p>
-          <w:p>
-            <w:pPr>
-              <w:ind w:firstLine="5"/>
-              <w:rPr>
-                <w:rFonts w:eastAsia="Arial"/>
-              </w:rPr>
-            </w:pPr>
-          </w:p>
-        </w:tc>
-        <w:tc>
-          <w:tcPr>
-            <w:tcW w:w="2126" w:type="dxa"/>
-            <w:tcBorders>
-              <w:top w:val="single" w:sz="4" w:space="0" w:color="000000"/>
-              <w:left w:val="single" w:sz="4" w:space="0" w:color="000000"/>
-              <w:bottom w:val="single" w:sz="4" w:space="0" w:color="000000"/>
-              <w:right w:val="single" w:sz="4" w:space="0" w:color="000000"/>
-            </w:tcBorders>
-          </w:tcPr>
-          <w:p>
-            <w:pPr>
-              <w:ind w:right="71"/>
-              <w:rPr>
-                <w:rFonts w:eastAsia="Arial"/>
-              </w:rPr>
-            </w:pPr>
-          </w:p>
-        </w:tc>
-        <w:tc>
-          <w:tcPr>
-            <w:tcW w:w="1701" w:type="dxa"/>
-            <w:tcBorders>
-              <w:top w:val="single" w:sz="4" w:space="0" w:color="000000"/>
-              <w:left w:val="single" w:sz="4" w:space="0" w:color="000000"/>
-              <w:bottom w:val="single" w:sz="4" w:space="0" w:color="000000"/>
-              <w:right w:val="single" w:sz="4" w:space="0" w:color="000000"/>
-            </w:tcBorders>
-          </w:tcPr>
-          <w:p>
-            <w:pPr>
-              <w:ind w:right="71"/>
-              <w:rPr>
-                <w:rFonts w:eastAsia="Arial"/>
-              </w:rPr>
-            </w:pPr>
-            <w:r>
-              <w:rPr>
-                <w:rFonts w:eastAsia="Arial"/>
-              </w:rPr>
-              <w:t>Segunda Entrega</w:t>
-            </w:r>
-          </w:p>
-        </w:tc>
-      </w:tr>
-      <w:tr>
-        <w:trPr>
-          <w:trHeight w:val="441"/>
-        </w:trPr>
-        <w:tc>
-          <w:tcPr>
-            <w:tcW w:w="1135" w:type="dxa"/>
-            <w:tcBorders>
-              <w:top w:val="single" w:sz="4" w:space="0" w:color="000000"/>
-              <w:left w:val="single" w:sz="4" w:space="0" w:color="000000"/>
-              <w:bottom w:val="single" w:sz="4" w:space="0" w:color="000000"/>
-              <w:right w:val="single" w:sz="4" w:space="0" w:color="000000"/>
-            </w:tcBorders>
-          </w:tcPr>
-          <w:p>
-            <w:pPr>
-              <w:jc w:val="center"/>
-              <w:rPr>
-                <w:rFonts w:eastAsia="Arial"/>
-              </w:rPr>
-            </w:pPr>
-            <w:r>
-              <w:rPr>
-                <w:rFonts w:eastAsia="Arial"/>
-              </w:rPr>
-              <w:lastRenderedPageBreak/>
-              <w:t>__ / __ / __</w:t>
-            </w:r>
-          </w:p>
-        </w:tc>
-        <w:tc>
-          <w:tcPr>
-            <w:tcW w:w="1276" w:type="dxa"/>
-            <w:tcBorders>
-              <w:top w:val="single" w:sz="4" w:space="0" w:color="000000"/>
-              <w:left w:val="single" w:sz="4" w:space="0" w:color="000000"/>
-              <w:bottom w:val="single" w:sz="4" w:space="0" w:color="000000"/>
-              <w:right w:val="single" w:sz="4" w:space="0" w:color="000000"/>
-            </w:tcBorders>
-          </w:tcPr>
-          <w:p>
-            <w:pPr>
-              <w:jc w:val="center"/>
-              <w:rPr>
-                <w:rFonts w:eastAsia="Arial"/>
-              </w:rPr>
-            </w:pPr>
-            <w:r>
-              <w:rPr>
-                <w:rFonts w:eastAsia="Arial"/>
-              </w:rPr>
-              <w:t>__ / __ / __</w:t>
-            </w:r>
-          </w:p>
-        </w:tc>
-        <w:tc>
-          <w:tcPr>
-            <w:tcW w:w="2693" w:type="dxa"/>
-            <w:tcBorders>
-              <w:top w:val="single" w:sz="4" w:space="0" w:color="000000"/>
-              <w:left w:val="single" w:sz="4" w:space="0" w:color="000000"/>
-              <w:bottom w:val="single" w:sz="4" w:space="0" w:color="000000"/>
-              <w:right w:val="single" w:sz="4" w:space="0" w:color="000000"/>
-            </w:tcBorders>
-          </w:tcPr>
-          <w:p>
-            <w:pPr>
-              <w:pStyle w:val="PargrafodaLista"/>
-              <w:numPr>
-                <w:ilvl w:val="0"/>
-                <w:numId w:val="23"/>
-              </w:numPr>
-              <w:rPr>
-                <w:rFonts w:eastAsia="Arial"/>
-              </w:rPr>
-            </w:pPr>
-            <w:r>
-              <w:rPr>
-                <w:rFonts w:eastAsia="Arial"/>
-              </w:rPr>
-              <w:t>Cenários</w:t>
-            </w:r>
-          </w:p>
-          <w:p>
-            <w:pPr>
-              <w:ind w:firstLine="5"/>
-              <w:rPr>
-                <w:rFonts w:eastAsia="Arial"/>
-              </w:rPr>
-            </w:pPr>
-          </w:p>
-        </w:tc>
-        <w:tc>
-          <w:tcPr>
-            <w:tcW w:w="2126" w:type="dxa"/>
-            <w:tcBorders>
-              <w:top w:val="single" w:sz="4" w:space="0" w:color="000000"/>
-              <w:left w:val="single" w:sz="4" w:space="0" w:color="000000"/>
-              <w:bottom w:val="single" w:sz="4" w:space="0" w:color="000000"/>
-              <w:right w:val="single" w:sz="4" w:space="0" w:color="000000"/>
-            </w:tcBorders>
-          </w:tcPr>
-          <w:p>
-            <w:pPr>
-              <w:ind w:right="71"/>
-              <w:rPr>
-                <w:rFonts w:eastAsia="Arial"/>
-              </w:rPr>
-            </w:pPr>
-          </w:p>
-        </w:tc>
-        <w:tc>
-          <w:tcPr>
-            <w:tcW w:w="1701" w:type="dxa"/>
-            <w:tcBorders>
-              <w:top w:val="single" w:sz="4" w:space="0" w:color="000000"/>
-              <w:left w:val="single" w:sz="4" w:space="0" w:color="000000"/>
-              <w:bottom w:val="single" w:sz="4" w:space="0" w:color="000000"/>
-              <w:right w:val="single" w:sz="4" w:space="0" w:color="000000"/>
-            </w:tcBorders>
-          </w:tcPr>
-          <w:p>
-            <w:pPr>
-              <w:ind w:right="71"/>
-              <w:rPr>
-                <w:rFonts w:eastAsia="Arial"/>
-              </w:rPr>
-            </w:pPr>
-            <w:r>
-              <w:rPr>
-                <w:rFonts w:eastAsia="Arial"/>
-              </w:rPr>
-              <w:t>Segunda</w:t>
-            </w:r>
-            <w:r>
-              <w:rPr>
-                <w:rFonts w:eastAsia="Arial"/>
-              </w:rPr>
-              <w:t xml:space="preserve"> </w:t>
-            </w:r>
-            <w:r>
-              <w:rPr>
-                <w:rFonts w:eastAsia="Arial"/>
-              </w:rPr>
-              <w:t>Entrega</w:t>
-            </w:r>
-          </w:p>
-        </w:tc>
-      </w:tr>
-      <w:tr>
-        <w:trPr>
-          <w:trHeight w:val="422"/>
-        </w:trPr>
-        <w:tc>
-          <w:tcPr>
-            <w:tcW w:w="1135" w:type="dxa"/>
-            <w:tcBorders>
-              <w:top w:val="single" w:sz="4" w:space="0" w:color="000000"/>
-              <w:left w:val="single" w:sz="4" w:space="0" w:color="000000"/>
-              <w:bottom w:val="single" w:sz="4" w:space="0" w:color="000000"/>
-              <w:right w:val="single" w:sz="4" w:space="0" w:color="000000"/>
-            </w:tcBorders>
-          </w:tcPr>
-          <w:p>
-            <w:pPr>
-              <w:jc w:val="center"/>
-              <w:rPr>
-                <w:rFonts w:eastAsia="Arial"/>
-              </w:rPr>
-            </w:pPr>
-          </w:p>
-        </w:tc>
-        <w:tc>
-          <w:tcPr>
-            <w:tcW w:w="1276" w:type="dxa"/>
-            <w:tcBorders>
-              <w:top w:val="single" w:sz="4" w:space="0" w:color="000000"/>
-              <w:left w:val="single" w:sz="4" w:space="0" w:color="000000"/>
-              <w:bottom w:val="single" w:sz="4" w:space="0" w:color="000000"/>
-              <w:right w:val="single" w:sz="4" w:space="0" w:color="000000"/>
-            </w:tcBorders>
-          </w:tcPr>
-          <w:p>
-            <w:pPr>
-              <w:jc w:val="center"/>
-              <w:rPr>
-                <w:rFonts w:eastAsia="Arial"/>
-              </w:rPr>
-            </w:pPr>
-          </w:p>
-        </w:tc>
-        <w:tc>
-          <w:tcPr>
-            <w:tcW w:w="2693" w:type="dxa"/>
-            <w:tcBorders>
-              <w:top w:val="single" w:sz="4" w:space="0" w:color="000000"/>
-              <w:left w:val="single" w:sz="4" w:space="0" w:color="000000"/>
-              <w:bottom w:val="single" w:sz="4" w:space="0" w:color="000000"/>
-              <w:right w:val="single" w:sz="4" w:space="0" w:color="000000"/>
-            </w:tcBorders>
-          </w:tcPr>
-          <w:p>
-            <w:pPr>
-              <w:pStyle w:val="PargrafodaLista"/>
-              <w:numPr>
-                <w:ilvl w:val="0"/>
-                <w:numId w:val="23"/>
-              </w:numPr>
-              <w:rPr>
-                <w:rFonts w:eastAsia="Arial"/>
-              </w:rPr>
-            </w:pPr>
-            <w:r>
-              <w:rPr>
-                <w:rFonts w:eastAsia="Arial"/>
-              </w:rPr>
-              <w:t>Evidências</w:t>
-            </w:r>
-            <w:r>
-              <w:rPr>
-                <w:rFonts w:eastAsia="Arial"/>
-              </w:rPr>
-              <w:t xml:space="preserve"> da avali</w:t>
-            </w:r>
-            <w:r>
-              <w:rPr>
-                <w:rFonts w:eastAsia="Arial"/>
-              </w:rPr>
-              <w:t>a</w:t>
-            </w:r>
-            <w:r>
-              <w:rPr>
-                <w:rFonts w:eastAsia="Arial"/>
-              </w:rPr>
-              <w:t>ção</w:t>
-            </w:r>
-          </w:p>
-        </w:tc>
-        <w:tc>
-          <w:tcPr>
-            <w:tcW w:w="2126" w:type="dxa"/>
-            <w:tcBorders>
-              <w:top w:val="single" w:sz="4" w:space="0" w:color="000000"/>
-              <w:left w:val="single" w:sz="4" w:space="0" w:color="000000"/>
-              <w:bottom w:val="single" w:sz="4" w:space="0" w:color="000000"/>
-              <w:right w:val="single" w:sz="4" w:space="0" w:color="000000"/>
-            </w:tcBorders>
-          </w:tcPr>
-          <w:p>
-            <w:pPr>
-              <w:ind w:right="71"/>
-              <w:rPr>
-                <w:rFonts w:eastAsia="Arial"/>
-              </w:rPr>
-            </w:pPr>
-          </w:p>
-        </w:tc>
-        <w:tc>
-          <w:tcPr>
-            <w:tcW w:w="1701" w:type="dxa"/>
-            <w:tcBorders>
-              <w:top w:val="single" w:sz="4" w:space="0" w:color="000000"/>
-              <w:left w:val="single" w:sz="4" w:space="0" w:color="000000"/>
-              <w:bottom w:val="single" w:sz="4" w:space="0" w:color="000000"/>
-              <w:right w:val="single" w:sz="4" w:space="0" w:color="000000"/>
-            </w:tcBorders>
-          </w:tcPr>
-          <w:p>
-            <w:pPr>
-              <w:ind w:right="71"/>
-              <w:rPr>
-                <w:rFonts w:eastAsia="Arial"/>
-              </w:rPr>
-            </w:pPr>
-            <w:r>
-              <w:rPr>
-                <w:rFonts w:eastAsia="Arial"/>
-              </w:rPr>
-              <w:t>Terceira Entrega</w:t>
-            </w:r>
-          </w:p>
-        </w:tc>
-      </w:tr>
-      <w:tr>
-        <w:trPr>
-          <w:trHeight w:val="422"/>
-        </w:trPr>
-        <w:tc>
-          <w:tcPr>
-            <w:tcW w:w="1135" w:type="dxa"/>
-            <w:tcBorders>
-              <w:top w:val="single" w:sz="4" w:space="0" w:color="000000"/>
-              <w:left w:val="single" w:sz="4" w:space="0" w:color="000000"/>
-              <w:bottom w:val="single" w:sz="4" w:space="0" w:color="000000"/>
-              <w:right w:val="single" w:sz="4" w:space="0" w:color="000000"/>
-            </w:tcBorders>
-          </w:tcPr>
-          <w:p>
-            <w:pPr>
-              <w:jc w:val="center"/>
-              <w:rPr>
-                <w:rFonts w:eastAsia="Arial"/>
-              </w:rPr>
-            </w:pPr>
-            <w:r>
-              <w:rPr>
-                <w:rFonts w:eastAsia="Arial"/>
-              </w:rPr>
-              <w:t>__ / __ / __</w:t>
-            </w:r>
-          </w:p>
-        </w:tc>
-        <w:tc>
-          <w:tcPr>
-            <w:tcW w:w="1276" w:type="dxa"/>
-            <w:tcBorders>
-              <w:top w:val="single" w:sz="4" w:space="0" w:color="000000"/>
-              <w:left w:val="single" w:sz="4" w:space="0" w:color="000000"/>
-              <w:bottom w:val="single" w:sz="4" w:space="0" w:color="000000"/>
-              <w:right w:val="single" w:sz="4" w:space="0" w:color="000000"/>
-            </w:tcBorders>
-          </w:tcPr>
-          <w:p>
-            <w:pPr>
-              <w:jc w:val="center"/>
-              <w:rPr>
-                <w:rFonts w:eastAsia="Arial"/>
-              </w:rPr>
-            </w:pPr>
-            <w:r>
-              <w:rPr>
-                <w:rFonts w:eastAsia="Arial"/>
-              </w:rPr>
-              <w:t>__ / __ / __</w:t>
-            </w:r>
-          </w:p>
-        </w:tc>
-        <w:tc>
-          <w:tcPr>
-            <w:tcW w:w="2693" w:type="dxa"/>
-            <w:tcBorders>
-              <w:top w:val="single" w:sz="4" w:space="0" w:color="000000"/>
-              <w:left w:val="single" w:sz="4" w:space="0" w:color="000000"/>
-              <w:bottom w:val="single" w:sz="4" w:space="0" w:color="000000"/>
-              <w:right w:val="single" w:sz="4" w:space="0" w:color="000000"/>
-            </w:tcBorders>
-          </w:tcPr>
-          <w:p>
-            <w:pPr>
-              <w:pStyle w:val="PargrafodaLista"/>
-              <w:numPr>
-                <w:ilvl w:val="0"/>
-                <w:numId w:val="23"/>
-              </w:numPr>
-              <w:rPr>
-                <w:rFonts w:eastAsia="Arial"/>
-              </w:rPr>
-            </w:pPr>
-            <w:r>
-              <w:rPr>
-                <w:rFonts w:eastAsia="Arial"/>
-              </w:rPr>
-              <w:t>R</w:t>
-            </w:r>
-            <w:r>
-              <w:rPr>
-                <w:rFonts w:eastAsia="Arial"/>
-              </w:rPr>
-              <w:t>esultados obtidos</w:t>
-            </w:r>
-          </w:p>
-          <w:p>
-            <w:pPr>
-              <w:ind w:firstLine="5"/>
-              <w:rPr>
-                <w:rFonts w:eastAsia="Arial"/>
-              </w:rPr>
-            </w:pPr>
-          </w:p>
-        </w:tc>
-        <w:tc>
-          <w:tcPr>
-            <w:tcW w:w="2126" w:type="dxa"/>
-            <w:tcBorders>
-              <w:top w:val="single" w:sz="4" w:space="0" w:color="000000"/>
-              <w:left w:val="single" w:sz="4" w:space="0" w:color="000000"/>
-              <w:bottom w:val="single" w:sz="4" w:space="0" w:color="000000"/>
-              <w:right w:val="single" w:sz="4" w:space="0" w:color="000000"/>
-            </w:tcBorders>
-          </w:tcPr>
-          <w:p>
-            <w:pPr>
-              <w:ind w:right="71"/>
-              <w:rPr>
-                <w:rFonts w:eastAsia="Arial"/>
-              </w:rPr>
-            </w:pPr>
-          </w:p>
-        </w:tc>
-        <w:tc>
-          <w:tcPr>
-            <w:tcW w:w="1701" w:type="dxa"/>
-            <w:tcBorders>
-              <w:top w:val="single" w:sz="4" w:space="0" w:color="000000"/>
-              <w:left w:val="single" w:sz="4" w:space="0" w:color="000000"/>
-              <w:bottom w:val="single" w:sz="4" w:space="0" w:color="000000"/>
-              <w:right w:val="single" w:sz="4" w:space="0" w:color="000000"/>
-            </w:tcBorders>
-          </w:tcPr>
-          <w:p>
-            <w:pPr>
-              <w:ind w:right="71"/>
-              <w:rPr>
-                <w:rFonts w:eastAsia="Arial"/>
-              </w:rPr>
-            </w:pPr>
-            <w:r>
-              <w:rPr>
-                <w:rFonts w:eastAsia="Arial"/>
-              </w:rPr>
-              <w:t>Terceira Entrega</w:t>
-            </w:r>
-          </w:p>
-        </w:tc>
-      </w:tr>
-      <w:tr>
-        <w:trPr>
-          <w:trHeight w:val="422"/>
-        </w:trPr>
-        <w:tc>
-          <w:tcPr>
-            <w:tcW w:w="1135" w:type="dxa"/>
-            <w:tcBorders>
-              <w:top w:val="single" w:sz="4" w:space="0" w:color="000000"/>
-              <w:left w:val="single" w:sz="4" w:space="0" w:color="000000"/>
-              <w:bottom w:val="single" w:sz="4" w:space="0" w:color="000000"/>
-              <w:right w:val="single" w:sz="4" w:space="0" w:color="000000"/>
-            </w:tcBorders>
-          </w:tcPr>
-          <w:p>
-            <w:pPr>
-              <w:jc w:val="center"/>
-              <w:rPr>
-                <w:rFonts w:eastAsia="Arial"/>
-              </w:rPr>
-            </w:pPr>
-          </w:p>
-        </w:tc>
-        <w:tc>
-          <w:tcPr>
-            <w:tcW w:w="1276" w:type="dxa"/>
-            <w:tcBorders>
-              <w:top w:val="single" w:sz="4" w:space="0" w:color="000000"/>
-              <w:left w:val="single" w:sz="4" w:space="0" w:color="000000"/>
-              <w:bottom w:val="single" w:sz="4" w:space="0" w:color="000000"/>
-              <w:right w:val="single" w:sz="4" w:space="0" w:color="000000"/>
-            </w:tcBorders>
-          </w:tcPr>
-          <w:p>
-            <w:pPr>
-              <w:jc w:val="center"/>
-              <w:rPr>
-                <w:rFonts w:eastAsia="Arial"/>
-              </w:rPr>
-            </w:pPr>
-          </w:p>
-        </w:tc>
-        <w:tc>
-          <w:tcPr>
-            <w:tcW w:w="2693" w:type="dxa"/>
-            <w:tcBorders>
-              <w:top w:val="single" w:sz="4" w:space="0" w:color="000000"/>
-              <w:left w:val="single" w:sz="4" w:space="0" w:color="000000"/>
-              <w:bottom w:val="single" w:sz="4" w:space="0" w:color="000000"/>
-              <w:right w:val="single" w:sz="4" w:space="0" w:color="000000"/>
-            </w:tcBorders>
-          </w:tcPr>
-          <w:p>
-            <w:pPr>
-              <w:pStyle w:val="PargrafodaLista"/>
-              <w:numPr>
-                <w:ilvl w:val="0"/>
-                <w:numId w:val="23"/>
-              </w:numPr>
-              <w:rPr>
-                <w:rFonts w:eastAsia="Arial"/>
-              </w:rPr>
-            </w:pPr>
-            <w:r>
-              <w:rPr>
-                <w:rFonts w:eastAsia="Arial"/>
-              </w:rPr>
-              <w:t>Avaliação crítica dos resultados</w:t>
-            </w:r>
-          </w:p>
-        </w:tc>
-        <w:tc>
-          <w:tcPr>
-            <w:tcW w:w="2126" w:type="dxa"/>
-            <w:tcBorders>
-              <w:top w:val="single" w:sz="4" w:space="0" w:color="000000"/>
-              <w:left w:val="single" w:sz="4" w:space="0" w:color="000000"/>
-              <w:bottom w:val="single" w:sz="4" w:space="0" w:color="000000"/>
-              <w:right w:val="single" w:sz="4" w:space="0" w:color="000000"/>
-            </w:tcBorders>
-          </w:tcPr>
-          <w:p>
-            <w:pPr>
-              <w:ind w:right="71"/>
-              <w:rPr>
-                <w:rFonts w:eastAsia="Arial"/>
-              </w:rPr>
-            </w:pPr>
-          </w:p>
-        </w:tc>
-        <w:tc>
-          <w:tcPr>
-            <w:tcW w:w="1701" w:type="dxa"/>
-            <w:tcBorders>
-              <w:top w:val="single" w:sz="4" w:space="0" w:color="000000"/>
-              <w:left w:val="single" w:sz="4" w:space="0" w:color="000000"/>
-              <w:bottom w:val="single" w:sz="4" w:space="0" w:color="000000"/>
-              <w:right w:val="single" w:sz="4" w:space="0" w:color="000000"/>
-            </w:tcBorders>
-          </w:tcPr>
-          <w:p>
-            <w:pPr>
-              <w:ind w:right="71"/>
-              <w:rPr>
-                <w:rFonts w:eastAsia="Arial"/>
-              </w:rPr>
-            </w:pPr>
-            <w:r>
-              <w:rPr>
-                <w:rFonts w:eastAsia="Arial"/>
-              </w:rPr>
-              <w:t>Terceira Entrega</w:t>
-            </w:r>
-          </w:p>
-        </w:tc>
-      </w:tr>
-      <w:tr>
-        <w:trPr>
-          <w:trHeight w:val="422"/>
-        </w:trPr>
-        <w:tc>
-          <w:tcPr>
-            <w:tcW w:w="1135" w:type="dxa"/>
-            <w:tcBorders>
-              <w:top w:val="single" w:sz="4" w:space="0" w:color="000000"/>
-              <w:left w:val="single" w:sz="4" w:space="0" w:color="000000"/>
-              <w:bottom w:val="single" w:sz="4" w:space="0" w:color="000000"/>
-              <w:right w:val="single" w:sz="4" w:space="0" w:color="000000"/>
-            </w:tcBorders>
-          </w:tcPr>
-          <w:p>
-            <w:pPr>
-              <w:jc w:val="center"/>
-              <w:rPr>
-                <w:rFonts w:eastAsia="Arial"/>
-              </w:rPr>
-            </w:pPr>
-            <w:r>
-              <w:rPr>
-                <w:rFonts w:eastAsia="Arial"/>
-              </w:rPr>
-              <w:t>__ / __ / __</w:t>
-            </w:r>
-          </w:p>
-        </w:tc>
-        <w:tc>
-          <w:tcPr>
-            <w:tcW w:w="1276" w:type="dxa"/>
-            <w:tcBorders>
-              <w:top w:val="single" w:sz="4" w:space="0" w:color="000000"/>
-              <w:left w:val="single" w:sz="4" w:space="0" w:color="000000"/>
-              <w:bottom w:val="single" w:sz="4" w:space="0" w:color="000000"/>
-              <w:right w:val="single" w:sz="4" w:space="0" w:color="000000"/>
-            </w:tcBorders>
-          </w:tcPr>
-          <w:p>
-            <w:pPr>
-              <w:jc w:val="center"/>
-              <w:rPr>
-                <w:rFonts w:eastAsia="Arial"/>
-              </w:rPr>
-            </w:pPr>
-            <w:r>
-              <w:rPr>
-                <w:rFonts w:eastAsia="Arial"/>
-              </w:rPr>
-              <w:t>__ / __ / __</w:t>
-            </w:r>
-          </w:p>
-        </w:tc>
-        <w:tc>
-          <w:tcPr>
-            <w:tcW w:w="2693" w:type="dxa"/>
-            <w:tcBorders>
-              <w:top w:val="single" w:sz="4" w:space="0" w:color="000000"/>
-              <w:left w:val="single" w:sz="4" w:space="0" w:color="000000"/>
-              <w:bottom w:val="single" w:sz="4" w:space="0" w:color="000000"/>
-              <w:right w:val="single" w:sz="4" w:space="0" w:color="000000"/>
-            </w:tcBorders>
-          </w:tcPr>
-          <w:p>
-            <w:pPr>
-              <w:pStyle w:val="PargrafodaLista"/>
-              <w:numPr>
-                <w:ilvl w:val="0"/>
-                <w:numId w:val="23"/>
-              </w:numPr>
-              <w:rPr>
-                <w:rFonts w:eastAsia="Arial"/>
-              </w:rPr>
-            </w:pPr>
-            <w:r>
-              <w:rPr>
-                <w:rFonts w:eastAsia="Arial"/>
-              </w:rPr>
-              <w:t>Conclusão do projeto</w:t>
-            </w:r>
-          </w:p>
-          <w:p>
-            <w:pPr>
-              <w:ind w:firstLine="5"/>
-              <w:rPr>
-                <w:rFonts w:eastAsia="Arial"/>
-              </w:rPr>
-            </w:pPr>
-          </w:p>
-        </w:tc>
-        <w:tc>
-          <w:tcPr>
-            <w:tcW w:w="2126" w:type="dxa"/>
-            <w:tcBorders>
-              <w:top w:val="single" w:sz="4" w:space="0" w:color="000000"/>
-              <w:left w:val="single" w:sz="4" w:space="0" w:color="000000"/>
-              <w:bottom w:val="single" w:sz="4" w:space="0" w:color="000000"/>
-              <w:right w:val="single" w:sz="4" w:space="0" w:color="000000"/>
-            </w:tcBorders>
-          </w:tcPr>
-          <w:p>
-            <w:pPr>
-              <w:ind w:right="71"/>
-              <w:rPr>
-                <w:rFonts w:eastAsia="Arial"/>
-              </w:rPr>
-            </w:pPr>
-          </w:p>
-        </w:tc>
-        <w:tc>
-          <w:tcPr>
-            <w:tcW w:w="1701" w:type="dxa"/>
-            <w:tcBorders>
-              <w:top w:val="single" w:sz="4" w:space="0" w:color="000000"/>
-              <w:left w:val="single" w:sz="4" w:space="0" w:color="000000"/>
-              <w:bottom w:val="single" w:sz="4" w:space="0" w:color="000000"/>
-              <w:right w:val="single" w:sz="4" w:space="0" w:color="000000"/>
-            </w:tcBorders>
-          </w:tcPr>
-          <w:p>
-            <w:pPr>
-              <w:ind w:right="71"/>
-              <w:rPr>
-                <w:rFonts w:eastAsia="Arial"/>
-              </w:rPr>
-            </w:pPr>
-            <w:r>
-              <w:rPr>
-                <w:rFonts w:eastAsia="Arial"/>
-              </w:rPr>
-              <w:t>Terceira Entrega</w:t>
-            </w:r>
           </w:p>
         </w:tc>
       </w:tr>
@@ -17494,28 +15245,28 @@
 </file>
 
 <file path=customXml/item1.xml><?xml version="1.0" encoding="utf-8"?>
-<b:Sources xmlns:b="http://schemas.openxmlformats.org/officeDocument/2006/bibliography" xmlns="http://schemas.openxmlformats.org/officeDocument/2006/bibliography" SelectedStyle="\APA.XSL" StyleName="APA"/>
-</file>
-
-<file path=customXml/item2.xml><?xml version="1.0" encoding="utf-8"?>
 <go:gDocsCustomXmlDataStorage xmlns:go="http://customooxmlschemas.google.com/" xmlns:r="http://schemas.openxmlformats.org/officeDocument/2006/relationships">
   <go:docsCustomData xmlns:go="http://customooxmlschemas.google.com/" roundtripDataSignature="AMtx7mhr8fJpXyXGw+943AqUFmYJYKlTeA==">AMUW2mWvv+HMmybsHL7/pQVRgp4by+7nN37TfU3MU+gZCRA3Ih5YYdxjAC1oa1p1/2pUxY7a1vxHe4OUHtSIBFH4fHSlzusAv47ms/e518+uEaCPTunKtOL66wXeqaf8w3DB1HIzj5gmHKUtSYfIbBa/aIfZpwkfMMQwuAk8RpnElM+TxjaLwsQnJcVgAPJCffkRxKkdMYf+AZdcw9cWO4kKxXE59K4MIIkGW66ZrczWiqrVDysa2W4kT6yxYg58f90BiY93MAOptp6fpvzJjoy5eb5nHxzZGKHzEWvR1sg1AdnumB4DFxbVwQKxvKkjfBOWKMPVxcXIzTLq1mY8i0AhUkBNZTYmlf+SOCauyTaCKRvMXJmwCZu3pL/GNJrhQWQMzMu9i0mNo4+/CjlBO46BamsXTNZLWg==</go:docsCustomData>
 </go:gDocsCustomXmlDataStorage>
 </file>
 
-<file path=customXml/itemProps1.xml><?xml version="1.0" encoding="utf-8"?>
-<ds:datastoreItem xmlns:ds="http://schemas.openxmlformats.org/officeDocument/2006/customXml" ds:itemID="{F2DDE5E6-1BC2-4493-9C2E-A764C52C0B6D}">
-  <ds:schemaRefs>
-    <ds:schemaRef ds:uri="http://schemas.openxmlformats.org/officeDocument/2006/bibliography"/>
-  </ds:schemaRefs>
-</ds:datastoreItem>
+<file path=customXml/item2.xml><?xml version="1.0" encoding="utf-8"?>
+<b:Sources xmlns:b="http://schemas.openxmlformats.org/officeDocument/2006/bibliography" xmlns="http://schemas.openxmlformats.org/officeDocument/2006/bibliography" SelectedStyle="\APA.XSL" StyleName="APA"/>
 </file>
 
-<file path=customXml/itemProps2.xml><?xml version="1.0" encoding="utf-8"?>
+<file path=customXml/itemProps1.xml><?xml version="1.0" encoding="utf-8"?>
 <ds:datastoreItem xmlns:ds="http://schemas.openxmlformats.org/officeDocument/2006/customXml" ds:itemID="{11111111-1234-1234-1234-123412341234}">
   <ds:schemaRefs>
     <ds:schemaRef ds:uri="http://customooxmlschemas.google.com/"/>
     <ds:schemaRef ds:uri="http://schemas.openxmlformats.org/officeDocument/2006/relationships"/>
   </ds:schemaRefs>
 </ds:datastoreItem>
+</file>
+
+<file path=customXml/itemProps2.xml><?xml version="1.0" encoding="utf-8"?>
+<ds:datastoreItem xmlns:ds="http://schemas.openxmlformats.org/officeDocument/2006/customXml" ds:itemID="{F2DDE5E6-1BC2-4493-9C2E-A764C52C0B6D}">
+  <ds:schemaRefs>
+    <ds:schemaRef ds:uri="http://schemas.openxmlformats.org/officeDocument/2006/bibliography"/>
+  </ds:schemaRefs>
+</ds:datastoreItem>
 </file>
</xml_diff>

<commit_message>
atualizacao do sumário e documento em pdf
</commit_message>
<xml_diff>
--- a/documentos/RelatorioTecnico-Revio.docx
+++ b/documentos/RelatorioTecnico-Revio.docx
@@ -230,7 +230,6 @@
           <w:szCs w:val="38"/>
         </w:rPr>
       </w:pPr>
-      <w:proofErr w:type="spellStart"/>
       <w:r>
         <w:rPr>
           <w:sz w:val="38"/>
@@ -245,7 +244,6 @@
         </w:rPr>
         <w:t>io</w:t>
       </w:r>
-      <w:proofErr w:type="spellEnd"/>
     </w:p>
     <w:p>
       <w:pPr>
@@ -544,7 +542,7 @@
           <w:tab w:val="right" w:pos="9062"/>
         </w:tabs>
         <w:rPr>
-          <w:rFonts w:eastAsiaTheme="minorEastAsia"/>
+          <w:rFonts w:asciiTheme="minorHAnsi" w:eastAsiaTheme="minorEastAsia" w:hAnsiTheme="minorHAnsi" w:cstheme="minorBidi"/>
           <w:noProof/>
           <w:sz w:val="24"/>
           <w:szCs w:val="24"/>
@@ -571,7 +569,7 @@
           </w:r>
         </w:sdtContent>
       </w:sdt>
-      <w:hyperlink w:anchor="_Toc101121995" w:history="1">
+      <w:hyperlink w:anchor="_Toc106217894" w:history="1">
         <w:r>
           <w:rPr>
             <w:rStyle w:val="Hyperlink"/>
@@ -598,7 +596,7 @@
             <w:noProof/>
             <w:webHidden/>
           </w:rPr>
-          <w:instrText xml:space="preserve"> PAGEREF _Toc101121995 \h </w:instrText>
+          <w:instrText xml:space="preserve"> PAGEREF _Toc106217894 \h </w:instrText>
         </w:r>
         <w:r>
           <w:rPr>
@@ -637,13 +635,13 @@
           <w:tab w:val="right" w:pos="9062"/>
         </w:tabs>
         <w:rPr>
-          <w:rFonts w:eastAsiaTheme="minorEastAsia"/>
+          <w:rFonts w:asciiTheme="minorHAnsi" w:eastAsiaTheme="minorEastAsia" w:hAnsiTheme="minorHAnsi" w:cstheme="minorBidi"/>
           <w:noProof/>
           <w:sz w:val="24"/>
           <w:szCs w:val="24"/>
         </w:rPr>
       </w:pPr>
-      <w:hyperlink w:anchor="_Toc101121996" w:history="1">
+      <w:hyperlink w:anchor="_Toc106217895" w:history="1">
         <w:r>
           <w:rPr>
             <w:rStyle w:val="Hyperlink"/>
@@ -653,7 +651,7 @@
         </w:r>
         <w:r>
           <w:rPr>
-            <w:rFonts w:eastAsiaTheme="minorEastAsia"/>
+            <w:rFonts w:asciiTheme="minorHAnsi" w:eastAsiaTheme="minorEastAsia" w:hAnsiTheme="minorHAnsi" w:cstheme="minorBidi"/>
             <w:noProof/>
             <w:sz w:val="24"/>
             <w:szCs w:val="24"/>
@@ -686,7 +684,7 @@
             <w:noProof/>
             <w:webHidden/>
           </w:rPr>
-          <w:instrText xml:space="preserve"> PAGEREF _Toc101121996 \h </w:instrText>
+          <w:instrText xml:space="preserve"> PAGEREF _Toc106217895 \h </w:instrText>
         </w:r>
         <w:r>
           <w:rPr>
@@ -725,13 +723,13 @@
           <w:tab w:val="right" w:pos="9062"/>
         </w:tabs>
         <w:rPr>
-          <w:rFonts w:eastAsiaTheme="minorEastAsia"/>
+          <w:rFonts w:asciiTheme="minorHAnsi" w:eastAsiaTheme="minorEastAsia" w:hAnsiTheme="minorHAnsi" w:cstheme="minorBidi"/>
           <w:noProof/>
           <w:sz w:val="24"/>
           <w:szCs w:val="24"/>
         </w:rPr>
       </w:pPr>
-      <w:hyperlink w:anchor="_Toc101121997" w:history="1">
+      <w:hyperlink w:anchor="_Toc106217896" w:history="1">
         <w:r>
           <w:rPr>
             <w:rStyle w:val="Hyperlink"/>
@@ -741,7 +739,7 @@
         </w:r>
         <w:r>
           <w:rPr>
-            <w:rFonts w:eastAsiaTheme="minorEastAsia"/>
+            <w:rFonts w:asciiTheme="minorHAnsi" w:eastAsiaTheme="minorEastAsia" w:hAnsiTheme="minorHAnsi" w:cstheme="minorBidi"/>
             <w:noProof/>
             <w:sz w:val="24"/>
             <w:szCs w:val="24"/>
@@ -753,7 +751,7 @@
             <w:rStyle w:val="Hyperlink"/>
             <w:noProof/>
           </w:rPr>
-          <w:t>Especificação Arquitetural da solução</w:t>
+          <w:t>Especificação Arquitetural da Solução</w:t>
         </w:r>
         <w:r>
           <w:rPr>
@@ -774,7 +772,7 @@
             <w:noProof/>
             <w:webHidden/>
           </w:rPr>
-          <w:instrText xml:space="preserve"> PAGEREF _Toc101121997 \h </w:instrText>
+          <w:instrText xml:space="preserve"> PAGEREF _Toc106217896 \h </w:instrText>
         </w:r>
         <w:r>
           <w:rPr>
@@ -794,7 +792,7 @@
             <w:noProof/>
             <w:webHidden/>
           </w:rPr>
-          <w:t>7</w:t>
+          <w:t>6</w:t>
         </w:r>
         <w:r>
           <w:rPr>
@@ -813,23 +811,23 @@
           <w:tab w:val="right" w:pos="9062"/>
         </w:tabs>
         <w:rPr>
-          <w:rFonts w:eastAsiaTheme="minorEastAsia"/>
+          <w:rFonts w:asciiTheme="minorHAnsi" w:eastAsiaTheme="minorEastAsia" w:hAnsiTheme="minorHAnsi" w:cstheme="minorBidi"/>
           <w:noProof/>
           <w:sz w:val="24"/>
           <w:szCs w:val="24"/>
         </w:rPr>
       </w:pPr>
-      <w:hyperlink w:anchor="_Toc101121998" w:history="1">
+      <w:hyperlink w:anchor="_Toc106217897" w:history="1">
         <w:r>
           <w:rPr>
             <w:rStyle w:val="Hyperlink"/>
             <w:noProof/>
           </w:rPr>
-          <w:t>3.1</w:t>
+          <w:t>2.1</w:t>
         </w:r>
         <w:r>
           <w:rPr>
-            <w:rFonts w:eastAsiaTheme="minorEastAsia"/>
+            <w:rFonts w:asciiTheme="minorHAnsi" w:eastAsiaTheme="minorEastAsia" w:hAnsiTheme="minorHAnsi" w:cstheme="minorBidi"/>
             <w:noProof/>
             <w:sz w:val="24"/>
             <w:szCs w:val="24"/>
@@ -862,7 +860,7 @@
             <w:noProof/>
             <w:webHidden/>
           </w:rPr>
-          <w:instrText xml:space="preserve"> PAGEREF _Toc101121998 \h </w:instrText>
+          <w:instrText xml:space="preserve"> PAGEREF _Toc106217897 \h </w:instrText>
         </w:r>
         <w:r>
           <w:rPr>
@@ -882,7 +880,7 @@
             <w:noProof/>
             <w:webHidden/>
           </w:rPr>
-          <w:t>7</w:t>
+          <w:t>6</w:t>
         </w:r>
         <w:r>
           <w:rPr>
@@ -901,23 +899,23 @@
           <w:tab w:val="right" w:pos="9062"/>
         </w:tabs>
         <w:rPr>
-          <w:rFonts w:eastAsiaTheme="minorEastAsia"/>
+          <w:rFonts w:asciiTheme="minorHAnsi" w:eastAsiaTheme="minorEastAsia" w:hAnsiTheme="minorHAnsi" w:cstheme="minorBidi"/>
           <w:noProof/>
           <w:sz w:val="24"/>
           <w:szCs w:val="24"/>
         </w:rPr>
       </w:pPr>
-      <w:hyperlink w:anchor="_Toc101121999" w:history="1">
+      <w:hyperlink w:anchor="_Toc106217898" w:history="1">
         <w:r>
           <w:rPr>
             <w:rStyle w:val="Hyperlink"/>
             <w:noProof/>
           </w:rPr>
-          <w:t>3.2</w:t>
+          <w:t>2.2</w:t>
         </w:r>
         <w:r>
           <w:rPr>
-            <w:rFonts w:eastAsiaTheme="minorEastAsia"/>
+            <w:rFonts w:asciiTheme="minorHAnsi" w:eastAsiaTheme="minorEastAsia" w:hAnsiTheme="minorHAnsi" w:cstheme="minorBidi"/>
             <w:noProof/>
             <w:sz w:val="24"/>
             <w:szCs w:val="24"/>
@@ -950,7 +948,7 @@
             <w:noProof/>
             <w:webHidden/>
           </w:rPr>
-          <w:instrText xml:space="preserve"> PAGEREF _Toc101121999 \h </w:instrText>
+          <w:instrText xml:space="preserve"> PAGEREF _Toc106217898 \h </w:instrText>
         </w:r>
         <w:r>
           <w:rPr>
@@ -970,7 +968,7 @@
             <w:noProof/>
             <w:webHidden/>
           </w:rPr>
-          <w:t>7</w:t>
+          <w:t>6</w:t>
         </w:r>
         <w:r>
           <w:rPr>
@@ -989,23 +987,23 @@
           <w:tab w:val="right" w:pos="9062"/>
         </w:tabs>
         <w:rPr>
-          <w:rFonts w:eastAsiaTheme="minorEastAsia"/>
+          <w:rFonts w:asciiTheme="minorHAnsi" w:eastAsiaTheme="minorEastAsia" w:hAnsiTheme="minorHAnsi" w:cstheme="minorBidi"/>
           <w:noProof/>
           <w:sz w:val="24"/>
           <w:szCs w:val="24"/>
         </w:rPr>
       </w:pPr>
-      <w:hyperlink w:anchor="_Toc101122000" w:history="1">
+      <w:hyperlink w:anchor="_Toc106217899" w:history="1">
         <w:r>
           <w:rPr>
             <w:rStyle w:val="Hyperlink"/>
             <w:noProof/>
           </w:rPr>
-          <w:t>3.3</w:t>
+          <w:t>2.3</w:t>
         </w:r>
         <w:r>
           <w:rPr>
-            <w:rFonts w:eastAsiaTheme="minorEastAsia"/>
+            <w:rFonts w:asciiTheme="minorHAnsi" w:eastAsiaTheme="minorEastAsia" w:hAnsiTheme="minorHAnsi" w:cstheme="minorBidi"/>
             <w:noProof/>
             <w:sz w:val="24"/>
             <w:szCs w:val="24"/>
@@ -1038,7 +1036,7 @@
             <w:noProof/>
             <w:webHidden/>
           </w:rPr>
-          <w:instrText xml:space="preserve"> PAGEREF _Toc101122000 \h </w:instrText>
+          <w:instrText xml:space="preserve"> PAGEREF _Toc106217899 \h </w:instrText>
         </w:r>
         <w:r>
           <w:rPr>
@@ -1073,27 +1071,28 @@
       <w:pPr>
         <w:pStyle w:val="Sumrio2"/>
         <w:tabs>
-          <w:tab w:val="left" w:pos="800"/>
+          <w:tab w:val="left" w:pos="600"/>
           <w:tab w:val="right" w:pos="9062"/>
         </w:tabs>
         <w:rPr>
-          <w:rFonts w:eastAsiaTheme="minorEastAsia"/>
+          <w:rFonts w:asciiTheme="minorHAnsi" w:eastAsiaTheme="minorEastAsia" w:hAnsiTheme="minorHAnsi" w:cstheme="minorBidi"/>
           <w:noProof/>
           <w:sz w:val="24"/>
           <w:szCs w:val="24"/>
         </w:rPr>
       </w:pPr>
-      <w:hyperlink w:anchor="_Toc101122001" w:history="1">
+      <w:hyperlink w:anchor="_Toc106217900" w:history="1">
         <w:r>
           <w:rPr>
             <w:rStyle w:val="Hyperlink"/>
+            <w:iCs/>
             <w:noProof/>
           </w:rPr>
-          <w:t>3.4</w:t>
+          <w:t>3.</w:t>
         </w:r>
         <w:r>
           <w:rPr>
-            <w:rFonts w:eastAsiaTheme="minorEastAsia"/>
+            <w:rFonts w:asciiTheme="minorHAnsi" w:eastAsiaTheme="minorEastAsia" w:hAnsiTheme="minorHAnsi" w:cstheme="minorBidi"/>
             <w:noProof/>
             <w:sz w:val="24"/>
             <w:szCs w:val="24"/>
@@ -1103,6 +1102,7 @@
         <w:r>
           <w:rPr>
             <w:rStyle w:val="Hyperlink"/>
+            <w:iCs/>
             <w:noProof/>
           </w:rPr>
           <w:t>Mecanismos Arquiteturais</w:t>
@@ -1126,7 +1126,7 @@
             <w:noProof/>
             <w:webHidden/>
           </w:rPr>
-          <w:instrText xml:space="preserve"> PAGEREF _Toc101122001 \h </w:instrText>
+          <w:instrText xml:space="preserve"> PAGEREF _Toc106217900 \h </w:instrText>
         </w:r>
         <w:r>
           <w:rPr>
@@ -1165,23 +1165,23 @@
           <w:tab w:val="right" w:pos="9062"/>
         </w:tabs>
         <w:rPr>
-          <w:rFonts w:eastAsiaTheme="minorEastAsia"/>
+          <w:rFonts w:asciiTheme="minorHAnsi" w:eastAsiaTheme="minorEastAsia" w:hAnsiTheme="minorHAnsi" w:cstheme="minorBidi"/>
           <w:noProof/>
           <w:sz w:val="24"/>
           <w:szCs w:val="24"/>
         </w:rPr>
       </w:pPr>
-      <w:hyperlink w:anchor="_Toc101122002" w:history="1">
+      <w:hyperlink w:anchor="_Toc106217901" w:history="1">
         <w:r>
           <w:rPr>
             <w:rStyle w:val="Hyperlink"/>
             <w:noProof/>
           </w:rPr>
-          <w:t>3.</w:t>
+          <w:t>4.</w:t>
         </w:r>
         <w:r>
           <w:rPr>
-            <w:rFonts w:eastAsiaTheme="minorEastAsia"/>
+            <w:rFonts w:asciiTheme="minorHAnsi" w:eastAsiaTheme="minorEastAsia" w:hAnsiTheme="minorHAnsi" w:cstheme="minorBidi"/>
             <w:noProof/>
             <w:sz w:val="24"/>
             <w:szCs w:val="24"/>
@@ -1214,7 +1214,7 @@
             <w:noProof/>
             <w:webHidden/>
           </w:rPr>
-          <w:instrText xml:space="preserve"> PAGEREF _Toc101122002 \h </w:instrText>
+          <w:instrText xml:space="preserve"> PAGEREF _Toc106217901 \h </w:instrText>
         </w:r>
         <w:r>
           <w:rPr>
@@ -1253,13 +1253,13 @@
           <w:tab w:val="right" w:pos="9062"/>
         </w:tabs>
         <w:rPr>
-          <w:rFonts w:eastAsiaTheme="minorEastAsia"/>
+          <w:rFonts w:asciiTheme="minorHAnsi" w:eastAsiaTheme="minorEastAsia" w:hAnsiTheme="minorHAnsi" w:cstheme="minorBidi"/>
           <w:noProof/>
           <w:sz w:val="24"/>
           <w:szCs w:val="24"/>
         </w:rPr>
       </w:pPr>
-      <w:hyperlink w:anchor="_Toc101122003" w:history="1">
+      <w:hyperlink w:anchor="_Toc106217902" w:history="1">
         <w:r>
           <w:rPr>
             <w:rStyle w:val="Hyperlink"/>
@@ -1269,7 +1269,7 @@
         </w:r>
         <w:r>
           <w:rPr>
-            <w:rFonts w:eastAsiaTheme="minorEastAsia"/>
+            <w:rFonts w:asciiTheme="minorHAnsi" w:eastAsiaTheme="minorEastAsia" w:hAnsiTheme="minorHAnsi" w:cstheme="minorBidi"/>
             <w:noProof/>
             <w:sz w:val="24"/>
             <w:szCs w:val="24"/>
@@ -1302,95 +1302,7 @@
             <w:noProof/>
             <w:webHidden/>
           </w:rPr>
-          <w:instrText xml:space="preserve"> PAGEREF _Toc101122003 \h </w:instrText>
-        </w:r>
-        <w:r>
-          <w:rPr>
-            <w:noProof/>
-            <w:webHidden/>
-          </w:rPr>
-        </w:r>
-        <w:r>
-          <w:rPr>
-            <w:noProof/>
-            <w:webHidden/>
-          </w:rPr>
-          <w:fldChar w:fldCharType="separate"/>
-        </w:r>
-        <w:r>
-          <w:rPr>
-            <w:noProof/>
-            <w:webHidden/>
-          </w:rPr>
-          <w:t>9</w:t>
-        </w:r>
-        <w:r>
-          <w:rPr>
-            <w:noProof/>
-            <w:webHidden/>
-          </w:rPr>
-          <w:fldChar w:fldCharType="end"/>
-        </w:r>
-      </w:hyperlink>
-    </w:p>
-    <w:p>
-      <w:pPr>
-        <w:pStyle w:val="Sumrio2"/>
-        <w:tabs>
-          <w:tab w:val="left" w:pos="800"/>
-          <w:tab w:val="right" w:pos="9062"/>
-        </w:tabs>
-        <w:rPr>
-          <w:rFonts w:eastAsiaTheme="minorEastAsia"/>
-          <w:noProof/>
-          <w:sz w:val="24"/>
-          <w:szCs w:val="24"/>
-        </w:rPr>
-      </w:pPr>
-      <w:hyperlink w:anchor="_Toc101122004" w:history="1">
-        <w:r>
-          <w:rPr>
-            <w:rStyle w:val="Hyperlink"/>
-            <w:noProof/>
-          </w:rPr>
-          <w:t xml:space="preserve">4.2 </w:t>
-        </w:r>
-        <w:r>
-          <w:rPr>
-            <w:rFonts w:eastAsiaTheme="minorEastAsia"/>
-            <w:noProof/>
-            <w:sz w:val="24"/>
-            <w:szCs w:val="24"/>
-          </w:rPr>
-          <w:tab/>
-        </w:r>
-        <w:r>
-          <w:rPr>
-            <w:rStyle w:val="Hyperlink"/>
-            <w:noProof/>
-          </w:rPr>
-          <w:t>Diagrama de Container</w:t>
-        </w:r>
-        <w:r>
-          <w:rPr>
-            <w:noProof/>
-            <w:webHidden/>
-          </w:rPr>
-          <w:tab/>
-        </w:r>
-        <w:r>
-          <w:rPr>
-            <w:noProof/>
-            <w:webHidden/>
-          </w:rPr>
-          <w:fldChar w:fldCharType="begin"/>
-        </w:r>
-        <w:r>
-          <w:rPr>
-            <w:noProof/>
-            <w:webHidden/>
-          </w:rPr>
-          <w:instrText xml:space="preserve"> PAGEREF _Toc101122004 \h </w:instrText>
+          <w:instrText xml:space="preserve"> PAGEREF _Toc106217902 \h </w:instrText>
         </w:r>
         <w:r>
           <w:rPr>
@@ -1425,39 +1337,22 @@
       <w:pPr>
         <w:pStyle w:val="Sumrio2"/>
         <w:tabs>
-          <w:tab w:val="left" w:pos="800"/>
           <w:tab w:val="right" w:pos="9062"/>
         </w:tabs>
         <w:rPr>
-          <w:rFonts w:eastAsiaTheme="minorEastAsia"/>
+          <w:rFonts w:asciiTheme="minorHAnsi" w:eastAsiaTheme="minorEastAsia" w:hAnsiTheme="minorHAnsi" w:cstheme="minorBidi"/>
           <w:noProof/>
           <w:sz w:val="24"/>
           <w:szCs w:val="24"/>
         </w:rPr>
       </w:pPr>
-      <w:hyperlink w:anchor="_Toc101122005" w:history="1">
+      <w:hyperlink w:anchor="_Toc106217903" w:history="1">
         <w:r>
           <w:rPr>
             <w:rStyle w:val="Hyperlink"/>
             <w:noProof/>
           </w:rPr>
-          <w:t xml:space="preserve">4.3 </w:t>
-        </w:r>
-        <w:r>
-          <w:rPr>
-            <w:rFonts w:eastAsiaTheme="minorEastAsia"/>
-            <w:noProof/>
-            <w:sz w:val="24"/>
-            <w:szCs w:val="24"/>
-          </w:rPr>
-          <w:tab/>
-        </w:r>
-        <w:r>
-          <w:rPr>
-            <w:rStyle w:val="Hyperlink"/>
-            <w:noProof/>
-          </w:rPr>
-          <w:t>Diagrama de Componentes</w:t>
+          <w:t>Referências</w:t>
         </w:r>
         <w:r>
           <w:rPr>
@@ -1478,7 +1373,7 @@
             <w:noProof/>
             <w:webHidden/>
           </w:rPr>
-          <w:instrText xml:space="preserve"> PAGEREF _Toc101122005 \h </w:instrText>
+          <w:instrText xml:space="preserve"> PAGEREF _Toc106217903 \h </w:instrText>
         </w:r>
         <w:r>
           <w:rPr>
@@ -1511,940 +1406,6 @@
     </w:p>
     <w:p>
       <w:pPr>
-        <w:pStyle w:val="Sumrio2"/>
-        <w:tabs>
-          <w:tab w:val="left" w:pos="600"/>
-          <w:tab w:val="right" w:pos="9062"/>
-        </w:tabs>
-        <w:rPr>
-          <w:rFonts w:eastAsiaTheme="minorEastAsia"/>
-          <w:noProof/>
-          <w:sz w:val="24"/>
-          <w:szCs w:val="24"/>
-        </w:rPr>
-      </w:pPr>
-      <w:hyperlink w:anchor="_Toc101122006" w:history="1">
-        <w:r>
-          <w:rPr>
-            <w:rStyle w:val="Hyperlink"/>
-            <w:noProof/>
-          </w:rPr>
-          <w:t>4.</w:t>
-        </w:r>
-        <w:r>
-          <w:rPr>
-            <w:rFonts w:eastAsiaTheme="minorEastAsia"/>
-            <w:noProof/>
-            <w:sz w:val="24"/>
-            <w:szCs w:val="24"/>
-          </w:rPr>
-          <w:tab/>
-        </w:r>
-        <w:r>
-          <w:rPr>
-            <w:rStyle w:val="Hyperlink"/>
-            <w:noProof/>
-          </w:rPr>
-          <w:t>Prova de Conceito (PoC)</w:t>
-        </w:r>
-        <w:r>
-          <w:rPr>
-            <w:noProof/>
-            <w:webHidden/>
-          </w:rPr>
-          <w:tab/>
-        </w:r>
-        <w:r>
-          <w:rPr>
-            <w:noProof/>
-            <w:webHidden/>
-          </w:rPr>
-          <w:fldChar w:fldCharType="begin"/>
-        </w:r>
-        <w:r>
-          <w:rPr>
-            <w:noProof/>
-            <w:webHidden/>
-          </w:rPr>
-          <w:instrText xml:space="preserve"> PAGEREF _Toc101122006 \h </w:instrText>
-        </w:r>
-        <w:r>
-          <w:rPr>
-            <w:noProof/>
-            <w:webHidden/>
-          </w:rPr>
-        </w:r>
-        <w:r>
-          <w:rPr>
-            <w:noProof/>
-            <w:webHidden/>
-          </w:rPr>
-          <w:fldChar w:fldCharType="separate"/>
-        </w:r>
-        <w:r>
-          <w:rPr>
-            <w:noProof/>
-            <w:webHidden/>
-          </w:rPr>
-          <w:t>12</w:t>
-        </w:r>
-        <w:r>
-          <w:rPr>
-            <w:noProof/>
-            <w:webHidden/>
-          </w:rPr>
-          <w:fldChar w:fldCharType="end"/>
-        </w:r>
-      </w:hyperlink>
-    </w:p>
-    <w:p>
-      <w:pPr>
-        <w:pStyle w:val="Sumrio2"/>
-        <w:tabs>
-          <w:tab w:val="left" w:pos="800"/>
-          <w:tab w:val="right" w:pos="9062"/>
-        </w:tabs>
-        <w:rPr>
-          <w:rFonts w:eastAsiaTheme="minorEastAsia"/>
-          <w:noProof/>
-          <w:sz w:val="24"/>
-          <w:szCs w:val="24"/>
-        </w:rPr>
-      </w:pPr>
-      <w:hyperlink w:anchor="_Toc101122007" w:history="1">
-        <w:r>
-          <w:rPr>
-            <w:rStyle w:val="Hyperlink"/>
-            <w:noProof/>
-          </w:rPr>
-          <w:t>5.1</w:t>
-        </w:r>
-        <w:r>
-          <w:rPr>
-            <w:rFonts w:eastAsiaTheme="minorEastAsia"/>
-            <w:noProof/>
-            <w:sz w:val="24"/>
-            <w:szCs w:val="24"/>
-          </w:rPr>
-          <w:tab/>
-        </w:r>
-        <w:r>
-          <w:rPr>
-            <w:rStyle w:val="Hyperlink"/>
-            <w:noProof/>
-          </w:rPr>
-          <w:t>Integrações entre Componentes</w:t>
-        </w:r>
-        <w:r>
-          <w:rPr>
-            <w:noProof/>
-            <w:webHidden/>
-          </w:rPr>
-          <w:tab/>
-        </w:r>
-        <w:r>
-          <w:rPr>
-            <w:noProof/>
-            <w:webHidden/>
-          </w:rPr>
-          <w:fldChar w:fldCharType="begin"/>
-        </w:r>
-        <w:r>
-          <w:rPr>
-            <w:noProof/>
-            <w:webHidden/>
-          </w:rPr>
-          <w:instrText xml:space="preserve"> PAGEREF _Toc101122007 \h </w:instrText>
-        </w:r>
-        <w:r>
-          <w:rPr>
-            <w:noProof/>
-            <w:webHidden/>
-          </w:rPr>
-        </w:r>
-        <w:r>
-          <w:rPr>
-            <w:noProof/>
-            <w:webHidden/>
-          </w:rPr>
-          <w:fldChar w:fldCharType="separate"/>
-        </w:r>
-        <w:r>
-          <w:rPr>
-            <w:noProof/>
-            <w:webHidden/>
-          </w:rPr>
-          <w:t>13</w:t>
-        </w:r>
-        <w:r>
-          <w:rPr>
-            <w:noProof/>
-            <w:webHidden/>
-          </w:rPr>
-          <w:fldChar w:fldCharType="end"/>
-        </w:r>
-      </w:hyperlink>
-    </w:p>
-    <w:p>
-      <w:pPr>
-        <w:pStyle w:val="Sumrio2"/>
-        <w:tabs>
-          <w:tab w:val="left" w:pos="800"/>
-          <w:tab w:val="right" w:pos="9062"/>
-        </w:tabs>
-        <w:rPr>
-          <w:rFonts w:eastAsiaTheme="minorEastAsia"/>
-          <w:noProof/>
-          <w:sz w:val="24"/>
-          <w:szCs w:val="24"/>
-        </w:rPr>
-      </w:pPr>
-      <w:hyperlink w:anchor="_Toc101122008" w:history="1">
-        <w:r>
-          <w:rPr>
-            <w:rStyle w:val="Hyperlink"/>
-            <w:noProof/>
-          </w:rPr>
-          <w:t>5.2</w:t>
-        </w:r>
-        <w:r>
-          <w:rPr>
-            <w:rFonts w:eastAsiaTheme="minorEastAsia"/>
-            <w:noProof/>
-            <w:sz w:val="24"/>
-            <w:szCs w:val="24"/>
-          </w:rPr>
-          <w:tab/>
-        </w:r>
-        <w:r>
-          <w:rPr>
-            <w:rStyle w:val="Hyperlink"/>
-            <w:noProof/>
-          </w:rPr>
-          <w:t>Código da Aplicação</w:t>
-        </w:r>
-        <w:r>
-          <w:rPr>
-            <w:noProof/>
-            <w:webHidden/>
-          </w:rPr>
-          <w:tab/>
-        </w:r>
-        <w:r>
-          <w:rPr>
-            <w:noProof/>
-            <w:webHidden/>
-          </w:rPr>
-          <w:fldChar w:fldCharType="begin"/>
-        </w:r>
-        <w:r>
-          <w:rPr>
-            <w:noProof/>
-            <w:webHidden/>
-          </w:rPr>
-          <w:instrText xml:space="preserve"> PAGEREF _Toc101122008 \h </w:instrText>
-        </w:r>
-        <w:r>
-          <w:rPr>
-            <w:noProof/>
-            <w:webHidden/>
-          </w:rPr>
-        </w:r>
-        <w:r>
-          <w:rPr>
-            <w:noProof/>
-            <w:webHidden/>
-          </w:rPr>
-          <w:fldChar w:fldCharType="separate"/>
-        </w:r>
-        <w:r>
-          <w:rPr>
-            <w:noProof/>
-            <w:webHidden/>
-          </w:rPr>
-          <w:t>13</w:t>
-        </w:r>
-        <w:r>
-          <w:rPr>
-            <w:noProof/>
-            <w:webHidden/>
-          </w:rPr>
-          <w:fldChar w:fldCharType="end"/>
-        </w:r>
-      </w:hyperlink>
-    </w:p>
-    <w:p>
-      <w:pPr>
-        <w:pStyle w:val="Sumrio2"/>
-        <w:tabs>
-          <w:tab w:val="left" w:pos="600"/>
-          <w:tab w:val="right" w:pos="9062"/>
-        </w:tabs>
-        <w:rPr>
-          <w:rFonts w:eastAsiaTheme="minorEastAsia"/>
-          <w:noProof/>
-          <w:sz w:val="24"/>
-          <w:szCs w:val="24"/>
-        </w:rPr>
-      </w:pPr>
-      <w:hyperlink w:anchor="_Toc101122009" w:history="1">
-        <w:r>
-          <w:rPr>
-            <w:rStyle w:val="Hyperlink"/>
-            <w:noProof/>
-          </w:rPr>
-          <w:t>5.</w:t>
-        </w:r>
-        <w:r>
-          <w:rPr>
-            <w:rFonts w:eastAsiaTheme="minorEastAsia"/>
-            <w:noProof/>
-            <w:sz w:val="24"/>
-            <w:szCs w:val="24"/>
-          </w:rPr>
-          <w:tab/>
-        </w:r>
-        <w:r>
-          <w:rPr>
-            <w:rStyle w:val="Hyperlink"/>
-            <w:noProof/>
-          </w:rPr>
-          <w:t>Avaliação da Arquitetura (ATAM)</w:t>
-        </w:r>
-        <w:r>
-          <w:rPr>
-            <w:noProof/>
-            <w:webHidden/>
-          </w:rPr>
-          <w:tab/>
-        </w:r>
-        <w:r>
-          <w:rPr>
-            <w:noProof/>
-            <w:webHidden/>
-          </w:rPr>
-          <w:fldChar w:fldCharType="begin"/>
-        </w:r>
-        <w:r>
-          <w:rPr>
-            <w:noProof/>
-            <w:webHidden/>
-          </w:rPr>
-          <w:instrText xml:space="preserve"> PAGEREF _Toc101122009 \h </w:instrText>
-        </w:r>
-        <w:r>
-          <w:rPr>
-            <w:noProof/>
-            <w:webHidden/>
-          </w:rPr>
-        </w:r>
-        <w:r>
-          <w:rPr>
-            <w:noProof/>
-            <w:webHidden/>
-          </w:rPr>
-          <w:fldChar w:fldCharType="separate"/>
-        </w:r>
-        <w:r>
-          <w:rPr>
-            <w:noProof/>
-            <w:webHidden/>
-          </w:rPr>
-          <w:t>15</w:t>
-        </w:r>
-        <w:r>
-          <w:rPr>
-            <w:noProof/>
-            <w:webHidden/>
-          </w:rPr>
-          <w:fldChar w:fldCharType="end"/>
-        </w:r>
-      </w:hyperlink>
-    </w:p>
-    <w:p>
-      <w:pPr>
-        <w:pStyle w:val="Sumrio2"/>
-        <w:tabs>
-          <w:tab w:val="left" w:pos="800"/>
-          <w:tab w:val="right" w:pos="9062"/>
-        </w:tabs>
-        <w:rPr>
-          <w:rFonts w:eastAsiaTheme="minorEastAsia"/>
-          <w:noProof/>
-          <w:sz w:val="24"/>
-          <w:szCs w:val="24"/>
-        </w:rPr>
-      </w:pPr>
-      <w:hyperlink w:anchor="_Toc101122010" w:history="1">
-        <w:r>
-          <w:rPr>
-            <w:rStyle w:val="Hyperlink"/>
-            <w:noProof/>
-          </w:rPr>
-          <w:t xml:space="preserve">6.1. </w:t>
-        </w:r>
-        <w:r>
-          <w:rPr>
-            <w:rFonts w:eastAsiaTheme="minorEastAsia"/>
-            <w:noProof/>
-            <w:sz w:val="24"/>
-            <w:szCs w:val="24"/>
-          </w:rPr>
-          <w:tab/>
-        </w:r>
-        <w:r>
-          <w:rPr>
-            <w:rStyle w:val="Hyperlink"/>
-            <w:noProof/>
-          </w:rPr>
-          <w:t>Análise das abordagens arquiteturais</w:t>
-        </w:r>
-        <w:r>
-          <w:rPr>
-            <w:noProof/>
-            <w:webHidden/>
-          </w:rPr>
-          <w:tab/>
-        </w:r>
-        <w:r>
-          <w:rPr>
-            <w:noProof/>
-            <w:webHidden/>
-          </w:rPr>
-          <w:fldChar w:fldCharType="begin"/>
-        </w:r>
-        <w:r>
-          <w:rPr>
-            <w:noProof/>
-            <w:webHidden/>
-          </w:rPr>
-          <w:instrText xml:space="preserve"> PAGEREF _Toc101122010 \h </w:instrText>
-        </w:r>
-        <w:r>
-          <w:rPr>
-            <w:noProof/>
-            <w:webHidden/>
-          </w:rPr>
-        </w:r>
-        <w:r>
-          <w:rPr>
-            <w:noProof/>
-            <w:webHidden/>
-          </w:rPr>
-          <w:fldChar w:fldCharType="separate"/>
-        </w:r>
-        <w:r>
-          <w:rPr>
-            <w:noProof/>
-            <w:webHidden/>
-          </w:rPr>
-          <w:t>15</w:t>
-        </w:r>
-        <w:r>
-          <w:rPr>
-            <w:noProof/>
-            <w:webHidden/>
-          </w:rPr>
-          <w:fldChar w:fldCharType="end"/>
-        </w:r>
-      </w:hyperlink>
-    </w:p>
-    <w:p>
-      <w:pPr>
-        <w:pStyle w:val="Sumrio2"/>
-        <w:tabs>
-          <w:tab w:val="left" w:pos="800"/>
-          <w:tab w:val="right" w:pos="9062"/>
-        </w:tabs>
-        <w:rPr>
-          <w:rFonts w:eastAsiaTheme="minorEastAsia"/>
-          <w:noProof/>
-          <w:sz w:val="24"/>
-          <w:szCs w:val="24"/>
-        </w:rPr>
-      </w:pPr>
-      <w:hyperlink w:anchor="_Toc101122011" w:history="1">
-        <w:r>
-          <w:rPr>
-            <w:rStyle w:val="Hyperlink"/>
-            <w:noProof/>
-          </w:rPr>
-          <w:t xml:space="preserve">6.2. </w:t>
-        </w:r>
-        <w:r>
-          <w:rPr>
-            <w:rFonts w:eastAsiaTheme="minorEastAsia"/>
-            <w:noProof/>
-            <w:sz w:val="24"/>
-            <w:szCs w:val="24"/>
-          </w:rPr>
-          <w:tab/>
-        </w:r>
-        <w:r>
-          <w:rPr>
-            <w:rStyle w:val="Hyperlink"/>
-            <w:noProof/>
-          </w:rPr>
-          <w:t xml:space="preserve"> Cenários</w:t>
-        </w:r>
-        <w:r>
-          <w:rPr>
-            <w:noProof/>
-            <w:webHidden/>
-          </w:rPr>
-          <w:tab/>
-        </w:r>
-        <w:r>
-          <w:rPr>
-            <w:noProof/>
-            <w:webHidden/>
-          </w:rPr>
-          <w:fldChar w:fldCharType="begin"/>
-        </w:r>
-        <w:r>
-          <w:rPr>
-            <w:noProof/>
-            <w:webHidden/>
-          </w:rPr>
-          <w:instrText xml:space="preserve"> PAGEREF _Toc101122011 \h </w:instrText>
-        </w:r>
-        <w:r>
-          <w:rPr>
-            <w:noProof/>
-            <w:webHidden/>
-          </w:rPr>
-        </w:r>
-        <w:r>
-          <w:rPr>
-            <w:noProof/>
-            <w:webHidden/>
-          </w:rPr>
-          <w:fldChar w:fldCharType="separate"/>
-        </w:r>
-        <w:r>
-          <w:rPr>
-            <w:noProof/>
-            <w:webHidden/>
-          </w:rPr>
-          <w:t>15</w:t>
-        </w:r>
-        <w:r>
-          <w:rPr>
-            <w:noProof/>
-            <w:webHidden/>
-          </w:rPr>
-          <w:fldChar w:fldCharType="end"/>
-        </w:r>
-      </w:hyperlink>
-    </w:p>
-    <w:p>
-      <w:pPr>
-        <w:pStyle w:val="Sumrio2"/>
-        <w:tabs>
-          <w:tab w:val="left" w:pos="800"/>
-          <w:tab w:val="right" w:pos="9062"/>
-        </w:tabs>
-        <w:rPr>
-          <w:rFonts w:eastAsiaTheme="minorEastAsia"/>
-          <w:noProof/>
-          <w:sz w:val="24"/>
-          <w:szCs w:val="24"/>
-        </w:rPr>
-      </w:pPr>
-      <w:hyperlink w:anchor="_Toc101122012" w:history="1">
-        <w:r>
-          <w:rPr>
-            <w:rStyle w:val="Hyperlink"/>
-            <w:noProof/>
-          </w:rPr>
-          <w:t xml:space="preserve">6.3. </w:t>
-        </w:r>
-        <w:r>
-          <w:rPr>
-            <w:rFonts w:eastAsiaTheme="minorEastAsia"/>
-            <w:noProof/>
-            <w:sz w:val="24"/>
-            <w:szCs w:val="24"/>
-          </w:rPr>
-          <w:tab/>
-        </w:r>
-        <w:r>
-          <w:rPr>
-            <w:rStyle w:val="Hyperlink"/>
-            <w:noProof/>
-          </w:rPr>
-          <w:t>Evidências da Avaliação</w:t>
-        </w:r>
-        <w:r>
-          <w:rPr>
-            <w:noProof/>
-            <w:webHidden/>
-          </w:rPr>
-          <w:tab/>
-        </w:r>
-        <w:r>
-          <w:rPr>
-            <w:noProof/>
-            <w:webHidden/>
-          </w:rPr>
-          <w:fldChar w:fldCharType="begin"/>
-        </w:r>
-        <w:r>
-          <w:rPr>
-            <w:noProof/>
-            <w:webHidden/>
-          </w:rPr>
-          <w:instrText xml:space="preserve"> PAGEREF _Toc101122012 \h </w:instrText>
-        </w:r>
-        <w:r>
-          <w:rPr>
-            <w:noProof/>
-            <w:webHidden/>
-          </w:rPr>
-        </w:r>
-        <w:r>
-          <w:rPr>
-            <w:noProof/>
-            <w:webHidden/>
-          </w:rPr>
-          <w:fldChar w:fldCharType="separate"/>
-        </w:r>
-        <w:r>
-          <w:rPr>
-            <w:noProof/>
-            <w:webHidden/>
-          </w:rPr>
-          <w:t>16</w:t>
-        </w:r>
-        <w:r>
-          <w:rPr>
-            <w:noProof/>
-            <w:webHidden/>
-          </w:rPr>
-          <w:fldChar w:fldCharType="end"/>
-        </w:r>
-      </w:hyperlink>
-    </w:p>
-    <w:p>
-      <w:pPr>
-        <w:pStyle w:val="Sumrio2"/>
-        <w:tabs>
-          <w:tab w:val="right" w:pos="9062"/>
-        </w:tabs>
-        <w:rPr>
-          <w:rFonts w:eastAsiaTheme="minorEastAsia"/>
-          <w:noProof/>
-          <w:sz w:val="24"/>
-          <w:szCs w:val="24"/>
-        </w:rPr>
-      </w:pPr>
-      <w:hyperlink w:anchor="_Toc101122013" w:history="1">
-        <w:r>
-          <w:rPr>
-            <w:rStyle w:val="Hyperlink"/>
-            <w:noProof/>
-          </w:rPr>
-          <w:t>6.4.  Resultados Obtidos</w:t>
-        </w:r>
-        <w:r>
-          <w:rPr>
-            <w:noProof/>
-            <w:webHidden/>
-          </w:rPr>
-          <w:tab/>
-        </w:r>
-        <w:r>
-          <w:rPr>
-            <w:noProof/>
-            <w:webHidden/>
-          </w:rPr>
-          <w:fldChar w:fldCharType="begin"/>
-        </w:r>
-        <w:r>
-          <w:rPr>
-            <w:noProof/>
-            <w:webHidden/>
-          </w:rPr>
-          <w:instrText xml:space="preserve"> PAGEREF _Toc101122013 \h </w:instrText>
-        </w:r>
-        <w:r>
-          <w:rPr>
-            <w:noProof/>
-            <w:webHidden/>
-          </w:rPr>
-        </w:r>
-        <w:r>
-          <w:rPr>
-            <w:noProof/>
-            <w:webHidden/>
-          </w:rPr>
-          <w:fldChar w:fldCharType="separate"/>
-        </w:r>
-        <w:r>
-          <w:rPr>
-            <w:noProof/>
-            <w:webHidden/>
-          </w:rPr>
-          <w:t>17</w:t>
-        </w:r>
-        <w:r>
-          <w:rPr>
-            <w:noProof/>
-            <w:webHidden/>
-          </w:rPr>
-          <w:fldChar w:fldCharType="end"/>
-        </w:r>
-      </w:hyperlink>
-    </w:p>
-    <w:p>
-      <w:pPr>
-        <w:pStyle w:val="Sumrio2"/>
-        <w:tabs>
-          <w:tab w:val="left" w:pos="600"/>
-          <w:tab w:val="right" w:pos="9062"/>
-        </w:tabs>
-        <w:rPr>
-          <w:rFonts w:eastAsiaTheme="minorEastAsia"/>
-          <w:noProof/>
-          <w:sz w:val="24"/>
-          <w:szCs w:val="24"/>
-        </w:rPr>
-      </w:pPr>
-      <w:hyperlink w:anchor="_Toc101122014" w:history="1">
-        <w:r>
-          <w:rPr>
-            <w:rStyle w:val="Hyperlink"/>
-            <w:noProof/>
-          </w:rPr>
-          <w:t>6.</w:t>
-        </w:r>
-        <w:r>
-          <w:rPr>
-            <w:rFonts w:eastAsiaTheme="minorEastAsia"/>
-            <w:noProof/>
-            <w:sz w:val="24"/>
-            <w:szCs w:val="24"/>
-          </w:rPr>
-          <w:tab/>
-        </w:r>
-        <w:r>
-          <w:rPr>
-            <w:rStyle w:val="Hyperlink"/>
-            <w:noProof/>
-          </w:rPr>
-          <w:t>Avaliação Crítica dos Resultados</w:t>
-        </w:r>
-        <w:r>
-          <w:rPr>
-            <w:noProof/>
-            <w:webHidden/>
-          </w:rPr>
-          <w:tab/>
-        </w:r>
-        <w:r>
-          <w:rPr>
-            <w:noProof/>
-            <w:webHidden/>
-          </w:rPr>
-          <w:fldChar w:fldCharType="begin"/>
-        </w:r>
-        <w:r>
-          <w:rPr>
-            <w:noProof/>
-            <w:webHidden/>
-          </w:rPr>
-          <w:instrText xml:space="preserve"> PAGEREF _Toc101122014 \h </w:instrText>
-        </w:r>
-        <w:r>
-          <w:rPr>
-            <w:noProof/>
-            <w:webHidden/>
-          </w:rPr>
-        </w:r>
-        <w:r>
-          <w:rPr>
-            <w:noProof/>
-            <w:webHidden/>
-          </w:rPr>
-          <w:fldChar w:fldCharType="separate"/>
-        </w:r>
-        <w:r>
-          <w:rPr>
-            <w:noProof/>
-            <w:webHidden/>
-          </w:rPr>
-          <w:t>18</w:t>
-        </w:r>
-        <w:r>
-          <w:rPr>
-            <w:noProof/>
-            <w:webHidden/>
-          </w:rPr>
-          <w:fldChar w:fldCharType="end"/>
-        </w:r>
-      </w:hyperlink>
-    </w:p>
-    <w:p>
-      <w:pPr>
-        <w:pStyle w:val="Sumrio2"/>
-        <w:tabs>
-          <w:tab w:val="left" w:pos="600"/>
-          <w:tab w:val="right" w:pos="9062"/>
-        </w:tabs>
-        <w:rPr>
-          <w:rFonts w:eastAsiaTheme="minorEastAsia"/>
-          <w:noProof/>
-          <w:sz w:val="24"/>
-          <w:szCs w:val="24"/>
-        </w:rPr>
-      </w:pPr>
-      <w:hyperlink w:anchor="_Toc101122015" w:history="1">
-        <w:r>
-          <w:rPr>
-            <w:rStyle w:val="Hyperlink"/>
-            <w:noProof/>
-          </w:rPr>
-          <w:t>7.</w:t>
-        </w:r>
-        <w:r>
-          <w:rPr>
-            <w:rFonts w:eastAsiaTheme="minorEastAsia"/>
-            <w:noProof/>
-            <w:sz w:val="24"/>
-            <w:szCs w:val="24"/>
-          </w:rPr>
-          <w:tab/>
-        </w:r>
-        <w:r>
-          <w:rPr>
-            <w:rStyle w:val="Hyperlink"/>
-            <w:noProof/>
-          </w:rPr>
-          <w:t>Conclusão</w:t>
-        </w:r>
-        <w:r>
-          <w:rPr>
-            <w:noProof/>
-            <w:webHidden/>
-          </w:rPr>
-          <w:tab/>
-        </w:r>
-        <w:r>
-          <w:rPr>
-            <w:noProof/>
-            <w:webHidden/>
-          </w:rPr>
-          <w:fldChar w:fldCharType="begin"/>
-        </w:r>
-        <w:r>
-          <w:rPr>
-            <w:noProof/>
-            <w:webHidden/>
-          </w:rPr>
-          <w:instrText xml:space="preserve"> PAGEREF _Toc101122015 \h </w:instrText>
-        </w:r>
-        <w:r>
-          <w:rPr>
-            <w:noProof/>
-            <w:webHidden/>
-          </w:rPr>
-        </w:r>
-        <w:r>
-          <w:rPr>
-            <w:noProof/>
-            <w:webHidden/>
-          </w:rPr>
-          <w:fldChar w:fldCharType="separate"/>
-        </w:r>
-        <w:r>
-          <w:rPr>
-            <w:noProof/>
-            <w:webHidden/>
-          </w:rPr>
-          <w:t>19</w:t>
-        </w:r>
-        <w:r>
-          <w:rPr>
-            <w:noProof/>
-            <w:webHidden/>
-          </w:rPr>
-          <w:fldChar w:fldCharType="end"/>
-        </w:r>
-      </w:hyperlink>
-    </w:p>
-    <w:p>
-      <w:pPr>
-        <w:pStyle w:val="Sumrio2"/>
-        <w:tabs>
-          <w:tab w:val="right" w:pos="9062"/>
-        </w:tabs>
-        <w:rPr>
-          <w:rFonts w:eastAsiaTheme="minorEastAsia"/>
-          <w:noProof/>
-          <w:sz w:val="24"/>
-          <w:szCs w:val="24"/>
-        </w:rPr>
-      </w:pPr>
-      <w:hyperlink w:anchor="_Toc101122016" w:history="1">
-        <w:r>
-          <w:rPr>
-            <w:rStyle w:val="Hyperlink"/>
-            <w:noProof/>
-          </w:rPr>
-          <w:t>Referências</w:t>
-        </w:r>
-        <w:r>
-          <w:rPr>
-            <w:noProof/>
-            <w:webHidden/>
-          </w:rPr>
-          <w:tab/>
-        </w:r>
-        <w:r>
-          <w:rPr>
-            <w:noProof/>
-            <w:webHidden/>
-          </w:rPr>
-          <w:fldChar w:fldCharType="begin"/>
-        </w:r>
-        <w:r>
-          <w:rPr>
-            <w:noProof/>
-            <w:webHidden/>
-          </w:rPr>
-          <w:instrText xml:space="preserve"> PAGEREF _Toc101122016 \h </w:instrText>
-        </w:r>
-        <w:r>
-          <w:rPr>
-            <w:noProof/>
-            <w:webHidden/>
-          </w:rPr>
-        </w:r>
-        <w:r>
-          <w:rPr>
-            <w:noProof/>
-            <w:webHidden/>
-          </w:rPr>
-          <w:fldChar w:fldCharType="separate"/>
-        </w:r>
-        <w:r>
-          <w:rPr>
-            <w:noProof/>
-            <w:webHidden/>
-          </w:rPr>
-          <w:t>20</w:t>
-        </w:r>
-        <w:r>
-          <w:rPr>
-            <w:noProof/>
-            <w:webHidden/>
-          </w:rPr>
-          <w:fldChar w:fldCharType="end"/>
-        </w:r>
-      </w:hyperlink>
-    </w:p>
-    <w:p>
-      <w:pPr>
         <w:keepLines/>
         <w:pBdr>
           <w:top w:val="nil"/>
@@ -2502,7 +1463,7 @@
           <w:i w:val="0"/>
         </w:rPr>
       </w:pPr>
-      <w:bookmarkStart w:id="2" w:name="_Toc101121995"/>
+      <w:bookmarkStart w:id="2" w:name="_Toc106217894"/>
       <w:r>
         <w:rPr>
           <w:rFonts w:ascii="Times New Roman" w:hAnsi="Times New Roman"/>
@@ -2778,43 +1739,7 @@
           <w:sz w:val="24"/>
           <w:szCs w:val="24"/>
         </w:rPr>
-        <w:t xml:space="preserve"> de garantia de qualidade (</w:t>
-      </w:r>
-      <w:proofErr w:type="spellStart"/>
-      <w:r>
-        <w:rPr>
-          <w:color w:val="000000"/>
-          <w:sz w:val="24"/>
-          <w:szCs w:val="24"/>
-        </w:rPr>
-        <w:t>quality</w:t>
-      </w:r>
-      <w:proofErr w:type="spellEnd"/>
-      <w:r>
-        <w:rPr>
-          <w:color w:val="000000"/>
-          <w:sz w:val="24"/>
-          <w:szCs w:val="24"/>
-        </w:rPr>
-        <w:t xml:space="preserve"> </w:t>
-      </w:r>
-      <w:proofErr w:type="spellStart"/>
-      <w:r>
-        <w:rPr>
-          <w:color w:val="000000"/>
-          <w:sz w:val="24"/>
-          <w:szCs w:val="24"/>
-        </w:rPr>
-        <w:t>assurance</w:t>
-      </w:r>
-      <w:proofErr w:type="spellEnd"/>
-      <w:r>
-        <w:rPr>
-          <w:color w:val="000000"/>
-          <w:sz w:val="24"/>
-          <w:szCs w:val="24"/>
-        </w:rPr>
-        <w:t xml:space="preserve">) no desenvolvimento de software </w:t>
+        <w:t xml:space="preserve"> de garantia de qualidade (quality assurance) no desenvolvimento de software </w:t>
       </w:r>
       <w:r>
         <w:rPr>
@@ -3371,7 +2296,6 @@
         </w:rPr>
         <w:t xml:space="preserve">- </w:t>
       </w:r>
-      <w:proofErr w:type="spellStart"/>
       <w:r>
         <w:rPr>
           <w:sz w:val="24"/>
@@ -3379,7 +2303,6 @@
         </w:rPr>
         <w:t>Revio</w:t>
       </w:r>
-      <w:proofErr w:type="spellEnd"/>
       <w:r>
         <w:rPr>
           <w:sz w:val="24"/>
@@ -3570,23 +2493,13 @@
           <w:szCs w:val="24"/>
         </w:rPr>
       </w:pPr>
-      <w:proofErr w:type="spellStart"/>
       <w:r>
         <w:rPr>
           <w:color w:val="000000"/>
           <w:sz w:val="24"/>
           <w:szCs w:val="24"/>
         </w:rPr>
-        <w:t>Revio</w:t>
-      </w:r>
-      <w:proofErr w:type="spellEnd"/>
-      <w:r>
-        <w:rPr>
-          <w:color w:val="000000"/>
-          <w:sz w:val="24"/>
-          <w:szCs w:val="24"/>
-        </w:rPr>
-        <w:t xml:space="preserve"> tem como objetivo </w:t>
+        <w:t xml:space="preserve">Revio tem como objetivo </w:t>
       </w:r>
       <w:r>
         <w:rPr>
@@ -3825,7 +2738,7 @@
           <w:i w:val="0"/>
         </w:rPr>
       </w:pPr>
-      <w:bookmarkStart w:id="3" w:name="_Toc101121996"/>
+      <w:bookmarkStart w:id="3" w:name="_Toc106217895"/>
       <w:r>
         <w:rPr>
           <w:rFonts w:ascii="Times New Roman" w:hAnsi="Times New Roman"/>
@@ -4704,7 +3617,7 @@
           <w:i w:val="0"/>
         </w:rPr>
       </w:pPr>
-      <w:bookmarkStart w:id="4" w:name="_Toc101121997"/>
+      <w:bookmarkStart w:id="4" w:name="_Toc106217896"/>
       <w:r>
         <w:rPr>
           <w:rFonts w:ascii="Times New Roman" w:hAnsi="Times New Roman"/>
@@ -4781,25 +3694,7 @@
           <w:sz w:val="24"/>
           <w:szCs w:val="24"/>
         </w:rPr>
-        <w:t xml:space="preserve">Nesta seção, tem-se como objetivo trazer as especificações visualizadas para o sistema de gestão de revisores e notificação – </w:t>
-      </w:r>
-      <w:proofErr w:type="spellStart"/>
-      <w:r>
-        <w:rPr>
-          <w:color w:val="000000" w:themeColor="text1"/>
-          <w:sz w:val="24"/>
-          <w:szCs w:val="24"/>
-        </w:rPr>
-        <w:t>Revio</w:t>
-      </w:r>
-      <w:proofErr w:type="spellEnd"/>
-      <w:r>
-        <w:rPr>
-          <w:color w:val="000000" w:themeColor="text1"/>
-          <w:sz w:val="24"/>
-          <w:szCs w:val="24"/>
-        </w:rPr>
-        <w:t>.</w:t>
+        <w:t>Nesta seção, tem-se como objetivo trazer as especificações visualizadas para o sistema de gestão de revisores e notificação – Revio.</w:t>
       </w:r>
       <w:r>
         <w:rPr>
@@ -4862,7 +3757,6 @@
           <w:i w:val="0"/>
         </w:rPr>
       </w:pPr>
-      <w:bookmarkStart w:id="5" w:name="_Toc101121998"/>
       <w:r>
         <w:rPr>
           <w:rFonts w:ascii="Times New Roman" w:hAnsi="Times New Roman"/>
@@ -4870,6 +3764,7 @@
         </w:rPr>
         <w:t xml:space="preserve"> </w:t>
       </w:r>
+      <w:bookmarkStart w:id="5" w:name="_Toc106217897"/>
       <w:r>
         <w:rPr>
           <w:rFonts w:ascii="Times New Roman" w:hAnsi="Times New Roman"/>
@@ -4973,23 +3868,7 @@
               <w:pStyle w:val="Corpodetexto"/>
             </w:pPr>
             <w:r>
-              <w:t xml:space="preserve">O software </w:t>
-            </w:r>
-            <w:proofErr w:type="spellStart"/>
-            <w:r>
-              <w:t>back-end</w:t>
-            </w:r>
-            <w:proofErr w:type="spellEnd"/>
-            <w:r>
-              <w:t xml:space="preserve"> deve ser desenvolvido em </w:t>
-            </w:r>
-            <w:proofErr w:type="spellStart"/>
-            <w:r>
-              <w:t>Kotlin</w:t>
-            </w:r>
-            <w:proofErr w:type="spellEnd"/>
-            <w:r>
-              <w:t>, com o framework Spring</w:t>
+              <w:t>O software back-end deve ser desenvolvido em Kotlin, com o framework Spring</w:t>
             </w:r>
           </w:p>
         </w:tc>
@@ -5031,15 +3910,7 @@
               <w:pStyle w:val="Corpodetexto"/>
             </w:pPr>
             <w:r>
-              <w:t xml:space="preserve">As APIs devem seguir o padrão </w:t>
-            </w:r>
-            <w:proofErr w:type="spellStart"/>
-            <w:r>
-              <w:t>RESTful</w:t>
-            </w:r>
-            <w:proofErr w:type="spellEnd"/>
-            <w:r>
-              <w:t>.</w:t>
+              <w:t>As APIs devem seguir o padrão RESTful.</w:t>
             </w:r>
           </w:p>
         </w:tc>
@@ -5083,13 +3954,8 @@
             <w:r>
               <w:t xml:space="preserve">Autenticação deve utilizar </w:t>
             </w:r>
-            <w:proofErr w:type="spellStart"/>
-            <w:r>
-              <w:t>Json</w:t>
-            </w:r>
-            <w:proofErr w:type="spellEnd"/>
-            <w:r>
-              <w:t xml:space="preserve"> Web Token</w:t>
+            <w:r>
+              <w:t>Json Web Token</w:t>
             </w:r>
           </w:p>
         </w:tc>
@@ -5215,16 +4081,11 @@
               <w:pStyle w:val="Corpodetexto"/>
             </w:pPr>
             <w:r>
-              <w:t xml:space="preserve">Orquestração de </w:t>
-            </w:r>
-            <w:proofErr w:type="spellStart"/>
-            <w:r>
-              <w:t>containe</w:t>
+              <w:t>Orquestração de containe</w:t>
             </w:r>
             <w:r>
               <w:t>res</w:t>
             </w:r>
-            <w:proofErr w:type="spellEnd"/>
             <w:r>
               <w:t xml:space="preserve"> Docker, utilizando </w:t>
             </w:r>
@@ -5316,39 +4177,7 @@
               <w:pStyle w:val="Corpodetexto"/>
             </w:pPr>
             <w:r>
-              <w:t xml:space="preserve">Todas as peças de arquitetura devem utilizar </w:t>
-            </w:r>
-            <w:proofErr w:type="spellStart"/>
-            <w:r>
-              <w:t>IaaC</w:t>
-            </w:r>
-            <w:proofErr w:type="spellEnd"/>
-            <w:r>
-              <w:t xml:space="preserve"> (</w:t>
-            </w:r>
-            <w:proofErr w:type="spellStart"/>
-            <w:r>
-              <w:t>infrastructure</w:t>
-            </w:r>
-            <w:proofErr w:type="spellEnd"/>
-            <w:r>
-              <w:t xml:space="preserve"> as a </w:t>
-            </w:r>
-            <w:proofErr w:type="spellStart"/>
-            <w:r>
-              <w:t>code</w:t>
-            </w:r>
-            <w:proofErr w:type="spellEnd"/>
-            <w:r>
-              <w:t xml:space="preserve">) com </w:t>
-            </w:r>
-            <w:proofErr w:type="spellStart"/>
-            <w:r>
-              <w:t>terraform</w:t>
-            </w:r>
-            <w:proofErr w:type="spellEnd"/>
-            <w:r>
-              <w:t>.</w:t>
+              <w:t>Todas as peças de arquitetura devem utilizar IaaC (infrastructure as a code) com terraform.</w:t>
             </w:r>
           </w:p>
         </w:tc>
@@ -5438,24 +4267,17 @@
               <w:t xml:space="preserve"> com</w:t>
             </w:r>
             <w:r>
-              <w:t xml:space="preserve"> GitHub </w:t>
-            </w:r>
-            <w:proofErr w:type="spellStart"/>
-            <w:r>
-              <w:t>Actions</w:t>
-            </w:r>
-            <w:proofErr w:type="spellEnd"/>
+              <w:t xml:space="preserve"> GitHub Actions</w:t>
+            </w:r>
             <w:r>
               <w:t xml:space="preserve"> e </w:t>
             </w:r>
             <w:r>
               <w:t xml:space="preserve">AWS </w:t>
             </w:r>
-            <w:proofErr w:type="spellStart"/>
             <w:r>
               <w:t>Codepipelines</w:t>
             </w:r>
-            <w:proofErr w:type="spellEnd"/>
           </w:p>
         </w:tc>
       </w:tr>
@@ -5480,7 +4302,6 @@
       <w:bookmarkStart w:id="6" w:name="_heading=h.e4qgsirqegbo" w:colFirst="0" w:colLast="0"/>
       <w:bookmarkStart w:id="7" w:name="_Toc476472322"/>
       <w:bookmarkStart w:id="8" w:name="_Toc421735552"/>
-      <w:bookmarkStart w:id="9" w:name="_Toc101121999"/>
       <w:bookmarkEnd w:id="6"/>
       <w:r>
         <w:rPr>
@@ -5489,6 +4310,7 @@
         </w:rPr>
         <w:t xml:space="preserve"> </w:t>
       </w:r>
+      <w:bookmarkStart w:id="9" w:name="_Toc106217898"/>
       <w:r>
         <w:rPr>
           <w:rFonts w:ascii="Times New Roman" w:hAnsi="Times New Roman"/>
@@ -5591,16 +4413,8 @@
               <w:rPr>
                 <w:b/>
               </w:rPr>
-              <w:t>Dificuldade (B/M/</w:t>
-            </w:r>
-            <w:proofErr w:type="gramStart"/>
-            <w:r>
-              <w:rPr>
-                <w:b/>
-              </w:rPr>
-              <w:t>A)*</w:t>
-            </w:r>
-            <w:proofErr w:type="gramEnd"/>
+              <w:t>Dificuldade (B/M/A)*</w:t>
+            </w:r>
           </w:p>
         </w:tc>
         <w:tc>
@@ -5637,16 +4451,8 @@
               <w:rPr>
                 <w:b/>
               </w:rPr>
-              <w:t>(B/M/</w:t>
-            </w:r>
-            <w:proofErr w:type="gramStart"/>
-            <w:r>
-              <w:rPr>
-                <w:b/>
-              </w:rPr>
-              <w:t>A)*</w:t>
-            </w:r>
-            <w:proofErr w:type="gramEnd"/>
+              <w:t>(B/M/A)*</w:t>
+            </w:r>
           </w:p>
         </w:tc>
       </w:tr>
@@ -6236,39 +5042,7 @@
                 <w:rFonts w:ascii="Calibri" w:hAnsi="Calibri" w:cs="Calibri"/>
                 <w:color w:val="000000"/>
               </w:rPr>
-              <w:t xml:space="preserve">O sistema deve permitir o cadastramento em 4 áreas de atuação: SRE, </w:t>
-            </w:r>
-            <w:proofErr w:type="spellStart"/>
-            <w:r>
-              <w:rPr>
-                <w:rFonts w:ascii="Calibri" w:hAnsi="Calibri" w:cs="Calibri"/>
-                <w:color w:val="000000"/>
-              </w:rPr>
-              <w:t>backend</w:t>
-            </w:r>
-            <w:proofErr w:type="spellEnd"/>
-            <w:r>
-              <w:rPr>
-                <w:rFonts w:ascii="Calibri" w:hAnsi="Calibri" w:cs="Calibri"/>
-                <w:color w:val="000000"/>
-              </w:rPr>
-              <w:t xml:space="preserve">, </w:t>
-            </w:r>
-            <w:proofErr w:type="spellStart"/>
-            <w:r>
-              <w:rPr>
-                <w:rFonts w:ascii="Calibri" w:hAnsi="Calibri" w:cs="Calibri"/>
-                <w:color w:val="000000"/>
-              </w:rPr>
-              <w:t>frontend</w:t>
-            </w:r>
-            <w:proofErr w:type="spellEnd"/>
-            <w:r>
-              <w:rPr>
-                <w:rFonts w:ascii="Calibri" w:hAnsi="Calibri" w:cs="Calibri"/>
-                <w:color w:val="000000"/>
-              </w:rPr>
-              <w:t xml:space="preserve"> e mobile</w:t>
+              <w:t>O sistema deve permitir o cadastramento em 4 áreas de atuação: SRE, backend, frontend e mobile</w:t>
             </w:r>
           </w:p>
         </w:tc>
@@ -7876,7 +6650,6 @@
           <w:i w:val="0"/>
         </w:rPr>
       </w:pPr>
-      <w:bookmarkStart w:id="10" w:name="_Toc101122000"/>
       <w:r>
         <w:rPr>
           <w:rFonts w:ascii="Times New Roman" w:hAnsi="Times New Roman"/>
@@ -7884,6 +6657,7 @@
         </w:rPr>
         <w:t xml:space="preserve"> </w:t>
       </w:r>
+      <w:bookmarkStart w:id="10" w:name="_Toc106217899"/>
       <w:r>
         <w:rPr>
           <w:rFonts w:ascii="Times New Roman" w:hAnsi="Times New Roman"/>
@@ -8140,22 +6914,36 @@
                 <w:rFonts w:ascii="Calibri" w:hAnsi="Calibri" w:cs="Calibri"/>
                 <w:color w:val="000000"/>
               </w:rPr>
-              <w:t xml:space="preserve">O sistema web deve manter mínimo de 90% de acessibilidade pela ferramenta </w:t>
-            </w:r>
-            <w:proofErr w:type="spellStart"/>
+              <w:t>O sistema web deve manter mínimo de 90% de acessibilidade pela ferramenta Lighthouse</w:t>
+            </w:r>
+          </w:p>
+        </w:tc>
+        <w:tc>
+          <w:tcPr>
+            <w:tcW w:w="899" w:type="pct"/>
+            <w:shd w:val="clear" w:color="auto" w:fill="auto"/>
+            <w:vAlign w:val="bottom"/>
+          </w:tcPr>
+          <w:p>
+            <w:pPr>
+              <w:suppressAutoHyphens/>
+              <w:spacing w:line="360" w:lineRule="auto"/>
+              <w:jc w:val="center"/>
+            </w:pPr>
             <w:r>
               <w:rPr>
                 <w:rFonts w:ascii="Calibri" w:hAnsi="Calibri" w:cs="Calibri"/>
                 <w:color w:val="000000"/>
               </w:rPr>
-              <w:t>Lighthouse</w:t>
-            </w:r>
-            <w:proofErr w:type="spellEnd"/>
-          </w:p>
-        </w:tc>
-        <w:tc>
-          <w:tcPr>
-            <w:tcW w:w="899" w:type="pct"/>
+              <w:t>A</w:t>
+            </w:r>
+          </w:p>
+        </w:tc>
+      </w:tr>
+      <w:tr>
+        <w:tc>
+          <w:tcPr>
+            <w:tcW w:w="478" w:type="pct"/>
             <w:shd w:val="clear" w:color="auto" w:fill="auto"/>
             <w:vAlign w:val="bottom"/>
           </w:tcPr>
@@ -8163,14 +6951,82 @@
             <w:pPr>
               <w:suppressAutoHyphens/>
               <w:spacing w:line="360" w:lineRule="auto"/>
-              <w:jc w:val="center"/>
             </w:pPr>
             <w:r>
               <w:rPr>
                 <w:rFonts w:ascii="Calibri" w:hAnsi="Calibri" w:cs="Calibri"/>
                 <w:color w:val="000000"/>
               </w:rPr>
-              <w:t>A</w:t>
+              <w:t>R</w:t>
+            </w:r>
+            <w:r>
+              <w:rPr>
+                <w:rFonts w:ascii="Calibri" w:hAnsi="Calibri" w:cs="Calibri"/>
+                <w:color w:val="000000"/>
+              </w:rPr>
+              <w:t>N</w:t>
+            </w:r>
+            <w:r>
+              <w:rPr>
+                <w:rFonts w:ascii="Calibri" w:hAnsi="Calibri" w:cs="Calibri"/>
+                <w:color w:val="000000"/>
+              </w:rPr>
+              <w:t>F03</w:t>
+            </w:r>
+          </w:p>
+        </w:tc>
+        <w:tc>
+          <w:tcPr>
+            <w:tcW w:w="3623" w:type="pct"/>
+            <w:shd w:val="clear" w:color="auto" w:fill="auto"/>
+            <w:vAlign w:val="bottom"/>
+          </w:tcPr>
+          <w:p>
+            <w:pPr>
+              <w:suppressAutoHyphens/>
+              <w:spacing w:line="360" w:lineRule="auto"/>
+            </w:pPr>
+            <w:r>
+              <w:rPr>
+                <w:rFonts w:ascii="Calibri" w:hAnsi="Calibri" w:cs="Calibri"/>
+                <w:color w:val="000000"/>
+              </w:rPr>
+              <w:t xml:space="preserve">O sistema deve ser </w:t>
+            </w:r>
+            <w:r>
+              <w:rPr>
+                <w:rFonts w:ascii="Calibri" w:hAnsi="Calibri" w:cs="Calibri"/>
+                <w:color w:val="000000"/>
+              </w:rPr>
+              <w:t>acessível</w:t>
+            </w:r>
+            <w:r>
+              <w:rPr>
+                <w:rFonts w:ascii="Calibri" w:hAnsi="Calibri" w:cs="Calibri"/>
+                <w:color w:val="000000"/>
+              </w:rPr>
+              <w:t xml:space="preserve"> em qualquer região do país</w:t>
+            </w:r>
+          </w:p>
+        </w:tc>
+        <w:tc>
+          <w:tcPr>
+            <w:tcW w:w="899" w:type="pct"/>
+            <w:shd w:val="clear" w:color="auto" w:fill="auto"/>
+            <w:vAlign w:val="bottom"/>
+          </w:tcPr>
+          <w:p>
+            <w:pPr>
+              <w:suppressAutoHyphens/>
+              <w:spacing w:line="360" w:lineRule="auto"/>
+              <w:jc w:val="center"/>
+            </w:pPr>
+            <w:r>
+              <w:rPr>
+                <w:rFonts w:ascii="Calibri" w:hAnsi="Calibri" w:cs="Calibri"/>
+                <w:color w:val="000000"/>
+              </w:rPr>
+              <w:t>B</w:t>
             </w:r>
           </w:p>
         </w:tc>
@@ -8206,7 +7062,7 @@
                 <w:rFonts w:ascii="Calibri" w:hAnsi="Calibri" w:cs="Calibri"/>
                 <w:color w:val="000000"/>
               </w:rPr>
-              <w:t>F03</w:t>
+              <w:t>F04</w:t>
             </w:r>
           </w:p>
         </w:tc>
@@ -8226,191 +7082,84 @@
                 <w:rFonts w:ascii="Calibri" w:hAnsi="Calibri" w:cs="Calibri"/>
                 <w:color w:val="000000"/>
               </w:rPr>
-              <w:t xml:space="preserve">O sistema deve ser </w:t>
-            </w:r>
+              <w:t>O sistema não deve permitir que dados de uma empresa sejam acessados por outra empresa</w:t>
+            </w:r>
+          </w:p>
+        </w:tc>
+        <w:tc>
+          <w:tcPr>
+            <w:tcW w:w="899" w:type="pct"/>
+            <w:shd w:val="clear" w:color="auto" w:fill="auto"/>
+            <w:vAlign w:val="bottom"/>
+          </w:tcPr>
+          <w:p>
+            <w:pPr>
+              <w:suppressAutoHyphens/>
+              <w:spacing w:line="360" w:lineRule="auto"/>
+              <w:jc w:val="center"/>
+            </w:pPr>
             <w:r>
               <w:rPr>
                 <w:rFonts w:ascii="Calibri" w:hAnsi="Calibri" w:cs="Calibri"/>
                 <w:color w:val="000000"/>
               </w:rPr>
-              <w:t>acessível</w:t>
-            </w:r>
+              <w:t>B</w:t>
+            </w:r>
+          </w:p>
+        </w:tc>
+      </w:tr>
+      <w:tr>
+        <w:tc>
+          <w:tcPr>
+            <w:tcW w:w="478" w:type="pct"/>
+            <w:shd w:val="clear" w:color="auto" w:fill="auto"/>
+            <w:vAlign w:val="bottom"/>
+          </w:tcPr>
+          <w:p>
+            <w:pPr>
+              <w:suppressAutoHyphens/>
+              <w:spacing w:line="360" w:lineRule="auto"/>
+            </w:pPr>
             <w:r>
               <w:rPr>
                 <w:rFonts w:ascii="Calibri" w:hAnsi="Calibri" w:cs="Calibri"/>
                 <w:color w:val="000000"/>
               </w:rPr>
-              <w:t xml:space="preserve"> em qualquer região do país</w:t>
-            </w:r>
-          </w:p>
-        </w:tc>
-        <w:tc>
-          <w:tcPr>
-            <w:tcW w:w="899" w:type="pct"/>
-            <w:shd w:val="clear" w:color="auto" w:fill="auto"/>
-            <w:vAlign w:val="bottom"/>
-          </w:tcPr>
-          <w:p>
-            <w:pPr>
-              <w:suppressAutoHyphens/>
-              <w:spacing w:line="360" w:lineRule="auto"/>
-              <w:jc w:val="center"/>
-            </w:pPr>
+              <w:t>R</w:t>
+            </w:r>
             <w:r>
               <w:rPr>
                 <w:rFonts w:ascii="Calibri" w:hAnsi="Calibri" w:cs="Calibri"/>
                 <w:color w:val="000000"/>
               </w:rPr>
-              <w:t>B</w:t>
-            </w:r>
-          </w:p>
-        </w:tc>
-      </w:tr>
-      <w:tr>
-        <w:tc>
-          <w:tcPr>
-            <w:tcW w:w="478" w:type="pct"/>
-            <w:shd w:val="clear" w:color="auto" w:fill="auto"/>
-            <w:vAlign w:val="bottom"/>
-          </w:tcPr>
-          <w:p>
-            <w:pPr>
-              <w:suppressAutoHyphens/>
-              <w:spacing w:line="360" w:lineRule="auto"/>
-            </w:pPr>
+              <w:t>N</w:t>
+            </w:r>
             <w:r>
               <w:rPr>
                 <w:rFonts w:ascii="Calibri" w:hAnsi="Calibri" w:cs="Calibri"/>
                 <w:color w:val="000000"/>
               </w:rPr>
-              <w:t>R</w:t>
-            </w:r>
+              <w:t>F05</w:t>
+            </w:r>
+          </w:p>
+        </w:tc>
+        <w:tc>
+          <w:tcPr>
+            <w:tcW w:w="3623" w:type="pct"/>
+            <w:shd w:val="clear" w:color="auto" w:fill="auto"/>
+            <w:vAlign w:val="bottom"/>
+          </w:tcPr>
+          <w:p>
+            <w:pPr>
+              <w:suppressAutoHyphens/>
+              <w:spacing w:line="360" w:lineRule="auto"/>
+            </w:pPr>
             <w:r>
               <w:rPr>
                 <w:rFonts w:ascii="Calibri" w:hAnsi="Calibri" w:cs="Calibri"/>
                 <w:color w:val="000000"/>
               </w:rPr>
-              <w:t>N</w:t>
-            </w:r>
-            <w:r>
-              <w:rPr>
-                <w:rFonts w:ascii="Calibri" w:hAnsi="Calibri" w:cs="Calibri"/>
-                <w:color w:val="000000"/>
-              </w:rPr>
-              <w:t>F04</w:t>
-            </w:r>
-          </w:p>
-        </w:tc>
-        <w:tc>
-          <w:tcPr>
-            <w:tcW w:w="3623" w:type="pct"/>
-            <w:shd w:val="clear" w:color="auto" w:fill="auto"/>
-            <w:vAlign w:val="bottom"/>
-          </w:tcPr>
-          <w:p>
-            <w:pPr>
-              <w:suppressAutoHyphens/>
-              <w:spacing w:line="360" w:lineRule="auto"/>
-            </w:pPr>
-            <w:r>
-              <w:rPr>
-                <w:rFonts w:ascii="Calibri" w:hAnsi="Calibri" w:cs="Calibri"/>
-                <w:color w:val="000000"/>
-              </w:rPr>
-              <w:t>O sistema não deve permitir que dados de uma empresa sejam acessados por outra empresa</w:t>
-            </w:r>
-          </w:p>
-        </w:tc>
-        <w:tc>
-          <w:tcPr>
-            <w:tcW w:w="899" w:type="pct"/>
-            <w:shd w:val="clear" w:color="auto" w:fill="auto"/>
-            <w:vAlign w:val="bottom"/>
-          </w:tcPr>
-          <w:p>
-            <w:pPr>
-              <w:suppressAutoHyphens/>
-              <w:spacing w:line="360" w:lineRule="auto"/>
-              <w:jc w:val="center"/>
-            </w:pPr>
-            <w:r>
-              <w:rPr>
-                <w:rFonts w:ascii="Calibri" w:hAnsi="Calibri" w:cs="Calibri"/>
-                <w:color w:val="000000"/>
-              </w:rPr>
-              <w:t>B</w:t>
-            </w:r>
-          </w:p>
-        </w:tc>
-      </w:tr>
-      <w:tr>
-        <w:tc>
-          <w:tcPr>
-            <w:tcW w:w="478" w:type="pct"/>
-            <w:shd w:val="clear" w:color="auto" w:fill="auto"/>
-            <w:vAlign w:val="bottom"/>
-          </w:tcPr>
-          <w:p>
-            <w:pPr>
-              <w:suppressAutoHyphens/>
-              <w:spacing w:line="360" w:lineRule="auto"/>
-            </w:pPr>
-            <w:r>
-              <w:rPr>
-                <w:rFonts w:ascii="Calibri" w:hAnsi="Calibri" w:cs="Calibri"/>
-                <w:color w:val="000000"/>
-              </w:rPr>
-              <w:t>R</w:t>
-            </w:r>
-            <w:r>
-              <w:rPr>
-                <w:rFonts w:ascii="Calibri" w:hAnsi="Calibri" w:cs="Calibri"/>
-                <w:color w:val="000000"/>
-              </w:rPr>
-              <w:t>N</w:t>
-            </w:r>
-            <w:r>
-              <w:rPr>
-                <w:rFonts w:ascii="Calibri" w:hAnsi="Calibri" w:cs="Calibri"/>
-                <w:color w:val="000000"/>
-              </w:rPr>
-              <w:t>F05</w:t>
-            </w:r>
-          </w:p>
-        </w:tc>
-        <w:tc>
-          <w:tcPr>
-            <w:tcW w:w="3623" w:type="pct"/>
-            <w:shd w:val="clear" w:color="auto" w:fill="auto"/>
-            <w:vAlign w:val="bottom"/>
-          </w:tcPr>
-          <w:p>
-            <w:pPr>
-              <w:suppressAutoHyphens/>
-              <w:spacing w:line="360" w:lineRule="auto"/>
-            </w:pPr>
-            <w:r>
-              <w:rPr>
-                <w:rFonts w:ascii="Calibri" w:hAnsi="Calibri" w:cs="Calibri"/>
-                <w:color w:val="000000"/>
-              </w:rPr>
-              <w:t xml:space="preserve">A nuvem a ser utilizada deve ser a </w:t>
-            </w:r>
-            <w:proofErr w:type="spellStart"/>
-            <w:r>
-              <w:rPr>
-                <w:rFonts w:ascii="Calibri" w:hAnsi="Calibri" w:cs="Calibri"/>
-                <w:color w:val="000000"/>
-              </w:rPr>
-              <w:t>Amazon</w:t>
-            </w:r>
-            <w:proofErr w:type="spellEnd"/>
-            <w:r>
-              <w:rPr>
-                <w:rFonts w:ascii="Calibri" w:hAnsi="Calibri" w:cs="Calibri"/>
-                <w:color w:val="000000"/>
-              </w:rPr>
-              <w:t xml:space="preserve"> Web Services</w:t>
+              <w:t>A nuvem a ser utilizada deve ser a Amazon Web Services</w:t>
             </w:r>
           </w:p>
         </w:tc>
@@ -8864,7 +7613,7 @@
           <w:iCs/>
         </w:rPr>
       </w:pPr>
-      <w:bookmarkStart w:id="12" w:name="_Toc101122001"/>
+      <w:bookmarkStart w:id="12" w:name="_Toc106217900"/>
       <w:r>
         <w:rPr>
           <w:i w:val="0"/>
@@ -9004,51 +7753,7 @@
           <w:sz w:val="24"/>
           <w:szCs w:val="24"/>
         </w:rPr>
-        <w:t xml:space="preserve">No quadro abaixo, serão apresentados os mecanismos nas três categorias </w:t>
-      </w:r>
-      <w:proofErr w:type="spellStart"/>
-      <w:r>
-        <w:rPr>
-          <w:rFonts w:ascii="Times New Roman" w:eastAsia="Times New Roman" w:hAnsi="Times New Roman"/>
-          <w:i w:val="0"/>
-          <w:color w:val="auto"/>
-          <w:sz w:val="24"/>
-          <w:szCs w:val="24"/>
-        </w:rPr>
-        <w:t>supracimas</w:t>
-      </w:r>
-      <w:proofErr w:type="spellEnd"/>
-      <w:r>
-        <w:rPr>
-          <w:rFonts w:ascii="Times New Roman" w:eastAsia="Times New Roman" w:hAnsi="Times New Roman"/>
-          <w:i w:val="0"/>
-          <w:color w:val="auto"/>
-          <w:sz w:val="24"/>
-          <w:szCs w:val="24"/>
-        </w:rPr>
-        <w:t xml:space="preserve"> citadas contextualizadas no sistema </w:t>
-      </w:r>
-      <w:proofErr w:type="spellStart"/>
-      <w:r>
-        <w:rPr>
-          <w:rFonts w:ascii="Times New Roman" w:eastAsia="Times New Roman" w:hAnsi="Times New Roman"/>
-          <w:i w:val="0"/>
-          <w:color w:val="auto"/>
-          <w:sz w:val="24"/>
-          <w:szCs w:val="24"/>
-        </w:rPr>
-        <w:t>Revio</w:t>
-      </w:r>
-      <w:proofErr w:type="spellEnd"/>
-      <w:r>
-        <w:rPr>
-          <w:rFonts w:ascii="Times New Roman" w:eastAsia="Times New Roman" w:hAnsi="Times New Roman"/>
-          <w:i w:val="0"/>
-          <w:color w:val="auto"/>
-          <w:sz w:val="24"/>
-          <w:szCs w:val="24"/>
-        </w:rPr>
-        <w:t>.</w:t>
+        <w:t>No quadro abaixo, serão apresentados os mecanismos nas três categorias supracimas citadas contextualizadas no sistema Revio.</w:t>
       </w:r>
     </w:p>
     <w:tbl>
@@ -9178,11 +7883,9 @@
               <w:suppressAutoHyphens/>
               <w:spacing w:line="360" w:lineRule="auto"/>
             </w:pPr>
-            <w:proofErr w:type="spellStart"/>
             <w:r>
               <w:t>Github</w:t>
             </w:r>
-            <w:proofErr w:type="spellEnd"/>
           </w:p>
         </w:tc>
       </w:tr>
@@ -9280,11 +7983,9 @@
               <w:suppressAutoHyphens/>
               <w:spacing w:line="360" w:lineRule="auto"/>
             </w:pPr>
-            <w:proofErr w:type="spellStart"/>
             <w:r>
               <w:t>MongoDB</w:t>
             </w:r>
-            <w:proofErr w:type="spellEnd"/>
           </w:p>
         </w:tc>
       </w:tr>
@@ -9364,11 +8065,9 @@
               <w:suppressAutoHyphens/>
               <w:spacing w:line="360" w:lineRule="auto"/>
             </w:pPr>
-            <w:proofErr w:type="spellStart"/>
             <w:r>
               <w:t>Microsserviços</w:t>
             </w:r>
-            <w:proofErr w:type="spellEnd"/>
           </w:p>
         </w:tc>
         <w:tc>
@@ -9381,11 +8080,9 @@
               <w:suppressAutoHyphens/>
               <w:spacing w:line="360" w:lineRule="auto"/>
             </w:pPr>
-            <w:proofErr w:type="spellStart"/>
             <w:r>
               <w:t>Kotlin</w:t>
             </w:r>
-            <w:proofErr w:type="spellEnd"/>
           </w:p>
         </w:tc>
       </w:tr>
@@ -9480,11 +8177,9 @@
               <w:suppressAutoHyphens/>
               <w:spacing w:line="360" w:lineRule="auto"/>
             </w:pPr>
-            <w:proofErr w:type="spellStart"/>
             <w:r>
               <w:t>Cloudwatch</w:t>
             </w:r>
-            <w:proofErr w:type="spellEnd"/>
           </w:p>
         </w:tc>
       </w:tr>
@@ -9533,11 +8228,9 @@
               <w:suppressAutoHyphens/>
               <w:spacing w:line="360" w:lineRule="auto"/>
             </w:pPr>
-            <w:proofErr w:type="spellStart"/>
             <w:r>
               <w:t>JUnit</w:t>
             </w:r>
-            <w:proofErr w:type="spellEnd"/>
           </w:p>
         </w:tc>
       </w:tr>
@@ -9586,15 +8279,7 @@
               <w:spacing w:line="360" w:lineRule="auto"/>
             </w:pPr>
             <w:r>
-              <w:t xml:space="preserve">Spring Cloud </w:t>
-            </w:r>
-            <w:proofErr w:type="spellStart"/>
-            <w:r>
-              <w:t>Contract</w:t>
-            </w:r>
-            <w:proofErr w:type="spellEnd"/>
-            <w:r>
-              <w:t xml:space="preserve"> </w:t>
+              <w:t xml:space="preserve">Spring Cloud Contract </w:t>
             </w:r>
           </w:p>
         </w:tc>
@@ -9758,11 +8443,9 @@
               <w:suppressAutoHyphens/>
               <w:spacing w:line="360" w:lineRule="auto"/>
             </w:pPr>
-            <w:proofErr w:type="spellStart"/>
             <w:r>
               <w:t>RESTful</w:t>
             </w:r>
-            <w:proofErr w:type="spellEnd"/>
           </w:p>
         </w:tc>
       </w:tr>
@@ -9828,7 +8511,7 @@
       </w:pPr>
       <w:bookmarkStart w:id="13" w:name="_Toc74477348"/>
       <w:bookmarkStart w:id="14" w:name="_Toc74561910"/>
-      <w:bookmarkStart w:id="15" w:name="_Toc101122002"/>
+      <w:bookmarkStart w:id="15" w:name="_Toc106217901"/>
       <w:r>
         <w:rPr>
           <w:rFonts w:ascii="Times New Roman" w:hAnsi="Times New Roman"/>
@@ -9860,29 +8543,7 @@
           <w:sz w:val="24"/>
           <w:szCs w:val="24"/>
         </w:rPr>
-        <w:t xml:space="preserve">A modelagem arquitetural para o sistema de revisão </w:t>
-      </w:r>
-      <w:proofErr w:type="spellStart"/>
-      <w:r>
-        <w:rPr>
-          <w:rFonts w:ascii="Times New Roman" w:eastAsia="Times New Roman" w:hAnsi="Times New Roman"/>
-          <w:i w:val="0"/>
-          <w:color w:val="auto"/>
-          <w:sz w:val="24"/>
-          <w:szCs w:val="24"/>
-        </w:rPr>
-        <w:t>Revio</w:t>
-      </w:r>
-      <w:proofErr w:type="spellEnd"/>
-      <w:r>
-        <w:rPr>
-          <w:rFonts w:ascii="Times New Roman" w:eastAsia="Times New Roman" w:hAnsi="Times New Roman"/>
-          <w:i w:val="0"/>
-          <w:color w:val="auto"/>
-          <w:sz w:val="24"/>
-          <w:szCs w:val="24"/>
-        </w:rPr>
-        <w:t xml:space="preserve"> será apresentada em 3 </w:t>
+        <w:t xml:space="preserve">A modelagem arquitetural para o sistema de revisão Revio será apresentada em 3 </w:t>
       </w:r>
       <w:r>
         <w:rPr>
@@ -10070,7 +8731,7 @@
         </w:rPr>
       </w:pPr>
       <w:bookmarkStart w:id="16" w:name="_Toc74561911"/>
-      <w:bookmarkStart w:id="17" w:name="_Toc101122003"/>
+      <w:bookmarkStart w:id="17" w:name="_Toc106217902"/>
       <w:r>
         <w:rPr>
           <w:rFonts w:ascii="Times New Roman" w:hAnsi="Times New Roman"/>
@@ -10240,25 +8901,7 @@
           <w:i w:val="0"/>
           <w:sz w:val="20"/>
         </w:rPr>
-        <w:t xml:space="preserve"> </w:t>
-      </w:r>
-      <w:proofErr w:type="spellStart"/>
-      <w:r>
-        <w:rPr>
-          <w:b/>
-          <w:i w:val="0"/>
-          <w:sz w:val="20"/>
-        </w:rPr>
-        <w:t>Revio</w:t>
-      </w:r>
-      <w:proofErr w:type="spellEnd"/>
-      <w:r>
-        <w:rPr>
-          <w:b/>
-          <w:i w:val="0"/>
-          <w:sz w:val="20"/>
-        </w:rPr>
-        <w:t>.</w:t>
+        <w:t xml:space="preserve"> Revio.</w:t>
       </w:r>
     </w:p>
     <w:p>
@@ -10336,7 +8979,6 @@
           <w:sz w:val="28"/>
         </w:rPr>
       </w:pPr>
-      <w:bookmarkStart w:id="18" w:name="_Toc101122016"/>
       <w:r>
         <w:rPr>
           <w:i/>
@@ -10356,6 +8998,7 @@
           <w:i w:val="0"/>
         </w:rPr>
       </w:pPr>
+      <w:bookmarkStart w:id="18" w:name="_Toc106217903"/>
       <w:r>
         <w:rPr>
           <w:rFonts w:ascii="Times New Roman" w:hAnsi="Times New Roman"/>
@@ -10385,6 +9028,13 @@
           <w:sz w:val="24"/>
           <w:szCs w:val="24"/>
         </w:rPr>
+        <w:t>r</w:t>
+      </w:r>
+      <w:r>
+        <w:rPr>
+          <w:sz w:val="24"/>
+          <w:szCs w:val="24"/>
+        </w:rPr>
         <w:t>DAVILA, Nicole</w:t>
       </w:r>
       <w:r>
@@ -10484,7 +9134,6 @@
         </w:rPr>
         <w:t xml:space="preserve">. </w:t>
       </w:r>
-      <w:proofErr w:type="gramStart"/>
       <w:r>
         <w:rPr>
           <w:b/>
@@ -10493,9 +9142,8 @@
           <w:szCs w:val="24"/>
           <w:lang w:val="en-US"/>
         </w:rPr>
-        <w:t>Design</w:t>
-      </w:r>
-      <w:proofErr w:type="gramEnd"/>
+        <w:t>Design and code inspections to reduce erro</w:t>
+      </w:r>
       <w:r>
         <w:rPr>
           <w:b/>
@@ -10504,7 +9152,7 @@
           <w:szCs w:val="24"/>
           <w:lang w:val="en-US"/>
         </w:rPr>
-        <w:t xml:space="preserve"> and code inspections to reduce erro</w:t>
+        <w:t>r</w:t>
       </w:r>
       <w:r>
         <w:rPr>
@@ -10514,7 +9162,7 @@
           <w:szCs w:val="24"/>
           <w:lang w:val="en-US"/>
         </w:rPr>
-        <w:t>r</w:t>
+        <w:t xml:space="preserve">s </w:t>
       </w:r>
       <w:r>
         <w:rPr>
@@ -10524,24 +9172,14 @@
           <w:szCs w:val="24"/>
           <w:lang w:val="en-US"/>
         </w:rPr>
-        <w:t xml:space="preserve">s </w:t>
-      </w:r>
-      <w:r>
-        <w:rPr>
-          <w:b/>
-          <w:bCs/>
+        <w:t>in program development.</w:t>
+      </w:r>
+      <w:r>
+        <w:rPr>
           <w:sz w:val="24"/>
           <w:szCs w:val="24"/>
           <w:lang w:val="en-US"/>
         </w:rPr>
-        <w:t>in program development.</w:t>
-      </w:r>
-      <w:r>
-        <w:rPr>
-          <w:sz w:val="24"/>
-          <w:szCs w:val="24"/>
-          <w:lang w:val="en-US"/>
-        </w:rPr>
         <w:t xml:space="preserve"> </w:t>
       </w:r>
       <w:r>
@@ -10577,15 +9215,7 @@
           <w:sz w:val="24"/>
           <w:szCs w:val="24"/>
         </w:rPr>
-        <w:t xml:space="preserve"> </w:t>
-      </w:r>
-      <w:proofErr w:type="spellStart"/>
-      <w:r>
-        <w:rPr>
-          <w:sz w:val="24"/>
-          <w:szCs w:val="24"/>
-        </w:rPr>
-        <w:t>J</w:t>
+        <w:t xml:space="preserve"> J</w:t>
       </w:r>
       <w:r>
         <w:rPr>
@@ -10594,7 +9224,6 @@
         </w:rPr>
         <w:t>ournal</w:t>
       </w:r>
-      <w:proofErr w:type="spellEnd"/>
       <w:r>
         <w:rPr>
           <w:sz w:val="24"/>
@@ -15440,28 +14069,28 @@
 </file>
 
 <file path=customXml/item1.xml><?xml version="1.0" encoding="utf-8"?>
+<b:Sources xmlns:b="http://schemas.openxmlformats.org/officeDocument/2006/bibliography" xmlns="http://schemas.openxmlformats.org/officeDocument/2006/bibliography" SelectedStyle="\APA.XSL" StyleName="APA"/>
+</file>
+
+<file path=customXml/item2.xml><?xml version="1.0" encoding="utf-8"?>
 <go:gDocsCustomXmlDataStorage xmlns:go="http://customooxmlschemas.google.com/" xmlns:r="http://schemas.openxmlformats.org/officeDocument/2006/relationships">
   <go:docsCustomData xmlns:go="http://customooxmlschemas.google.com/" roundtripDataSignature="AMtx7mhr8fJpXyXGw+943AqUFmYJYKlTeA==">AMUW2mWvv+HMmybsHL7/pQVRgp4by+7nN37TfU3MU+gZCRA3Ih5YYdxjAC1oa1p1/2pUxY7a1vxHe4OUHtSIBFH4fHSlzusAv47ms/e518+uEaCPTunKtOL66wXeqaf8w3DB1HIzj5gmHKUtSYfIbBa/aIfZpwkfMMQwuAk8RpnElM+TxjaLwsQnJcVgAPJCffkRxKkdMYf+AZdcw9cWO4kKxXE59K4MIIkGW66ZrczWiqrVDysa2W4kT6yxYg58f90BiY93MAOptp6fpvzJjoy5eb5nHxzZGKHzEWvR1sg1AdnumB4DFxbVwQKxvKkjfBOWKMPVxcXIzTLq1mY8i0AhUkBNZTYmlf+SOCauyTaCKRvMXJmwCZu3pL/GNJrhQWQMzMu9i0mNo4+/CjlBO46BamsXTNZLWg==</go:docsCustomData>
 </go:gDocsCustomXmlDataStorage>
 </file>
 
-<file path=customXml/item2.xml><?xml version="1.0" encoding="utf-8"?>
-<b:Sources xmlns:b="http://schemas.openxmlformats.org/officeDocument/2006/bibliography" xmlns="http://schemas.openxmlformats.org/officeDocument/2006/bibliography" SelectedStyle="\APA.XSL" StyleName="APA"/>
+<file path=customXml/itemProps1.xml><?xml version="1.0" encoding="utf-8"?>
+<ds:datastoreItem xmlns:ds="http://schemas.openxmlformats.org/officeDocument/2006/customXml" ds:itemID="{F2DDE5E6-1BC2-4493-9C2E-A764C52C0B6D}">
+  <ds:schemaRefs>
+    <ds:schemaRef ds:uri="http://schemas.openxmlformats.org/officeDocument/2006/bibliography"/>
+  </ds:schemaRefs>
+</ds:datastoreItem>
 </file>
 
-<file path=customXml/itemProps1.xml><?xml version="1.0" encoding="utf-8"?>
+<file path=customXml/itemProps2.xml><?xml version="1.0" encoding="utf-8"?>
 <ds:datastoreItem xmlns:ds="http://schemas.openxmlformats.org/officeDocument/2006/customXml" ds:itemID="{11111111-1234-1234-1234-123412341234}">
   <ds:schemaRefs>
     <ds:schemaRef ds:uri="http://customooxmlschemas.google.com/"/>
     <ds:schemaRef ds:uri="http://schemas.openxmlformats.org/officeDocument/2006/relationships"/>
   </ds:schemaRefs>
 </ds:datastoreItem>
-</file>
-
-<file path=customXml/itemProps2.xml><?xml version="1.0" encoding="utf-8"?>
-<ds:datastoreItem xmlns:ds="http://schemas.openxmlformats.org/officeDocument/2006/customXml" ds:itemID="{F2DDE5E6-1BC2-4493-9C2E-A764C52C0B6D}">
-  <ds:schemaRefs>
-    <ds:schemaRef ds:uri="http://schemas.openxmlformats.org/officeDocument/2006/bibliography"/>
-  </ds:schemaRefs>
-</ds:datastoreItem>
 </file>
</xml_diff>

<commit_message>
Diagrama de Container finalizado
</commit_message>
<xml_diff>
--- a/documentos/RelatorioTecnico-Revio.docx
+++ b/documentos/RelatorioTecnico-Revio.docx
@@ -542,7 +542,7 @@
           <w:tab w:val="right" w:pos="9062"/>
         </w:tabs>
         <w:rPr>
-          <w:rFonts w:asciiTheme="minorHAnsi" w:eastAsiaTheme="minorEastAsia" w:hAnsiTheme="minorHAnsi" w:cstheme="minorBidi"/>
+          <w:rFonts w:eastAsiaTheme="minorEastAsia"/>
           <w:noProof/>
           <w:sz w:val="24"/>
           <w:szCs w:val="24"/>
@@ -635,7 +635,7 @@
           <w:tab w:val="right" w:pos="9062"/>
         </w:tabs>
         <w:rPr>
-          <w:rFonts w:asciiTheme="minorHAnsi" w:eastAsiaTheme="minorEastAsia" w:hAnsiTheme="minorHAnsi" w:cstheme="minorBidi"/>
+          <w:rFonts w:eastAsiaTheme="minorEastAsia"/>
           <w:noProof/>
           <w:sz w:val="24"/>
           <w:szCs w:val="24"/>
@@ -651,7 +651,7 @@
         </w:r>
         <w:r>
           <w:rPr>
-            <w:rFonts w:asciiTheme="minorHAnsi" w:eastAsiaTheme="minorEastAsia" w:hAnsiTheme="minorHAnsi" w:cstheme="minorBidi"/>
+            <w:rFonts w:eastAsiaTheme="minorEastAsia"/>
             <w:noProof/>
             <w:sz w:val="24"/>
             <w:szCs w:val="24"/>
@@ -723,7 +723,7 @@
           <w:tab w:val="right" w:pos="9062"/>
         </w:tabs>
         <w:rPr>
-          <w:rFonts w:asciiTheme="minorHAnsi" w:eastAsiaTheme="minorEastAsia" w:hAnsiTheme="minorHAnsi" w:cstheme="minorBidi"/>
+          <w:rFonts w:eastAsiaTheme="minorEastAsia"/>
           <w:noProof/>
           <w:sz w:val="24"/>
           <w:szCs w:val="24"/>
@@ -739,7 +739,7 @@
         </w:r>
         <w:r>
           <w:rPr>
-            <w:rFonts w:asciiTheme="minorHAnsi" w:eastAsiaTheme="minorEastAsia" w:hAnsiTheme="minorHAnsi" w:cstheme="minorBidi"/>
+            <w:rFonts w:eastAsiaTheme="minorEastAsia"/>
             <w:noProof/>
             <w:sz w:val="24"/>
             <w:szCs w:val="24"/>
@@ -811,7 +811,7 @@
           <w:tab w:val="right" w:pos="9062"/>
         </w:tabs>
         <w:rPr>
-          <w:rFonts w:asciiTheme="minorHAnsi" w:eastAsiaTheme="minorEastAsia" w:hAnsiTheme="minorHAnsi" w:cstheme="minorBidi"/>
+          <w:rFonts w:eastAsiaTheme="minorEastAsia"/>
           <w:noProof/>
           <w:sz w:val="24"/>
           <w:szCs w:val="24"/>
@@ -827,7 +827,7 @@
         </w:r>
         <w:r>
           <w:rPr>
-            <w:rFonts w:asciiTheme="minorHAnsi" w:eastAsiaTheme="minorEastAsia" w:hAnsiTheme="minorHAnsi" w:cstheme="minorBidi"/>
+            <w:rFonts w:eastAsiaTheme="minorEastAsia"/>
             <w:noProof/>
             <w:sz w:val="24"/>
             <w:szCs w:val="24"/>
@@ -899,7 +899,7 @@
           <w:tab w:val="right" w:pos="9062"/>
         </w:tabs>
         <w:rPr>
-          <w:rFonts w:asciiTheme="minorHAnsi" w:eastAsiaTheme="minorEastAsia" w:hAnsiTheme="minorHAnsi" w:cstheme="minorBidi"/>
+          <w:rFonts w:eastAsiaTheme="minorEastAsia"/>
           <w:noProof/>
           <w:sz w:val="24"/>
           <w:szCs w:val="24"/>
@@ -915,7 +915,7 @@
         </w:r>
         <w:r>
           <w:rPr>
-            <w:rFonts w:asciiTheme="minorHAnsi" w:eastAsiaTheme="minorEastAsia" w:hAnsiTheme="minorHAnsi" w:cstheme="minorBidi"/>
+            <w:rFonts w:eastAsiaTheme="minorEastAsia"/>
             <w:noProof/>
             <w:sz w:val="24"/>
             <w:szCs w:val="24"/>
@@ -987,7 +987,7 @@
           <w:tab w:val="right" w:pos="9062"/>
         </w:tabs>
         <w:rPr>
-          <w:rFonts w:asciiTheme="minorHAnsi" w:eastAsiaTheme="minorEastAsia" w:hAnsiTheme="minorHAnsi" w:cstheme="minorBidi"/>
+          <w:rFonts w:eastAsiaTheme="minorEastAsia"/>
           <w:noProof/>
           <w:sz w:val="24"/>
           <w:szCs w:val="24"/>
@@ -1003,7 +1003,7 @@
         </w:r>
         <w:r>
           <w:rPr>
-            <w:rFonts w:asciiTheme="minorHAnsi" w:eastAsiaTheme="minorEastAsia" w:hAnsiTheme="minorHAnsi" w:cstheme="minorBidi"/>
+            <w:rFonts w:eastAsiaTheme="minorEastAsia"/>
             <w:noProof/>
             <w:sz w:val="24"/>
             <w:szCs w:val="24"/>
@@ -1075,7 +1075,7 @@
           <w:tab w:val="right" w:pos="9062"/>
         </w:tabs>
         <w:rPr>
-          <w:rFonts w:asciiTheme="minorHAnsi" w:eastAsiaTheme="minorEastAsia" w:hAnsiTheme="minorHAnsi" w:cstheme="minorBidi"/>
+          <w:rFonts w:eastAsiaTheme="minorEastAsia"/>
           <w:noProof/>
           <w:sz w:val="24"/>
           <w:szCs w:val="24"/>
@@ -1092,7 +1092,7 @@
         </w:r>
         <w:r>
           <w:rPr>
-            <w:rFonts w:asciiTheme="minorHAnsi" w:eastAsiaTheme="minorEastAsia" w:hAnsiTheme="minorHAnsi" w:cstheme="minorBidi"/>
+            <w:rFonts w:eastAsiaTheme="minorEastAsia"/>
             <w:noProof/>
             <w:sz w:val="24"/>
             <w:szCs w:val="24"/>
@@ -1165,7 +1165,7 @@
           <w:tab w:val="right" w:pos="9062"/>
         </w:tabs>
         <w:rPr>
-          <w:rFonts w:asciiTheme="minorHAnsi" w:eastAsiaTheme="minorEastAsia" w:hAnsiTheme="minorHAnsi" w:cstheme="minorBidi"/>
+          <w:rFonts w:eastAsiaTheme="minorEastAsia"/>
           <w:noProof/>
           <w:sz w:val="24"/>
           <w:szCs w:val="24"/>
@@ -1181,7 +1181,7 @@
         </w:r>
         <w:r>
           <w:rPr>
-            <w:rFonts w:asciiTheme="minorHAnsi" w:eastAsiaTheme="minorEastAsia" w:hAnsiTheme="minorHAnsi" w:cstheme="minorBidi"/>
+            <w:rFonts w:eastAsiaTheme="minorEastAsia"/>
             <w:noProof/>
             <w:sz w:val="24"/>
             <w:szCs w:val="24"/>
@@ -1253,7 +1253,7 @@
           <w:tab w:val="right" w:pos="9062"/>
         </w:tabs>
         <w:rPr>
-          <w:rFonts w:asciiTheme="minorHAnsi" w:eastAsiaTheme="minorEastAsia" w:hAnsiTheme="minorHAnsi" w:cstheme="minorBidi"/>
+          <w:rFonts w:eastAsiaTheme="minorEastAsia"/>
           <w:noProof/>
           <w:sz w:val="24"/>
           <w:szCs w:val="24"/>
@@ -1269,7 +1269,7 @@
         </w:r>
         <w:r>
           <w:rPr>
-            <w:rFonts w:asciiTheme="minorHAnsi" w:eastAsiaTheme="minorEastAsia" w:hAnsiTheme="minorHAnsi" w:cstheme="minorBidi"/>
+            <w:rFonts w:eastAsiaTheme="minorEastAsia"/>
             <w:noProof/>
             <w:sz w:val="24"/>
             <w:szCs w:val="24"/>
@@ -1340,7 +1340,7 @@
           <w:tab w:val="right" w:pos="9062"/>
         </w:tabs>
         <w:rPr>
-          <w:rFonts w:asciiTheme="minorHAnsi" w:eastAsiaTheme="minorEastAsia" w:hAnsiTheme="minorHAnsi" w:cstheme="minorBidi"/>
+          <w:rFonts w:eastAsiaTheme="minorEastAsia"/>
           <w:noProof/>
           <w:sz w:val="24"/>
           <w:szCs w:val="24"/>
@@ -1739,14 +1739,50 @@
           <w:sz w:val="24"/>
           <w:szCs w:val="24"/>
         </w:rPr>
-        <w:t xml:space="preserve"> de garantia de qualidade (quality assurance) no desenvolvimento de software </w:t>
-      </w:r>
+        <w:t xml:space="preserve"> de garantia de qualidade (</w:t>
+      </w:r>
+      <w:proofErr w:type="spellStart"/>
       <w:r>
         <w:rPr>
           <w:color w:val="000000"/>
           <w:sz w:val="24"/>
           <w:szCs w:val="24"/>
         </w:rPr>
+        <w:t>quality</w:t>
+      </w:r>
+      <w:proofErr w:type="spellEnd"/>
+      <w:r>
+        <w:rPr>
+          <w:color w:val="000000"/>
+          <w:sz w:val="24"/>
+          <w:szCs w:val="24"/>
+        </w:rPr>
+        <w:t xml:space="preserve"> </w:t>
+      </w:r>
+      <w:proofErr w:type="spellStart"/>
+      <w:r>
+        <w:rPr>
+          <w:color w:val="000000"/>
+          <w:sz w:val="24"/>
+          <w:szCs w:val="24"/>
+        </w:rPr>
+        <w:t>assurance</w:t>
+      </w:r>
+      <w:proofErr w:type="spellEnd"/>
+      <w:r>
+        <w:rPr>
+          <w:color w:val="000000"/>
+          <w:sz w:val="24"/>
+          <w:szCs w:val="24"/>
+        </w:rPr>
+        <w:t xml:space="preserve">) no desenvolvimento de software </w:t>
+      </w:r>
+      <w:r>
+        <w:rPr>
+          <w:color w:val="000000"/>
+          <w:sz w:val="24"/>
+          <w:szCs w:val="24"/>
+        </w:rPr>
         <w:t xml:space="preserve">e </w:t>
       </w:r>
       <w:r>
@@ -1811,7 +1847,25 @@
           <w:sz w:val="24"/>
           <w:szCs w:val="24"/>
         </w:rPr>
-        <w:t xml:space="preserve">, moldada por Michael E. Fagan, </w:t>
+        <w:t xml:space="preserve">, moldada por Michael E. </w:t>
+      </w:r>
+      <w:proofErr w:type="spellStart"/>
+      <w:r>
+        <w:rPr>
+          <w:color w:val="000000"/>
+          <w:sz w:val="24"/>
+          <w:szCs w:val="24"/>
+        </w:rPr>
+        <w:t>Fagan</w:t>
+      </w:r>
+      <w:proofErr w:type="spellEnd"/>
+      <w:r>
+        <w:rPr>
+          <w:color w:val="000000"/>
+          <w:sz w:val="24"/>
+          <w:szCs w:val="24"/>
+        </w:rPr>
+        <w:t xml:space="preserve">, </w:t>
       </w:r>
       <w:r>
         <w:rPr>
@@ -2029,7 +2083,23 @@
           <w:sz w:val="24"/>
           <w:szCs w:val="24"/>
         </w:rPr>
-        <w:t xml:space="preserve">s para o modelo de Fagan </w:t>
+        <w:t xml:space="preserve">s para o modelo de </w:t>
+      </w:r>
+      <w:proofErr w:type="spellStart"/>
+      <w:r>
+        <w:rPr>
+          <w:sz w:val="24"/>
+          <w:szCs w:val="24"/>
+        </w:rPr>
+        <w:t>Fagan</w:t>
+      </w:r>
+      <w:proofErr w:type="spellEnd"/>
+      <w:r>
+        <w:rPr>
+          <w:sz w:val="24"/>
+          <w:szCs w:val="24"/>
+        </w:rPr>
+        <w:t xml:space="preserve"> </w:t>
       </w:r>
       <w:r>
         <w:rPr>
@@ -2216,7 +2286,6 @@
           <w:sz w:val="24"/>
           <w:szCs w:val="24"/>
         </w:rPr>
-        <w:lastRenderedPageBreak/>
         <w:t xml:space="preserve">Contudo </w:t>
       </w:r>
       <w:r>
@@ -2744,7 +2813,6 @@
           <w:rFonts w:ascii="Times New Roman" w:hAnsi="Times New Roman"/>
           <w:i w:val="0"/>
         </w:rPr>
-        <w:lastRenderedPageBreak/>
         <w:t>Cronograma do</w:t>
       </w:r>
       <w:r>
@@ -3623,7 +3691,6 @@
           <w:rFonts w:ascii="Times New Roman" w:hAnsi="Times New Roman"/>
           <w:i w:val="0"/>
         </w:rPr>
-        <w:lastRenderedPageBreak/>
         <w:t>Especifica</w:t>
       </w:r>
       <w:r>
@@ -3868,7 +3935,23 @@
               <w:pStyle w:val="Corpodetexto"/>
             </w:pPr>
             <w:r>
-              <w:t>O software back-end deve ser desenvolvido em Kotlin, com o framework Spring</w:t>
+              <w:t xml:space="preserve">O software </w:t>
+            </w:r>
+            <w:proofErr w:type="spellStart"/>
+            <w:r>
+              <w:t>back-end</w:t>
+            </w:r>
+            <w:proofErr w:type="spellEnd"/>
+            <w:r>
+              <w:t xml:space="preserve"> deve ser desenvolvido em </w:t>
+            </w:r>
+            <w:proofErr w:type="spellStart"/>
+            <w:r>
+              <w:t>Kotlin</w:t>
+            </w:r>
+            <w:proofErr w:type="spellEnd"/>
+            <w:r>
+              <w:t>, com o framework Spring</w:t>
             </w:r>
           </w:p>
         </w:tc>
@@ -3910,7 +3993,15 @@
               <w:pStyle w:val="Corpodetexto"/>
             </w:pPr>
             <w:r>
-              <w:t>As APIs devem seguir o padrão RESTful.</w:t>
+              <w:t xml:space="preserve">As APIs devem seguir o padrão </w:t>
+            </w:r>
+            <w:proofErr w:type="spellStart"/>
+            <w:r>
+              <w:t>RESTful</w:t>
+            </w:r>
+            <w:proofErr w:type="spellEnd"/>
+            <w:r>
+              <w:t>.</w:t>
             </w:r>
           </w:p>
         </w:tc>
@@ -3954,8 +4045,13 @@
             <w:r>
               <w:t xml:space="preserve">Autenticação deve utilizar </w:t>
             </w:r>
-            <w:r>
-              <w:t>Json Web Token</w:t>
+            <w:proofErr w:type="spellStart"/>
+            <w:r>
+              <w:t>Json</w:t>
+            </w:r>
+            <w:proofErr w:type="spellEnd"/>
+            <w:r>
+              <w:t xml:space="preserve"> Web Token</w:t>
             </w:r>
           </w:p>
         </w:tc>
@@ -3997,7 +4093,15 @@
               <w:pStyle w:val="Corpodetexto"/>
             </w:pPr>
             <w:r>
-              <w:t>O software front-end deve ser desenvolvido com Javascript, framework/biblioteca react.js</w:t>
+              <w:t>O software front-</w:t>
+            </w:r>
+            <w:proofErr w:type="spellStart"/>
+            <w:r>
+              <w:t>end</w:t>
+            </w:r>
+            <w:proofErr w:type="spellEnd"/>
+            <w:r>
+              <w:t xml:space="preserve"> deve ser desenvolvido com Javascript, framework/biblioteca react.js</w:t>
             </w:r>
           </w:p>
         </w:tc>
@@ -4081,11 +4185,16 @@
               <w:pStyle w:val="Corpodetexto"/>
             </w:pPr>
             <w:r>
-              <w:t>Orquestração de containe</w:t>
+              <w:t xml:space="preserve">Orquestração de </w:t>
+            </w:r>
+            <w:proofErr w:type="spellStart"/>
+            <w:r>
+              <w:t>containe</w:t>
             </w:r>
             <w:r>
               <w:t>res</w:t>
             </w:r>
+            <w:proofErr w:type="spellEnd"/>
             <w:r>
               <w:t xml:space="preserve"> Docker, utilizando </w:t>
             </w:r>
@@ -4177,7 +4286,39 @@
               <w:pStyle w:val="Corpodetexto"/>
             </w:pPr>
             <w:r>
-              <w:t>Todas as peças de arquitetura devem utilizar IaaC (infrastructure as a code) com terraform.</w:t>
+              <w:t xml:space="preserve">Todas as peças de arquitetura devem utilizar </w:t>
+            </w:r>
+            <w:proofErr w:type="spellStart"/>
+            <w:r>
+              <w:t>IaaC</w:t>
+            </w:r>
+            <w:proofErr w:type="spellEnd"/>
+            <w:r>
+              <w:t xml:space="preserve"> (</w:t>
+            </w:r>
+            <w:proofErr w:type="spellStart"/>
+            <w:r>
+              <w:t>infrastructure</w:t>
+            </w:r>
+            <w:proofErr w:type="spellEnd"/>
+            <w:r>
+              <w:t xml:space="preserve"> as a </w:t>
+            </w:r>
+            <w:proofErr w:type="spellStart"/>
+            <w:r>
+              <w:t>code</w:t>
+            </w:r>
+            <w:proofErr w:type="spellEnd"/>
+            <w:r>
+              <w:t xml:space="preserve">) com </w:t>
+            </w:r>
+            <w:proofErr w:type="spellStart"/>
+            <w:r>
+              <w:t>terraform</w:t>
+            </w:r>
+            <w:proofErr w:type="spellEnd"/>
+            <w:r>
+              <w:t>.</w:t>
             </w:r>
           </w:p>
         </w:tc>
@@ -4267,17 +4408,24 @@
               <w:t xml:space="preserve"> com</w:t>
             </w:r>
             <w:r>
-              <w:t xml:space="preserve"> GitHub Actions</w:t>
-            </w:r>
+              <w:t xml:space="preserve"> GitHub </w:t>
+            </w:r>
+            <w:proofErr w:type="spellStart"/>
+            <w:r>
+              <w:t>Actions</w:t>
+            </w:r>
+            <w:proofErr w:type="spellEnd"/>
             <w:r>
               <w:t xml:space="preserve"> e </w:t>
             </w:r>
             <w:r>
               <w:t xml:space="preserve">AWS </w:t>
             </w:r>
+            <w:proofErr w:type="spellStart"/>
             <w:r>
               <w:t>Codepipelines</w:t>
             </w:r>
+            <w:proofErr w:type="spellEnd"/>
           </w:p>
         </w:tc>
       </w:tr>
@@ -4413,8 +4561,16 @@
               <w:rPr>
                 <w:b/>
               </w:rPr>
-              <w:t>Dificuldade (B/M/A)*</w:t>
-            </w:r>
+              <w:t>Dificuldade (B/M/</w:t>
+            </w:r>
+            <w:proofErr w:type="gramStart"/>
+            <w:r>
+              <w:rPr>
+                <w:b/>
+              </w:rPr>
+              <w:t>A)*</w:t>
+            </w:r>
+            <w:proofErr w:type="gramEnd"/>
           </w:p>
         </w:tc>
         <w:tc>
@@ -4451,8 +4607,16 @@
               <w:rPr>
                 <w:b/>
               </w:rPr>
-              <w:t>(B/M/A)*</w:t>
-            </w:r>
+              <w:t>(B/M/</w:t>
+            </w:r>
+            <w:proofErr w:type="gramStart"/>
+            <w:r>
+              <w:rPr>
+                <w:b/>
+              </w:rPr>
+              <w:t>A)*</w:t>
+            </w:r>
+            <w:proofErr w:type="gramEnd"/>
           </w:p>
         </w:tc>
       </w:tr>
@@ -4942,7 +5106,6 @@
               <w:spacing w:line="360" w:lineRule="auto"/>
             </w:pPr>
             <w:r>
-              <w:lastRenderedPageBreak/>
               <w:t>RF07</w:t>
             </w:r>
           </w:p>
@@ -5042,7 +5205,39 @@
                 <w:rFonts w:ascii="Calibri" w:hAnsi="Calibri" w:cs="Calibri"/>
                 <w:color w:val="000000"/>
               </w:rPr>
-              <w:t>O sistema deve permitir o cadastramento em 4 áreas de atuação: SRE, backend, frontend e mobile</w:t>
+              <w:t xml:space="preserve">O sistema deve permitir o cadastramento em 4 áreas de atuação: SRE, </w:t>
+            </w:r>
+            <w:proofErr w:type="spellStart"/>
+            <w:r>
+              <w:rPr>
+                <w:rFonts w:ascii="Calibri" w:hAnsi="Calibri" w:cs="Calibri"/>
+                <w:color w:val="000000"/>
+              </w:rPr>
+              <w:t>backend</w:t>
+            </w:r>
+            <w:proofErr w:type="spellEnd"/>
+            <w:r>
+              <w:rPr>
+                <w:rFonts w:ascii="Calibri" w:hAnsi="Calibri" w:cs="Calibri"/>
+                <w:color w:val="000000"/>
+              </w:rPr>
+              <w:t xml:space="preserve">, </w:t>
+            </w:r>
+            <w:proofErr w:type="spellStart"/>
+            <w:r>
+              <w:rPr>
+                <w:rFonts w:ascii="Calibri" w:hAnsi="Calibri" w:cs="Calibri"/>
+                <w:color w:val="000000"/>
+              </w:rPr>
+              <w:t>frontend</w:t>
+            </w:r>
+            <w:proofErr w:type="spellEnd"/>
+            <w:r>
+              <w:rPr>
+                <w:rFonts w:ascii="Calibri" w:hAnsi="Calibri" w:cs="Calibri"/>
+                <w:color w:val="000000"/>
+              </w:rPr>
+              <w:t xml:space="preserve"> e mobile</w:t>
             </w:r>
           </w:p>
         </w:tc>
@@ -6634,7 +6829,6 @@
     </w:tbl>
     <w:p>
       <w:r>
-        <w:lastRenderedPageBreak/>
         <w:t>*B=Baixa, M=Média, A=Alta.</w:t>
       </w:r>
     </w:p>
@@ -6837,8 +7031,17 @@
                 <w:rFonts w:ascii="Calibri" w:hAnsi="Calibri" w:cs="Calibri"/>
                 <w:color w:val="000000"/>
               </w:rPr>
-              <w:t>O sistema deve ter acesso ao software de controle de versão GitLab</w:t>
-            </w:r>
+              <w:t xml:space="preserve">O sistema deve ter acesso ao software de controle de versão </w:t>
+            </w:r>
+            <w:proofErr w:type="spellStart"/>
+            <w:r>
+              <w:rPr>
+                <w:rFonts w:ascii="Calibri" w:hAnsi="Calibri" w:cs="Calibri"/>
+                <w:color w:val="000000"/>
+              </w:rPr>
+              <w:t>GitLab</w:t>
+            </w:r>
+            <w:proofErr w:type="spellEnd"/>
           </w:p>
         </w:tc>
         <w:tc>
@@ -6914,8 +7117,17 @@
                 <w:rFonts w:ascii="Calibri" w:hAnsi="Calibri" w:cs="Calibri"/>
                 <w:color w:val="000000"/>
               </w:rPr>
-              <w:t>O sistema web deve manter mínimo de 90% de acessibilidade pela ferramenta Lighthouse</w:t>
-            </w:r>
+              <w:t xml:space="preserve">O sistema web deve manter mínimo de 90% de acessibilidade pela ferramenta </w:t>
+            </w:r>
+            <w:proofErr w:type="spellStart"/>
+            <w:r>
+              <w:rPr>
+                <w:rFonts w:ascii="Calibri" w:hAnsi="Calibri" w:cs="Calibri"/>
+                <w:color w:val="000000"/>
+              </w:rPr>
+              <w:t>Lighthouse</w:t>
+            </w:r>
+            <w:proofErr w:type="spellEnd"/>
           </w:p>
         </w:tc>
         <w:tc>
@@ -7159,7 +7371,23 @@
                 <w:rFonts w:ascii="Calibri" w:hAnsi="Calibri" w:cs="Calibri"/>
                 <w:color w:val="000000"/>
               </w:rPr>
-              <w:t>A nuvem a ser utilizada deve ser a Amazon Web Services</w:t>
+              <w:t xml:space="preserve">A nuvem a ser utilizada deve ser a </w:t>
+            </w:r>
+            <w:proofErr w:type="spellStart"/>
+            <w:r>
+              <w:rPr>
+                <w:rFonts w:ascii="Calibri" w:hAnsi="Calibri" w:cs="Calibri"/>
+                <w:color w:val="000000"/>
+              </w:rPr>
+              <w:t>Amazon</w:t>
+            </w:r>
+            <w:proofErr w:type="spellEnd"/>
+            <w:r>
+              <w:rPr>
+                <w:rFonts w:ascii="Calibri" w:hAnsi="Calibri" w:cs="Calibri"/>
+                <w:color w:val="000000"/>
+              </w:rPr>
+              <w:t xml:space="preserve"> Web Services</w:t>
             </w:r>
           </w:p>
         </w:tc>
@@ -7609,6 +7837,7 @@
       <w:pPr>
         <w:pStyle w:val="Ttulo2"/>
         <w:rPr>
+          <w:rFonts w:ascii="Times New Roman" w:hAnsi="Times New Roman"/>
           <w:i w:val="0"/>
           <w:iCs/>
         </w:rPr>
@@ -7616,6 +7845,7 @@
       <w:bookmarkStart w:id="12" w:name="_Toc106217900"/>
       <w:r>
         <w:rPr>
+          <w:rFonts w:ascii="Times New Roman" w:hAnsi="Times New Roman"/>
           <w:i w:val="0"/>
           <w:iCs/>
         </w:rPr>
@@ -7624,6 +7854,7 @@
       <w:bookmarkEnd w:id="12"/>
       <w:r>
         <w:rPr>
+          <w:rFonts w:ascii="Times New Roman" w:hAnsi="Times New Roman"/>
           <w:i w:val="0"/>
           <w:iCs/>
         </w:rPr>
@@ -7753,7 +7984,29 @@
           <w:sz w:val="24"/>
           <w:szCs w:val="24"/>
         </w:rPr>
-        <w:t>No quadro abaixo, serão apresentados os mecanismos nas três categorias supracimas citadas contextualizadas no sistema Revio.</w:t>
+        <w:t xml:space="preserve">No quadro abaixo, serão apresentados os mecanismos nas três categorias </w:t>
+      </w:r>
+      <w:proofErr w:type="spellStart"/>
+      <w:r>
+        <w:rPr>
+          <w:rFonts w:ascii="Times New Roman" w:eastAsia="Times New Roman" w:hAnsi="Times New Roman"/>
+          <w:i w:val="0"/>
+          <w:color w:val="auto"/>
+          <w:sz w:val="24"/>
+          <w:szCs w:val="24"/>
+        </w:rPr>
+        <w:t>supracimas</w:t>
+      </w:r>
+      <w:proofErr w:type="spellEnd"/>
+      <w:r>
+        <w:rPr>
+          <w:rFonts w:ascii="Times New Roman" w:eastAsia="Times New Roman" w:hAnsi="Times New Roman"/>
+          <w:i w:val="0"/>
+          <w:color w:val="auto"/>
+          <w:sz w:val="24"/>
+          <w:szCs w:val="24"/>
+        </w:rPr>
+        <w:t xml:space="preserve"> citadas contextualizadas no sistema Revio.</w:t>
       </w:r>
     </w:p>
     <w:tbl>
@@ -7883,9 +8136,11 @@
               <w:suppressAutoHyphens/>
               <w:spacing w:line="360" w:lineRule="auto"/>
             </w:pPr>
+            <w:proofErr w:type="spellStart"/>
             <w:r>
               <w:t>Github</w:t>
             </w:r>
+            <w:proofErr w:type="spellEnd"/>
           </w:p>
         </w:tc>
       </w:tr>
@@ -7983,9 +8238,11 @@
               <w:suppressAutoHyphens/>
               <w:spacing w:line="360" w:lineRule="auto"/>
             </w:pPr>
+            <w:proofErr w:type="spellStart"/>
             <w:r>
               <w:t>MongoDB</w:t>
             </w:r>
+            <w:proofErr w:type="spellEnd"/>
           </w:p>
         </w:tc>
       </w:tr>
@@ -8001,8 +8258,13 @@
               <w:spacing w:line="360" w:lineRule="auto"/>
             </w:pPr>
             <w:r>
-              <w:t>Front end</w:t>
-            </w:r>
+              <w:t xml:space="preserve">Front </w:t>
+            </w:r>
+            <w:proofErr w:type="spellStart"/>
+            <w:r>
+              <w:t>end</w:t>
+            </w:r>
+            <w:proofErr w:type="spellEnd"/>
           </w:p>
         </w:tc>
         <w:tc>
@@ -8019,8 +8281,16 @@
               <w:rPr>
                 <w:color w:val="24292E"/>
               </w:rPr>
-              <w:t>Single Page Application</w:t>
-            </w:r>
+              <w:t xml:space="preserve">Single Page </w:t>
+            </w:r>
+            <w:proofErr w:type="spellStart"/>
+            <w:r>
+              <w:rPr>
+                <w:color w:val="24292E"/>
+              </w:rPr>
+              <w:t>Application</w:t>
+            </w:r>
+            <w:proofErr w:type="spellEnd"/>
           </w:p>
         </w:tc>
         <w:tc>
@@ -8051,8 +8321,13 @@
               <w:spacing w:line="360" w:lineRule="auto"/>
             </w:pPr>
             <w:r>
-              <w:t>Back end</w:t>
-            </w:r>
+              <w:t xml:space="preserve">Back </w:t>
+            </w:r>
+            <w:proofErr w:type="spellStart"/>
+            <w:r>
+              <w:t>end</w:t>
+            </w:r>
+            <w:proofErr w:type="spellEnd"/>
           </w:p>
         </w:tc>
         <w:tc>
@@ -8065,9 +8340,11 @@
               <w:suppressAutoHyphens/>
               <w:spacing w:line="360" w:lineRule="auto"/>
             </w:pPr>
+            <w:proofErr w:type="spellStart"/>
             <w:r>
               <w:t>Microsserviços</w:t>
             </w:r>
+            <w:proofErr w:type="spellEnd"/>
           </w:p>
         </w:tc>
         <w:tc>
@@ -8080,9 +8357,11 @@
               <w:suppressAutoHyphens/>
               <w:spacing w:line="360" w:lineRule="auto"/>
             </w:pPr>
+            <w:proofErr w:type="spellStart"/>
             <w:r>
               <w:t>Kotlin</w:t>
             </w:r>
+            <w:proofErr w:type="spellEnd"/>
           </w:p>
         </w:tc>
       </w:tr>
@@ -8177,9 +8456,11 @@
               <w:suppressAutoHyphens/>
               <w:spacing w:line="360" w:lineRule="auto"/>
             </w:pPr>
+            <w:proofErr w:type="spellStart"/>
             <w:r>
               <w:t>Cloudwatch</w:t>
             </w:r>
+            <w:proofErr w:type="spellEnd"/>
           </w:p>
         </w:tc>
       </w:tr>
@@ -8195,7 +8476,6 @@
               <w:spacing w:line="360" w:lineRule="auto"/>
             </w:pPr>
             <w:r>
-              <w:lastRenderedPageBreak/>
               <w:t>Teste de Software</w:t>
             </w:r>
           </w:p>
@@ -8228,9 +8508,11 @@
               <w:suppressAutoHyphens/>
               <w:spacing w:line="360" w:lineRule="auto"/>
             </w:pPr>
+            <w:proofErr w:type="spellStart"/>
             <w:r>
               <w:t>JUnit</w:t>
             </w:r>
+            <w:proofErr w:type="spellEnd"/>
           </w:p>
         </w:tc>
       </w:tr>
@@ -8279,7 +8561,15 @@
               <w:spacing w:line="360" w:lineRule="auto"/>
             </w:pPr>
             <w:r>
-              <w:t xml:space="preserve">Spring Cloud Contract </w:t>
+              <w:t xml:space="preserve">Spring Cloud </w:t>
+            </w:r>
+            <w:proofErr w:type="spellStart"/>
+            <w:r>
+              <w:t>Contract</w:t>
+            </w:r>
+            <w:proofErr w:type="spellEnd"/>
+            <w:r>
+              <w:t xml:space="preserve"> </w:t>
             </w:r>
           </w:p>
         </w:tc>
@@ -8443,9 +8733,11 @@
               <w:suppressAutoHyphens/>
               <w:spacing w:line="360" w:lineRule="auto"/>
             </w:pPr>
+            <w:proofErr w:type="spellStart"/>
             <w:r>
               <w:t>RESTful</w:t>
             </w:r>
+            <w:proofErr w:type="spellEnd"/>
           </w:p>
         </w:tc>
       </w:tr>
@@ -8500,13 +8792,10 @@
     <w:p>
       <w:pPr>
         <w:pStyle w:val="Ttulo2"/>
-        <w:numPr>
-          <w:ilvl w:val="1"/>
-          <w:numId w:val="24"/>
-        </w:numPr>
         <w:rPr>
           <w:rFonts w:ascii="Times New Roman" w:hAnsi="Times New Roman"/>
           <w:i w:val="0"/>
+          <w:iCs/>
         </w:rPr>
       </w:pPr>
       <w:bookmarkStart w:id="13" w:name="_Toc74477348"/>
@@ -8516,6 +8805,7 @@
         <w:rPr>
           <w:rFonts w:ascii="Times New Roman" w:hAnsi="Times New Roman"/>
           <w:i w:val="0"/>
+          <w:iCs/>
         </w:rPr>
         <w:t>Modelagem Arquitetural</w:t>
       </w:r>
@@ -8738,7 +9028,6 @@
           <w:i w:val="0"/>
           <w:szCs w:val="28"/>
         </w:rPr>
-        <w:lastRenderedPageBreak/>
         <w:t xml:space="preserve">4.1 </w:t>
       </w:r>
       <w:r>
@@ -8993,9 +9282,11 @@
           <w:ilvl w:val="0"/>
           <w:numId w:val="0"/>
         </w:numPr>
+        <w:ind w:left="709" w:hanging="709"/>
         <w:rPr>
           <w:rFonts w:ascii="Times New Roman" w:hAnsi="Times New Roman"/>
           <w:i w:val="0"/>
+          <w:szCs w:val="28"/>
         </w:rPr>
       </w:pPr>
       <w:bookmarkStart w:id="18" w:name="_Toc106217903"/>
@@ -9003,8 +9294,252 @@
         <w:rPr>
           <w:rFonts w:ascii="Times New Roman" w:hAnsi="Times New Roman"/>
           <w:i w:val="0"/>
-        </w:rPr>
-        <w:lastRenderedPageBreak/>
+          <w:szCs w:val="28"/>
+        </w:rPr>
+        <w:t>4.</w:t>
+      </w:r>
+      <w:r>
+        <w:rPr>
+          <w:rFonts w:ascii="Times New Roman" w:hAnsi="Times New Roman"/>
+          <w:i w:val="0"/>
+          <w:szCs w:val="28"/>
+        </w:rPr>
+        <w:t>2</w:t>
+      </w:r>
+      <w:r>
+        <w:rPr>
+          <w:rFonts w:ascii="Times New Roman" w:hAnsi="Times New Roman"/>
+          <w:i w:val="0"/>
+          <w:szCs w:val="28"/>
+        </w:rPr>
+        <w:t xml:space="preserve"> </w:t>
+      </w:r>
+      <w:r>
+        <w:rPr>
+          <w:rFonts w:ascii="Times New Roman" w:hAnsi="Times New Roman"/>
+          <w:i w:val="0"/>
+          <w:szCs w:val="28"/>
+        </w:rPr>
+        <w:tab/>
+        <w:t xml:space="preserve">Diagrama de </w:t>
+      </w:r>
+      <w:r>
+        <w:rPr>
+          <w:rFonts w:ascii="Times New Roman" w:hAnsi="Times New Roman"/>
+          <w:i w:val="0"/>
+          <w:szCs w:val="28"/>
+        </w:rPr>
+        <w:t>Container</w:t>
+      </w:r>
+    </w:p>
+    <w:p>
+      <w:pPr>
+        <w:suppressAutoHyphens/>
+        <w:spacing w:line="360" w:lineRule="auto"/>
+        <w:jc w:val="center"/>
+      </w:pPr>
+      <w:r>
+        <w:rPr>
+          <w:noProof/>
+        </w:rPr>
+        <w:drawing>
+          <wp:inline distT="0" distB="0" distL="0" distR="0" wp14:anchorId="239456A5" wp14:editId="2DF86FC6">
+            <wp:extent cx="6134100" cy="4409626"/>
+            <wp:effectExtent l="0" t="0" r="0" b="0"/>
+            <wp:docPr id="1" name="Picture 4"/>
+            <wp:cNvGraphicFramePr>
+              <a:graphicFrameLocks xmlns:a="http://schemas.openxmlformats.org/drawingml/2006/main" noChangeAspect="1"/>
+            </wp:cNvGraphicFramePr>
+            <a:graphic xmlns:a="http://schemas.openxmlformats.org/drawingml/2006/main">
+              <a:graphicData uri="http://schemas.openxmlformats.org/drawingml/2006/picture">
+                <pic:pic xmlns:pic="http://schemas.openxmlformats.org/drawingml/2006/picture">
+                  <pic:nvPicPr>
+                    <pic:cNvPr id="1" name="Picture 4"/>
+                    <pic:cNvPicPr>
+                      <a:picLocks noChangeAspect="1" noChangeArrowheads="1"/>
+                    </pic:cNvPicPr>
+                  </pic:nvPicPr>
+                  <pic:blipFill rotWithShape="1">
+                    <a:blip r:embed="rId16"/>
+                    <a:srcRect l="-1" t="-219" r="-624" b="-1248"/>
+                    <a:stretch/>
+                  </pic:blipFill>
+                  <pic:spPr bwMode="auto">
+                    <a:xfrm>
+                      <a:off x="0" y="0"/>
+                      <a:ext cx="6135278" cy="4410473"/>
+                    </a:xfrm>
+                    <a:prstGeom prst="rect">
+                      <a:avLst/>
+                    </a:prstGeom>
+                    <a:noFill/>
+                    <a:ln>
+                      <a:noFill/>
+                    </a:ln>
+                    <a:extLst>
+                      <a:ext uri="{53640926-AAD7-44D8-BBD7-CCE9431645EC}">
+                        <a14:shadowObscured xmlns:a14="http://schemas.microsoft.com/office/drawing/2010/main"/>
+                      </a:ext>
+                    </a:extLst>
+                  </pic:spPr>
+                </pic:pic>
+              </a:graphicData>
+            </a:graphic>
+          </wp:inline>
+        </w:drawing>
+      </w:r>
+    </w:p>
+    <w:p>
+      <w:pPr>
+        <w:pStyle w:val="Legenda"/>
+        <w:rPr>
+          <w:b/>
+          <w:i w:val="0"/>
+          <w:sz w:val="20"/>
+        </w:rPr>
+      </w:pPr>
+      <w:r>
+        <w:rPr>
+          <w:b/>
+          <w:i w:val="0"/>
+          <w:sz w:val="20"/>
+        </w:rPr>
+        <w:t xml:space="preserve">Figura </w:t>
+      </w:r>
+      <w:r>
+        <w:rPr>
+          <w:b/>
+          <w:i w:val="0"/>
+          <w:noProof/>
+          <w:sz w:val="20"/>
+        </w:rPr>
+        <w:t>2</w:t>
+      </w:r>
+      <w:r>
+        <w:rPr>
+          <w:b/>
+          <w:i w:val="0"/>
+          <w:sz w:val="20"/>
+        </w:rPr>
+        <w:t xml:space="preserve"> </w:t>
+      </w:r>
+      <w:r>
+        <w:rPr>
+          <w:b/>
+          <w:i w:val="0"/>
+          <w:sz w:val="20"/>
+        </w:rPr>
+        <w:t>–</w:t>
+      </w:r>
+      <w:r>
+        <w:rPr>
+          <w:b/>
+          <w:i w:val="0"/>
+          <w:sz w:val="20"/>
+        </w:rPr>
+        <w:t xml:space="preserve"> </w:t>
+      </w:r>
+      <w:r>
+        <w:rPr>
+          <w:b/>
+          <w:i w:val="0"/>
+          <w:sz w:val="20"/>
+        </w:rPr>
+        <w:t xml:space="preserve">Diagrama de Container </w:t>
+      </w:r>
+      <w:r>
+        <w:rPr>
+          <w:b/>
+          <w:i w:val="0"/>
+          <w:sz w:val="20"/>
+        </w:rPr>
+        <w:t>da Solução Revio.</w:t>
+      </w:r>
+    </w:p>
+    <w:p>
+      <w:pPr>
+        <w:suppressAutoHyphens/>
+        <w:spacing w:line="360" w:lineRule="auto"/>
+        <w:jc w:val="both"/>
+        <w:rPr>
+          <w:color w:val="ED7D31"/>
+        </w:rPr>
+      </w:pPr>
+    </w:p>
+    <w:p>
+      <w:pPr>
+        <w:suppressAutoHyphens/>
+        <w:spacing w:line="360" w:lineRule="auto"/>
+        <w:jc w:val="both"/>
+        <w:rPr>
+          <w:sz w:val="24"/>
+          <w:szCs w:val="24"/>
+        </w:rPr>
+      </w:pPr>
+      <w:r>
+        <w:rPr>
+          <w:sz w:val="24"/>
+          <w:szCs w:val="24"/>
+        </w:rPr>
+        <w:t xml:space="preserve">A figura </w:t>
+      </w:r>
+      <w:r>
+        <w:rPr>
+          <w:sz w:val="24"/>
+          <w:szCs w:val="24"/>
+        </w:rPr>
+        <w:t>2</w:t>
+      </w:r>
+      <w:r>
+        <w:rPr>
+          <w:sz w:val="24"/>
+          <w:szCs w:val="24"/>
+        </w:rPr>
+        <w:t xml:space="preserve"> mostra o diagrama </w:t>
+      </w:r>
+      <w:r>
+        <w:rPr>
+          <w:sz w:val="24"/>
+          <w:szCs w:val="24"/>
+        </w:rPr>
+        <w:t xml:space="preserve">de container </w:t>
+      </w:r>
+      <w:r>
+        <w:rPr>
+          <w:sz w:val="24"/>
+          <w:szCs w:val="24"/>
+        </w:rPr>
+        <w:t>da solução proposta, com todos seus principais módulos e suas interfaces.</w:t>
+      </w:r>
+    </w:p>
+    <w:p>
+      <w:pPr>
+        <w:suppressAutoHyphens/>
+        <w:spacing w:line="360" w:lineRule="auto"/>
+        <w:jc w:val="both"/>
+        <w:rPr>
+          <w:sz w:val="24"/>
+          <w:szCs w:val="24"/>
+        </w:rPr>
+      </w:pPr>
+    </w:p>
+    <w:p>
+      <w:pPr>
+        <w:pStyle w:val="Ttulo2"/>
+        <w:numPr>
+          <w:ilvl w:val="0"/>
+          <w:numId w:val="0"/>
+        </w:numPr>
+        <w:rPr>
+          <w:rFonts w:ascii="Times New Roman" w:hAnsi="Times New Roman"/>
+          <w:i w:val="0"/>
+        </w:rPr>
+      </w:pPr>
+      <w:r>
+        <w:rPr>
+          <w:rFonts w:ascii="Times New Roman" w:hAnsi="Times New Roman"/>
+          <w:i w:val="0"/>
+        </w:rPr>
         <w:t>Referências</w:t>
       </w:r>
       <w:bookmarkEnd w:id="18"/>
@@ -9023,6 +9558,7 @@
           <w:szCs w:val="24"/>
         </w:rPr>
       </w:pPr>
+      <w:proofErr w:type="spellStart"/>
       <w:r>
         <w:rPr>
           <w:sz w:val="24"/>
@@ -9035,7 +9571,15 @@
           <w:sz w:val="24"/>
           <w:szCs w:val="24"/>
         </w:rPr>
-        <w:t>DAVILA, Nicole</w:t>
+        <w:t>DAVILA</w:t>
+      </w:r>
+      <w:proofErr w:type="spellEnd"/>
+      <w:r>
+        <w:rPr>
+          <w:sz w:val="24"/>
+          <w:szCs w:val="24"/>
+        </w:rPr>
+        <w:t>, Nicole</w:t>
       </w:r>
       <w:r>
         <w:rPr>
@@ -9059,7 +9603,70 @@
           <w:szCs w:val="24"/>
           <w:lang w:val="en-US"/>
         </w:rPr>
-        <w:t>Modern Code Review: From Foun</w:t>
+        <w:t>Modern Code Review: From Foundational Studies to Proposed Approaches and their Evaluation.</w:t>
+      </w:r>
+      <w:r>
+        <w:rPr>
+          <w:sz w:val="24"/>
+          <w:szCs w:val="24"/>
+          <w:lang w:val="en-US"/>
+        </w:rPr>
+        <w:t xml:space="preserve"> </w:t>
+      </w:r>
+      <w:r>
+        <w:rPr>
+          <w:sz w:val="24"/>
+          <w:szCs w:val="24"/>
+        </w:rPr>
+        <w:t xml:space="preserve">Porto Alegre: </w:t>
+      </w:r>
+      <w:r>
+        <w:rPr>
+          <w:sz w:val="24"/>
+          <w:szCs w:val="24"/>
+        </w:rPr>
+        <w:t>PPGC da UFRGS</w:t>
+      </w:r>
+      <w:r>
+        <w:rPr>
+          <w:sz w:val="24"/>
+          <w:szCs w:val="24"/>
+        </w:rPr>
+        <w:t>, 2020.</w:t>
+      </w:r>
+    </w:p>
+    <w:p>
+      <w:pPr>
+        <w:spacing w:before="280" w:after="280" w:line="360" w:lineRule="auto"/>
+        <w:jc w:val="both"/>
+        <w:rPr>
+          <w:sz w:val="24"/>
+          <w:szCs w:val="24"/>
+        </w:rPr>
+      </w:pPr>
+      <w:r>
+        <w:rPr>
+          <w:sz w:val="24"/>
+          <w:szCs w:val="24"/>
+          <w:lang w:val="en-US"/>
+        </w:rPr>
+        <w:t>FAGAN, Michae</w:t>
+      </w:r>
+      <w:r>
+        <w:rPr>
+          <w:sz w:val="24"/>
+          <w:szCs w:val="24"/>
+          <w:lang w:val="en-US"/>
+        </w:rPr>
+        <w:t>l</w:t>
+      </w:r>
+      <w:r>
+        <w:rPr>
+          <w:sz w:val="24"/>
+          <w:szCs w:val="24"/>
+          <w:lang w:val="en-US"/>
+        </w:rPr>
+        <w:t xml:space="preserve">. </w:t>
       </w:r>
       <w:r>
         <w:rPr>
@@ -9069,14 +9676,34 @@
           <w:szCs w:val="24"/>
           <w:lang w:val="en-US"/>
         </w:rPr>
-        <w:t>dational Studies to Proposed Approaches and their Evaluation.</w:t>
-      </w:r>
-      <w:r>
-        <w:rPr>
+        <w:t>Design and code inspections to reduce erro</w:t>
+      </w:r>
+      <w:r>
+        <w:rPr>
+          <w:b/>
+          <w:bCs/>
           <w:sz w:val="24"/>
           <w:szCs w:val="24"/>
           <w:lang w:val="en-US"/>
         </w:rPr>
+        <w:t>r</w:t>
+      </w:r>
+      <w:r>
+        <w:rPr>
+          <w:b/>
+          <w:bCs/>
+          <w:sz w:val="24"/>
+          <w:szCs w:val="24"/>
+          <w:lang w:val="en-US"/>
+        </w:rPr>
+        <w:t>s in program development.</w:t>
+      </w:r>
+      <w:r>
+        <w:rPr>
+          <w:sz w:val="24"/>
+          <w:szCs w:val="24"/>
+          <w:lang w:val="en-US"/>
+        </w:rPr>
         <w:t xml:space="preserve"> </w:t>
       </w:r>
       <w:r>
@@ -9084,21 +9711,51 @@
           <w:sz w:val="24"/>
           <w:szCs w:val="24"/>
         </w:rPr>
-        <w:t xml:space="preserve">Porto Alegre: </w:t>
-      </w:r>
-      <w:r>
-        <w:rPr>
-          <w:sz w:val="24"/>
-          <w:szCs w:val="24"/>
-        </w:rPr>
-        <w:t>PPGC da UFRGS</w:t>
-      </w:r>
-      <w:r>
-        <w:rPr>
-          <w:sz w:val="24"/>
-          <w:szCs w:val="24"/>
-        </w:rPr>
-        <w:t>, 2020.</w:t>
+        <w:t>IBM S</w:t>
+      </w:r>
+      <w:r>
+        <w:rPr>
+          <w:sz w:val="24"/>
+          <w:szCs w:val="24"/>
+        </w:rPr>
+        <w:t>yst</w:t>
+      </w:r>
+      <w:r>
+        <w:rPr>
+          <w:sz w:val="24"/>
+          <w:szCs w:val="24"/>
+        </w:rPr>
+        <w:t>ems</w:t>
+      </w:r>
+      <w:r>
+        <w:rPr>
+          <w:sz w:val="24"/>
+          <w:szCs w:val="24"/>
+        </w:rPr>
+        <w:t xml:space="preserve"> </w:t>
+      </w:r>
+      <w:proofErr w:type="spellStart"/>
+      <w:r>
+        <w:rPr>
+          <w:sz w:val="24"/>
+          <w:szCs w:val="24"/>
+        </w:rPr>
+        <w:t>J</w:t>
+      </w:r>
+      <w:r>
+        <w:rPr>
+          <w:sz w:val="24"/>
+          <w:szCs w:val="24"/>
+        </w:rPr>
+        <w:t>ournal</w:t>
+      </w:r>
+      <w:proofErr w:type="spellEnd"/>
+      <w:r>
+        <w:rPr>
+          <w:sz w:val="24"/>
+          <w:szCs w:val="24"/>
+        </w:rPr>
+        <w:t>, 1976.</w:t>
       </w:r>
     </w:p>
     <w:p>
@@ -9110,138 +9767,7 @@
           <w:szCs w:val="24"/>
         </w:rPr>
       </w:pPr>
-      <w:r>
-        <w:rPr>
-          <w:sz w:val="24"/>
-          <w:szCs w:val="24"/>
-          <w:lang w:val="en-US"/>
-        </w:rPr>
-        <w:t>FAGAN, Michae</w:t>
-      </w:r>
-      <w:r>
-        <w:rPr>
-          <w:sz w:val="24"/>
-          <w:szCs w:val="24"/>
-          <w:lang w:val="en-US"/>
-        </w:rPr>
-        <w:t>l</w:t>
-      </w:r>
-      <w:r>
-        <w:rPr>
-          <w:sz w:val="24"/>
-          <w:szCs w:val="24"/>
-          <w:lang w:val="en-US"/>
-        </w:rPr>
-        <w:t xml:space="preserve">. </w:t>
-      </w:r>
-      <w:r>
-        <w:rPr>
-          <w:b/>
-          <w:bCs/>
-          <w:sz w:val="24"/>
-          <w:szCs w:val="24"/>
-          <w:lang w:val="en-US"/>
-        </w:rPr>
-        <w:t>Design and code inspections to reduce erro</w:t>
-      </w:r>
-      <w:r>
-        <w:rPr>
-          <w:b/>
-          <w:bCs/>
-          <w:sz w:val="24"/>
-          <w:szCs w:val="24"/>
-          <w:lang w:val="en-US"/>
-        </w:rPr>
-        <w:t>r</w:t>
-      </w:r>
-      <w:r>
-        <w:rPr>
-          <w:b/>
-          <w:bCs/>
-          <w:sz w:val="24"/>
-          <w:szCs w:val="24"/>
-          <w:lang w:val="en-US"/>
-        </w:rPr>
-        <w:t xml:space="preserve">s </w:t>
-      </w:r>
-      <w:r>
-        <w:rPr>
-          <w:b/>
-          <w:bCs/>
-          <w:sz w:val="24"/>
-          <w:szCs w:val="24"/>
-          <w:lang w:val="en-US"/>
-        </w:rPr>
-        <w:t>in program development.</w:t>
-      </w:r>
-      <w:r>
-        <w:rPr>
-          <w:sz w:val="24"/>
-          <w:szCs w:val="24"/>
-          <w:lang w:val="en-US"/>
-        </w:rPr>
-        <w:t xml:space="preserve"> </w:t>
-      </w:r>
-      <w:r>
-        <w:rPr>
-          <w:sz w:val="24"/>
-          <w:szCs w:val="24"/>
-        </w:rPr>
-        <w:t>IBM</w:t>
-      </w:r>
-      <w:r>
-        <w:rPr>
-          <w:sz w:val="24"/>
-          <w:szCs w:val="24"/>
-        </w:rPr>
-        <w:t xml:space="preserve"> S</w:t>
-      </w:r>
-      <w:r>
-        <w:rPr>
-          <w:sz w:val="24"/>
-          <w:szCs w:val="24"/>
-        </w:rPr>
-        <w:t>yst</w:t>
-      </w:r>
-      <w:r>
-        <w:rPr>
-          <w:sz w:val="24"/>
-          <w:szCs w:val="24"/>
-        </w:rPr>
-        <w:t>ems</w:t>
-      </w:r>
-      <w:r>
-        <w:rPr>
-          <w:sz w:val="24"/>
-          <w:szCs w:val="24"/>
-        </w:rPr>
-        <w:t xml:space="preserve"> J</w:t>
-      </w:r>
-      <w:r>
-        <w:rPr>
-          <w:sz w:val="24"/>
-          <w:szCs w:val="24"/>
-        </w:rPr>
-        <w:t>ournal</w:t>
-      </w:r>
-      <w:r>
-        <w:rPr>
-          <w:sz w:val="24"/>
-          <w:szCs w:val="24"/>
-        </w:rPr>
-        <w:t>, 1976.</w:t>
-      </w:r>
-    </w:p>
-    <w:p>
-      <w:pPr>
-        <w:spacing w:before="280" w:after="280" w:line="360" w:lineRule="auto"/>
-        <w:jc w:val="both"/>
-        <w:rPr>
-          <w:sz w:val="24"/>
-          <w:szCs w:val="24"/>
-        </w:rPr>
-      </w:pPr>
-      <w:hyperlink r:id="rId16" w:history="1">
+      <w:hyperlink r:id="rId17" w:history="1">
         <w:r>
           <w:rPr>
             <w:rStyle w:val="Hyperlink"/>
@@ -9268,7 +9794,7 @@
           <w:szCs w:val="24"/>
         </w:rPr>
       </w:pPr>
-      <w:hyperlink r:id="rId17" w:history="1">
+      <w:hyperlink r:id="rId18" w:history="1">
         <w:r>
           <w:rPr>
             <w:rStyle w:val="Hyperlink"/>
@@ -9295,7 +9821,7 @@
           <w:szCs w:val="24"/>
         </w:rPr>
       </w:pPr>
-      <w:hyperlink r:id="rId18" w:history="1">
+      <w:hyperlink r:id="rId19" w:history="1">
         <w:r>
           <w:rPr>
             <w:rStyle w:val="Hyperlink"/>
@@ -9322,7 +9848,7 @@
           <w:szCs w:val="24"/>
         </w:rPr>
       </w:pPr>
-      <w:hyperlink r:id="rId19" w:history="1">
+      <w:hyperlink r:id="rId20" w:history="1">
         <w:r>
           <w:rPr>
             <w:rStyle w:val="Hyperlink"/>
@@ -9349,7 +9875,7 @@
           <w:szCs w:val="24"/>
         </w:rPr>
       </w:pPr>
-      <w:hyperlink r:id="rId20" w:history="1">
+      <w:hyperlink r:id="rId21" w:history="1">
         <w:r>
           <w:rPr>
             <w:rStyle w:val="Hyperlink"/>
@@ -9383,7 +9909,7 @@
           <w:szCs w:val="24"/>
         </w:rPr>
       </w:pPr>
-      <w:hyperlink r:id="rId21" w:history="1">
+      <w:hyperlink r:id="rId22" w:history="1">
         <w:r>
           <w:rPr>
             <w:rStyle w:val="Hyperlink"/>
@@ -9410,7 +9936,7 @@
           <w:szCs w:val="24"/>
         </w:rPr>
       </w:pPr>
-      <w:hyperlink r:id="rId22" w:history="1">
+      <w:hyperlink r:id="rId23" w:history="1">
         <w:r>
           <w:rPr>
             <w:rStyle w:val="Hyperlink"/>
@@ -14069,28 +14595,28 @@
 </file>
 
 <file path=customXml/item1.xml><?xml version="1.0" encoding="utf-8"?>
-<b:Sources xmlns:b="http://schemas.openxmlformats.org/officeDocument/2006/bibliography" xmlns="http://schemas.openxmlformats.org/officeDocument/2006/bibliography" SelectedStyle="\APA.XSL" StyleName="APA"/>
-</file>
-
-<file path=customXml/item2.xml><?xml version="1.0" encoding="utf-8"?>
 <go:gDocsCustomXmlDataStorage xmlns:go="http://customooxmlschemas.google.com/" xmlns:r="http://schemas.openxmlformats.org/officeDocument/2006/relationships">
   <go:docsCustomData xmlns:go="http://customooxmlschemas.google.com/" roundtripDataSignature="AMtx7mhr8fJpXyXGw+943AqUFmYJYKlTeA==">AMUW2mWvv+HMmybsHL7/pQVRgp4by+7nN37TfU3MU+gZCRA3Ih5YYdxjAC1oa1p1/2pUxY7a1vxHe4OUHtSIBFH4fHSlzusAv47ms/e518+uEaCPTunKtOL66wXeqaf8w3DB1HIzj5gmHKUtSYfIbBa/aIfZpwkfMMQwuAk8RpnElM+TxjaLwsQnJcVgAPJCffkRxKkdMYf+AZdcw9cWO4kKxXE59K4MIIkGW66ZrczWiqrVDysa2W4kT6yxYg58f90BiY93MAOptp6fpvzJjoy5eb5nHxzZGKHzEWvR1sg1AdnumB4DFxbVwQKxvKkjfBOWKMPVxcXIzTLq1mY8i0AhUkBNZTYmlf+SOCauyTaCKRvMXJmwCZu3pL/GNJrhQWQMzMu9i0mNo4+/CjlBO46BamsXTNZLWg==</go:docsCustomData>
 </go:gDocsCustomXmlDataStorage>
 </file>
 
-<file path=customXml/itemProps1.xml><?xml version="1.0" encoding="utf-8"?>
-<ds:datastoreItem xmlns:ds="http://schemas.openxmlformats.org/officeDocument/2006/customXml" ds:itemID="{F2DDE5E6-1BC2-4493-9C2E-A764C52C0B6D}">
-  <ds:schemaRefs>
-    <ds:schemaRef ds:uri="http://schemas.openxmlformats.org/officeDocument/2006/bibliography"/>
-  </ds:schemaRefs>
-</ds:datastoreItem>
+<file path=customXml/item2.xml><?xml version="1.0" encoding="utf-8"?>
+<b:Sources xmlns:b="http://schemas.openxmlformats.org/officeDocument/2006/bibliography" xmlns="http://schemas.openxmlformats.org/officeDocument/2006/bibliography" SelectedStyle="\APA.XSL" StyleName="APA"/>
 </file>
 
-<file path=customXml/itemProps2.xml><?xml version="1.0" encoding="utf-8"?>
+<file path=customXml/itemProps1.xml><?xml version="1.0" encoding="utf-8"?>
 <ds:datastoreItem xmlns:ds="http://schemas.openxmlformats.org/officeDocument/2006/customXml" ds:itemID="{11111111-1234-1234-1234-123412341234}">
   <ds:schemaRefs>
     <ds:schemaRef ds:uri="http://customooxmlschemas.google.com/"/>
     <ds:schemaRef ds:uri="http://schemas.openxmlformats.org/officeDocument/2006/relationships"/>
   </ds:schemaRefs>
 </ds:datastoreItem>
+</file>
+
+<file path=customXml/itemProps2.xml><?xml version="1.0" encoding="utf-8"?>
+<ds:datastoreItem xmlns:ds="http://schemas.openxmlformats.org/officeDocument/2006/customXml" ds:itemID="{F2DDE5E6-1BC2-4493-9C2E-A764C52C0B6D}">
+  <ds:schemaRefs>
+    <ds:schemaRef ds:uri="http://schemas.openxmlformats.org/officeDocument/2006/bibliography"/>
+  </ds:schemaRefs>
+</ds:datastoreItem>
 </file>
</xml_diff>

<commit_message>
Diagrama de Componentes finalizado
</commit_message>
<xml_diff>
--- a/documentos/RelatorioTecnico-Revio.docx
+++ b/documentos/RelatorioTecnico-Revio.docx
@@ -559,7 +559,6 @@
             <w:docPartUnique/>
           </w:docPartObj>
         </w:sdtPr>
-        <w:sdtEndPr/>
         <w:sdtContent>
           <w:r>
             <w:instrText xml:space="preserve"> TOC \h \u \z </w:instrText>
@@ -1739,43 +1738,39 @@
           <w:sz w:val="24"/>
           <w:szCs w:val="24"/>
         </w:rPr>
-        <w:t xml:space="preserve"> de garantia de qualidade (</w:t>
-      </w:r>
-      <w:proofErr w:type="spellStart"/>
+        <w:t xml:space="preserve"> de garantia de qualidade (quality assurance) no desenvolvimento de software </w:t>
+      </w:r>
       <w:r>
         <w:rPr>
           <w:color w:val="000000"/>
           <w:sz w:val="24"/>
           <w:szCs w:val="24"/>
         </w:rPr>
-        <w:t>quality</w:t>
-      </w:r>
-      <w:proofErr w:type="spellEnd"/>
+        <w:t xml:space="preserve">e </w:t>
+      </w:r>
       <w:r>
         <w:rPr>
           <w:color w:val="000000"/>
           <w:sz w:val="24"/>
           <w:szCs w:val="24"/>
         </w:rPr>
-        <w:t xml:space="preserve"> </w:t>
-      </w:r>
-      <w:proofErr w:type="spellStart"/>
+        <w:t xml:space="preserve">baseia-se </w:t>
+      </w:r>
       <w:r>
         <w:rPr>
           <w:color w:val="000000"/>
           <w:sz w:val="24"/>
           <w:szCs w:val="24"/>
         </w:rPr>
-        <w:t>assurance</w:t>
-      </w:r>
-      <w:proofErr w:type="spellEnd"/>
+        <w:t xml:space="preserve">em </w:t>
+      </w:r>
       <w:r>
         <w:rPr>
           <w:color w:val="000000"/>
           <w:sz w:val="24"/>
           <w:szCs w:val="24"/>
         </w:rPr>
-        <w:t xml:space="preserve">) no desenvolvimento de software </w:t>
+        <w:t>checagem manual de mudanças no código fonte.</w:t>
       </w:r>
       <w:r>
         <w:rPr>
@@ -1783,7 +1778,7 @@
           <w:sz w:val="24"/>
           <w:szCs w:val="24"/>
         </w:rPr>
-        <w:t xml:space="preserve">e </w:t>
+        <w:t xml:space="preserve"> A </w:t>
       </w:r>
       <w:r>
         <w:rPr>
@@ -1791,7 +1786,7 @@
           <w:sz w:val="24"/>
           <w:szCs w:val="24"/>
         </w:rPr>
-        <w:t xml:space="preserve">baseia-se </w:t>
+        <w:t xml:space="preserve">primeira </w:t>
       </w:r>
       <w:r>
         <w:rPr>
@@ -1799,7 +1794,7 @@
           <w:sz w:val="24"/>
           <w:szCs w:val="24"/>
         </w:rPr>
-        <w:t xml:space="preserve">em </w:t>
+        <w:t xml:space="preserve">abordagem </w:t>
       </w:r>
       <w:r>
         <w:rPr>
@@ -1807,7 +1802,7 @@
           <w:sz w:val="24"/>
           <w:szCs w:val="24"/>
         </w:rPr>
-        <w:t>checagem manual de mudanças no código fonte.</w:t>
+        <w:t>sobre o tema</w:t>
       </w:r>
       <w:r>
         <w:rPr>
@@ -1815,57 +1810,7 @@
           <w:sz w:val="24"/>
           <w:szCs w:val="24"/>
         </w:rPr>
-        <w:t xml:space="preserve"> A </w:t>
-      </w:r>
-      <w:r>
-        <w:rPr>
-          <w:color w:val="000000"/>
-          <w:sz w:val="24"/>
-          <w:szCs w:val="24"/>
-        </w:rPr>
-        <w:t xml:space="preserve">primeira </w:t>
-      </w:r>
-      <w:r>
-        <w:rPr>
-          <w:color w:val="000000"/>
-          <w:sz w:val="24"/>
-          <w:szCs w:val="24"/>
-        </w:rPr>
-        <w:t xml:space="preserve">abordagem </w:t>
-      </w:r>
-      <w:r>
-        <w:rPr>
-          <w:color w:val="000000"/>
-          <w:sz w:val="24"/>
-          <w:szCs w:val="24"/>
-        </w:rPr>
-        <w:t>sobre o tema</w:t>
-      </w:r>
-      <w:r>
-        <w:rPr>
-          <w:color w:val="000000"/>
-          <w:sz w:val="24"/>
-          <w:szCs w:val="24"/>
-        </w:rPr>
-        <w:t xml:space="preserve">, moldada por Michael E. </w:t>
-      </w:r>
-      <w:proofErr w:type="spellStart"/>
-      <w:r>
-        <w:rPr>
-          <w:color w:val="000000"/>
-          <w:sz w:val="24"/>
-          <w:szCs w:val="24"/>
-        </w:rPr>
-        <w:t>Fagan</w:t>
-      </w:r>
-      <w:proofErr w:type="spellEnd"/>
-      <w:r>
-        <w:rPr>
-          <w:color w:val="000000"/>
-          <w:sz w:val="24"/>
-          <w:szCs w:val="24"/>
-        </w:rPr>
-        <w:t xml:space="preserve">, </w:t>
+        <w:t xml:space="preserve">, moldada por Michael E. Fagan, </w:t>
       </w:r>
       <w:r>
         <w:rPr>
@@ -2083,23 +2028,7 @@
           <w:sz w:val="24"/>
           <w:szCs w:val="24"/>
         </w:rPr>
-        <w:t xml:space="preserve">s para o modelo de </w:t>
-      </w:r>
-      <w:proofErr w:type="spellStart"/>
-      <w:r>
-        <w:rPr>
-          <w:sz w:val="24"/>
-          <w:szCs w:val="24"/>
-        </w:rPr>
-        <w:t>Fagan</w:t>
-      </w:r>
-      <w:proofErr w:type="spellEnd"/>
-      <w:r>
-        <w:rPr>
-          <w:sz w:val="24"/>
-          <w:szCs w:val="24"/>
-        </w:rPr>
-        <w:t xml:space="preserve"> </w:t>
+        <w:t xml:space="preserve">s para o modelo de Fagan </w:t>
       </w:r>
       <w:r>
         <w:rPr>
@@ -2286,6 +2215,7 @@
           <w:sz w:val="24"/>
           <w:szCs w:val="24"/>
         </w:rPr>
+        <w:lastRenderedPageBreak/>
         <w:t xml:space="preserve">Contudo </w:t>
       </w:r>
       <w:r>
@@ -2813,6 +2743,7 @@
           <w:rFonts w:ascii="Times New Roman" w:hAnsi="Times New Roman"/>
           <w:i w:val="0"/>
         </w:rPr>
+        <w:lastRenderedPageBreak/>
         <w:t>Cronograma do</w:t>
       </w:r>
       <w:r>
@@ -3691,6 +3622,7 @@
           <w:rFonts w:ascii="Times New Roman" w:hAnsi="Times New Roman"/>
           <w:i w:val="0"/>
         </w:rPr>
+        <w:lastRenderedPageBreak/>
         <w:t>Especifica</w:t>
       </w:r>
       <w:r>
@@ -3935,23 +3867,7 @@
               <w:pStyle w:val="Corpodetexto"/>
             </w:pPr>
             <w:r>
-              <w:t xml:space="preserve">O software </w:t>
-            </w:r>
-            <w:proofErr w:type="spellStart"/>
-            <w:r>
-              <w:t>back-end</w:t>
-            </w:r>
-            <w:proofErr w:type="spellEnd"/>
-            <w:r>
-              <w:t xml:space="preserve"> deve ser desenvolvido em </w:t>
-            </w:r>
-            <w:proofErr w:type="spellStart"/>
-            <w:r>
-              <w:t>Kotlin</w:t>
-            </w:r>
-            <w:proofErr w:type="spellEnd"/>
-            <w:r>
-              <w:t>, com o framework Spring</w:t>
+              <w:t>O software back-end deve ser desenvolvido em Kotlin, com o framework Spring</w:t>
             </w:r>
           </w:p>
         </w:tc>
@@ -3993,15 +3909,7 @@
               <w:pStyle w:val="Corpodetexto"/>
             </w:pPr>
             <w:r>
-              <w:t xml:space="preserve">As APIs devem seguir o padrão </w:t>
-            </w:r>
-            <w:proofErr w:type="spellStart"/>
-            <w:r>
-              <w:t>RESTful</w:t>
-            </w:r>
-            <w:proofErr w:type="spellEnd"/>
-            <w:r>
-              <w:t>.</w:t>
+              <w:t>As APIs devem seguir o padrão RESTful.</w:t>
             </w:r>
           </w:p>
         </w:tc>
@@ -4045,13 +3953,8 @@
             <w:r>
               <w:t xml:space="preserve">Autenticação deve utilizar </w:t>
             </w:r>
-            <w:proofErr w:type="spellStart"/>
-            <w:r>
-              <w:t>Json</w:t>
-            </w:r>
-            <w:proofErr w:type="spellEnd"/>
-            <w:r>
-              <w:t xml:space="preserve"> Web Token</w:t>
+            <w:r>
+              <w:t>Json Web Token</w:t>
             </w:r>
           </w:p>
         </w:tc>
@@ -4093,15 +3996,7 @@
               <w:pStyle w:val="Corpodetexto"/>
             </w:pPr>
             <w:r>
-              <w:t>O software front-</w:t>
-            </w:r>
-            <w:proofErr w:type="spellStart"/>
-            <w:r>
-              <w:t>end</w:t>
-            </w:r>
-            <w:proofErr w:type="spellEnd"/>
-            <w:r>
-              <w:t xml:space="preserve"> deve ser desenvolvido com Javascript, framework/biblioteca react.js</w:t>
+              <w:t>O software front-end deve ser desenvolvido com Javascript, framework/biblioteca react.js</w:t>
             </w:r>
           </w:p>
         </w:tc>
@@ -4185,16 +4080,11 @@
               <w:pStyle w:val="Corpodetexto"/>
             </w:pPr>
             <w:r>
-              <w:t xml:space="preserve">Orquestração de </w:t>
-            </w:r>
-            <w:proofErr w:type="spellStart"/>
-            <w:r>
-              <w:t>containe</w:t>
+              <w:t>Orquestração de containe</w:t>
             </w:r>
             <w:r>
               <w:t>res</w:t>
             </w:r>
-            <w:proofErr w:type="spellEnd"/>
             <w:r>
               <w:t xml:space="preserve"> Docker, utilizando </w:t>
             </w:r>
@@ -4286,39 +4176,7 @@
               <w:pStyle w:val="Corpodetexto"/>
             </w:pPr>
             <w:r>
-              <w:t xml:space="preserve">Todas as peças de arquitetura devem utilizar </w:t>
-            </w:r>
-            <w:proofErr w:type="spellStart"/>
-            <w:r>
-              <w:t>IaaC</w:t>
-            </w:r>
-            <w:proofErr w:type="spellEnd"/>
-            <w:r>
-              <w:t xml:space="preserve"> (</w:t>
-            </w:r>
-            <w:proofErr w:type="spellStart"/>
-            <w:r>
-              <w:t>infrastructure</w:t>
-            </w:r>
-            <w:proofErr w:type="spellEnd"/>
-            <w:r>
-              <w:t xml:space="preserve"> as a </w:t>
-            </w:r>
-            <w:proofErr w:type="spellStart"/>
-            <w:r>
-              <w:t>code</w:t>
-            </w:r>
-            <w:proofErr w:type="spellEnd"/>
-            <w:r>
-              <w:t xml:space="preserve">) com </w:t>
-            </w:r>
-            <w:proofErr w:type="spellStart"/>
-            <w:r>
-              <w:t>terraform</w:t>
-            </w:r>
-            <w:proofErr w:type="spellEnd"/>
-            <w:r>
-              <w:t>.</w:t>
+              <w:t>Todas as peças de arquitetura devem utilizar IaaC (infrastructure as a code) com terraform.</w:t>
             </w:r>
           </w:p>
         </w:tc>
@@ -4408,24 +4266,14 @@
               <w:t xml:space="preserve"> com</w:t>
             </w:r>
             <w:r>
-              <w:t xml:space="preserve"> GitHub </w:t>
-            </w:r>
-            <w:proofErr w:type="spellStart"/>
-            <w:r>
-              <w:t>Actions</w:t>
-            </w:r>
-            <w:proofErr w:type="spellEnd"/>
+              <w:t xml:space="preserve"> GitHub Actions</w:t>
+            </w:r>
             <w:r>
               <w:t xml:space="preserve"> e </w:t>
             </w:r>
             <w:r>
-              <w:t xml:space="preserve">AWS </w:t>
-            </w:r>
-            <w:proofErr w:type="spellStart"/>
-            <w:r>
-              <w:t>Codepipelines</w:t>
-            </w:r>
-            <w:proofErr w:type="spellEnd"/>
+              <w:t>AWS Codepipelines</w:t>
+            </w:r>
           </w:p>
         </w:tc>
       </w:tr>
@@ -4561,16 +4409,8 @@
               <w:rPr>
                 <w:b/>
               </w:rPr>
-              <w:t>Dificuldade (B/M/</w:t>
-            </w:r>
-            <w:proofErr w:type="gramStart"/>
-            <w:r>
-              <w:rPr>
-                <w:b/>
-              </w:rPr>
-              <w:t>A)*</w:t>
-            </w:r>
-            <w:proofErr w:type="gramEnd"/>
+              <w:t>Dificuldade (B/M/A)*</w:t>
+            </w:r>
           </w:p>
         </w:tc>
         <w:tc>
@@ -4607,16 +4447,8 @@
               <w:rPr>
                 <w:b/>
               </w:rPr>
-              <w:t>(B/M/</w:t>
-            </w:r>
-            <w:proofErr w:type="gramStart"/>
-            <w:r>
-              <w:rPr>
-                <w:b/>
-              </w:rPr>
-              <w:t>A)*</w:t>
-            </w:r>
-            <w:proofErr w:type="gramEnd"/>
+              <w:t>(B/M/A)*</w:t>
+            </w:r>
           </w:p>
         </w:tc>
       </w:tr>
@@ -5106,6 +4938,7 @@
               <w:spacing w:line="360" w:lineRule="auto"/>
             </w:pPr>
             <w:r>
+              <w:lastRenderedPageBreak/>
               <w:t>RF07</w:t>
             </w:r>
           </w:p>
@@ -5205,39 +5038,7 @@
                 <w:rFonts w:ascii="Calibri" w:hAnsi="Calibri" w:cs="Calibri"/>
                 <w:color w:val="000000"/>
               </w:rPr>
-              <w:t xml:space="preserve">O sistema deve permitir o cadastramento em 4 áreas de atuação: SRE, </w:t>
-            </w:r>
-            <w:proofErr w:type="spellStart"/>
-            <w:r>
-              <w:rPr>
-                <w:rFonts w:ascii="Calibri" w:hAnsi="Calibri" w:cs="Calibri"/>
-                <w:color w:val="000000"/>
-              </w:rPr>
-              <w:t>backend</w:t>
-            </w:r>
-            <w:proofErr w:type="spellEnd"/>
-            <w:r>
-              <w:rPr>
-                <w:rFonts w:ascii="Calibri" w:hAnsi="Calibri" w:cs="Calibri"/>
-                <w:color w:val="000000"/>
-              </w:rPr>
-              <w:t xml:space="preserve">, </w:t>
-            </w:r>
-            <w:proofErr w:type="spellStart"/>
-            <w:r>
-              <w:rPr>
-                <w:rFonts w:ascii="Calibri" w:hAnsi="Calibri" w:cs="Calibri"/>
-                <w:color w:val="000000"/>
-              </w:rPr>
-              <w:t>frontend</w:t>
-            </w:r>
-            <w:proofErr w:type="spellEnd"/>
-            <w:r>
-              <w:rPr>
-                <w:rFonts w:ascii="Calibri" w:hAnsi="Calibri" w:cs="Calibri"/>
-                <w:color w:val="000000"/>
-              </w:rPr>
-              <w:t xml:space="preserve"> e mobile</w:t>
+              <w:t>O sistema deve permitir o cadastramento em 4 áreas de atuação: SRE, backend, frontend e mobile</w:t>
             </w:r>
           </w:p>
         </w:tc>
@@ -6829,6 +6630,7 @@
     </w:tbl>
     <w:p>
       <w:r>
+        <w:lastRenderedPageBreak/>
         <w:t>*B=Baixa, M=Média, A=Alta.</w:t>
       </w:r>
     </w:p>
@@ -7031,22 +6833,36 @@
                 <w:rFonts w:ascii="Calibri" w:hAnsi="Calibri" w:cs="Calibri"/>
                 <w:color w:val="000000"/>
               </w:rPr>
-              <w:t xml:space="preserve">O sistema deve ter acesso ao software de controle de versão </w:t>
-            </w:r>
-            <w:proofErr w:type="spellStart"/>
+              <w:t>O sistema deve ter acesso ao software de controle de versão GitLab</w:t>
+            </w:r>
+          </w:p>
+        </w:tc>
+        <w:tc>
+          <w:tcPr>
+            <w:tcW w:w="899" w:type="pct"/>
+            <w:shd w:val="clear" w:color="auto" w:fill="auto"/>
+            <w:vAlign w:val="bottom"/>
+          </w:tcPr>
+          <w:p>
+            <w:pPr>
+              <w:suppressAutoHyphens/>
+              <w:spacing w:line="360" w:lineRule="auto"/>
+              <w:jc w:val="center"/>
+            </w:pPr>
             <w:r>
               <w:rPr>
                 <w:rFonts w:ascii="Calibri" w:hAnsi="Calibri" w:cs="Calibri"/>
                 <w:color w:val="000000"/>
               </w:rPr>
-              <w:t>GitLab</w:t>
-            </w:r>
-            <w:proofErr w:type="spellEnd"/>
-          </w:p>
-        </w:tc>
-        <w:tc>
-          <w:tcPr>
-            <w:tcW w:w="899" w:type="pct"/>
+              <w:t>A</w:t>
+            </w:r>
+          </w:p>
+        </w:tc>
+      </w:tr>
+      <w:tr>
+        <w:tc>
+          <w:tcPr>
+            <w:tcW w:w="478" w:type="pct"/>
             <w:shd w:val="clear" w:color="auto" w:fill="auto"/>
             <w:vAlign w:val="bottom"/>
           </w:tcPr>
@@ -7054,13 +6870,67 @@
             <w:pPr>
               <w:suppressAutoHyphens/>
               <w:spacing w:line="360" w:lineRule="auto"/>
-              <w:jc w:val="center"/>
             </w:pPr>
             <w:r>
               <w:rPr>
                 <w:rFonts w:ascii="Calibri" w:hAnsi="Calibri" w:cs="Calibri"/>
                 <w:color w:val="000000"/>
               </w:rPr>
+              <w:t>R</w:t>
+            </w:r>
+            <w:r>
+              <w:rPr>
+                <w:rFonts w:ascii="Calibri" w:hAnsi="Calibri" w:cs="Calibri"/>
+                <w:color w:val="000000"/>
+              </w:rPr>
+              <w:t>N</w:t>
+            </w:r>
+            <w:r>
+              <w:rPr>
+                <w:rFonts w:ascii="Calibri" w:hAnsi="Calibri" w:cs="Calibri"/>
+                <w:color w:val="000000"/>
+              </w:rPr>
+              <w:t>F02</w:t>
+            </w:r>
+          </w:p>
+        </w:tc>
+        <w:tc>
+          <w:tcPr>
+            <w:tcW w:w="3623" w:type="pct"/>
+            <w:shd w:val="clear" w:color="auto" w:fill="auto"/>
+            <w:vAlign w:val="bottom"/>
+          </w:tcPr>
+          <w:p>
+            <w:pPr>
+              <w:suppressAutoHyphens/>
+              <w:spacing w:line="360" w:lineRule="auto"/>
+            </w:pPr>
+            <w:r>
+              <w:rPr>
+                <w:rFonts w:ascii="Calibri" w:hAnsi="Calibri" w:cs="Calibri"/>
+                <w:color w:val="000000"/>
+              </w:rPr>
+              <w:t>O sistema web deve manter mínimo de 90% de acessibilidade pela ferramenta Lighthouse</w:t>
+            </w:r>
+          </w:p>
+        </w:tc>
+        <w:tc>
+          <w:tcPr>
+            <w:tcW w:w="899" w:type="pct"/>
+            <w:shd w:val="clear" w:color="auto" w:fill="auto"/>
+            <w:vAlign w:val="bottom"/>
+          </w:tcPr>
+          <w:p>
+            <w:pPr>
+              <w:suppressAutoHyphens/>
+              <w:spacing w:line="360" w:lineRule="auto"/>
+              <w:jc w:val="center"/>
+            </w:pPr>
+            <w:r>
+              <w:rPr>
+                <w:rFonts w:ascii="Calibri" w:hAnsi="Calibri" w:cs="Calibri"/>
+                <w:color w:val="000000"/>
+              </w:rPr>
               <w:t>A</w:t>
             </w:r>
           </w:p>
@@ -7097,7 +6967,7 @@
                 <w:rFonts w:ascii="Calibri" w:hAnsi="Calibri" w:cs="Calibri"/>
                 <w:color w:val="000000"/>
               </w:rPr>
-              <w:t>F02</w:t>
+              <w:t>F03</w:t>
             </w:r>
           </w:p>
         </w:tc>
@@ -7117,37 +6987,42 @@
                 <w:rFonts w:ascii="Calibri" w:hAnsi="Calibri" w:cs="Calibri"/>
                 <w:color w:val="000000"/>
               </w:rPr>
-              <w:t xml:space="preserve">O sistema web deve manter mínimo de 90% de acessibilidade pela ferramenta </w:t>
-            </w:r>
-            <w:proofErr w:type="spellStart"/>
+              <w:t xml:space="preserve">O sistema deve ser </w:t>
+            </w:r>
             <w:r>
               <w:rPr>
                 <w:rFonts w:ascii="Calibri" w:hAnsi="Calibri" w:cs="Calibri"/>
                 <w:color w:val="000000"/>
               </w:rPr>
-              <w:t>Lighthouse</w:t>
-            </w:r>
-            <w:proofErr w:type="spellEnd"/>
-          </w:p>
-        </w:tc>
-        <w:tc>
-          <w:tcPr>
-            <w:tcW w:w="899" w:type="pct"/>
-            <w:shd w:val="clear" w:color="auto" w:fill="auto"/>
-            <w:vAlign w:val="bottom"/>
-          </w:tcPr>
-          <w:p>
-            <w:pPr>
-              <w:suppressAutoHyphens/>
-              <w:spacing w:line="360" w:lineRule="auto"/>
-              <w:jc w:val="center"/>
-            </w:pPr>
+              <w:t>acessível</w:t>
+            </w:r>
             <w:r>
               <w:rPr>
                 <w:rFonts w:ascii="Calibri" w:hAnsi="Calibri" w:cs="Calibri"/>
                 <w:color w:val="000000"/>
               </w:rPr>
-              <w:t>A</w:t>
+              <w:t xml:space="preserve"> em qualquer região do país</w:t>
+            </w:r>
+          </w:p>
+        </w:tc>
+        <w:tc>
+          <w:tcPr>
+            <w:tcW w:w="899" w:type="pct"/>
+            <w:shd w:val="clear" w:color="auto" w:fill="auto"/>
+            <w:vAlign w:val="bottom"/>
+          </w:tcPr>
+          <w:p>
+            <w:pPr>
+              <w:suppressAutoHyphens/>
+              <w:spacing w:line="360" w:lineRule="auto"/>
+              <w:jc w:val="center"/>
+            </w:pPr>
+            <w:r>
+              <w:rPr>
+                <w:rFonts w:ascii="Calibri" w:hAnsi="Calibri" w:cs="Calibri"/>
+                <w:color w:val="000000"/>
+              </w:rPr>
+              <w:t>B</w:t>
             </w:r>
           </w:p>
         </w:tc>
@@ -7183,7 +7058,7 @@
                 <w:rFonts w:ascii="Calibri" w:hAnsi="Calibri" w:cs="Calibri"/>
                 <w:color w:val="000000"/>
               </w:rPr>
-              <w:t>F03</w:t>
+              <w:t>F04</w:t>
             </w:r>
           </w:p>
         </w:tc>
@@ -7203,191 +7078,84 @@
                 <w:rFonts w:ascii="Calibri" w:hAnsi="Calibri" w:cs="Calibri"/>
                 <w:color w:val="000000"/>
               </w:rPr>
-              <w:t xml:space="preserve">O sistema deve ser </w:t>
-            </w:r>
+              <w:t>O sistema não deve permitir que dados de uma empresa sejam acessados por outra empresa</w:t>
+            </w:r>
+          </w:p>
+        </w:tc>
+        <w:tc>
+          <w:tcPr>
+            <w:tcW w:w="899" w:type="pct"/>
+            <w:shd w:val="clear" w:color="auto" w:fill="auto"/>
+            <w:vAlign w:val="bottom"/>
+          </w:tcPr>
+          <w:p>
+            <w:pPr>
+              <w:suppressAutoHyphens/>
+              <w:spacing w:line="360" w:lineRule="auto"/>
+              <w:jc w:val="center"/>
+            </w:pPr>
             <w:r>
               <w:rPr>
                 <w:rFonts w:ascii="Calibri" w:hAnsi="Calibri" w:cs="Calibri"/>
                 <w:color w:val="000000"/>
               </w:rPr>
-              <w:t>acessível</w:t>
-            </w:r>
+              <w:t>B</w:t>
+            </w:r>
+          </w:p>
+        </w:tc>
+      </w:tr>
+      <w:tr>
+        <w:tc>
+          <w:tcPr>
+            <w:tcW w:w="478" w:type="pct"/>
+            <w:shd w:val="clear" w:color="auto" w:fill="auto"/>
+            <w:vAlign w:val="bottom"/>
+          </w:tcPr>
+          <w:p>
+            <w:pPr>
+              <w:suppressAutoHyphens/>
+              <w:spacing w:line="360" w:lineRule="auto"/>
+            </w:pPr>
             <w:r>
               <w:rPr>
                 <w:rFonts w:ascii="Calibri" w:hAnsi="Calibri" w:cs="Calibri"/>
                 <w:color w:val="000000"/>
               </w:rPr>
-              <w:t xml:space="preserve"> em qualquer região do país</w:t>
-            </w:r>
-          </w:p>
-        </w:tc>
-        <w:tc>
-          <w:tcPr>
-            <w:tcW w:w="899" w:type="pct"/>
-            <w:shd w:val="clear" w:color="auto" w:fill="auto"/>
-            <w:vAlign w:val="bottom"/>
-          </w:tcPr>
-          <w:p>
-            <w:pPr>
-              <w:suppressAutoHyphens/>
-              <w:spacing w:line="360" w:lineRule="auto"/>
-              <w:jc w:val="center"/>
-            </w:pPr>
+              <w:t>R</w:t>
+            </w:r>
             <w:r>
               <w:rPr>
                 <w:rFonts w:ascii="Calibri" w:hAnsi="Calibri" w:cs="Calibri"/>
                 <w:color w:val="000000"/>
               </w:rPr>
-              <w:t>B</w:t>
-            </w:r>
-          </w:p>
-        </w:tc>
-      </w:tr>
-      <w:tr>
-        <w:tc>
-          <w:tcPr>
-            <w:tcW w:w="478" w:type="pct"/>
-            <w:shd w:val="clear" w:color="auto" w:fill="auto"/>
-            <w:vAlign w:val="bottom"/>
-          </w:tcPr>
-          <w:p>
-            <w:pPr>
-              <w:suppressAutoHyphens/>
-              <w:spacing w:line="360" w:lineRule="auto"/>
-            </w:pPr>
+              <w:t>N</w:t>
+            </w:r>
             <w:r>
               <w:rPr>
                 <w:rFonts w:ascii="Calibri" w:hAnsi="Calibri" w:cs="Calibri"/>
                 <w:color w:val="000000"/>
               </w:rPr>
-              <w:t>R</w:t>
-            </w:r>
+              <w:t>F05</w:t>
+            </w:r>
+          </w:p>
+        </w:tc>
+        <w:tc>
+          <w:tcPr>
+            <w:tcW w:w="3623" w:type="pct"/>
+            <w:shd w:val="clear" w:color="auto" w:fill="auto"/>
+            <w:vAlign w:val="bottom"/>
+          </w:tcPr>
+          <w:p>
+            <w:pPr>
+              <w:suppressAutoHyphens/>
+              <w:spacing w:line="360" w:lineRule="auto"/>
+            </w:pPr>
             <w:r>
               <w:rPr>
                 <w:rFonts w:ascii="Calibri" w:hAnsi="Calibri" w:cs="Calibri"/>
                 <w:color w:val="000000"/>
               </w:rPr>
-              <w:t>N</w:t>
-            </w:r>
-            <w:r>
-              <w:rPr>
-                <w:rFonts w:ascii="Calibri" w:hAnsi="Calibri" w:cs="Calibri"/>
-                <w:color w:val="000000"/>
-              </w:rPr>
-              <w:t>F04</w:t>
-            </w:r>
-          </w:p>
-        </w:tc>
-        <w:tc>
-          <w:tcPr>
-            <w:tcW w:w="3623" w:type="pct"/>
-            <w:shd w:val="clear" w:color="auto" w:fill="auto"/>
-            <w:vAlign w:val="bottom"/>
-          </w:tcPr>
-          <w:p>
-            <w:pPr>
-              <w:suppressAutoHyphens/>
-              <w:spacing w:line="360" w:lineRule="auto"/>
-            </w:pPr>
-            <w:r>
-              <w:rPr>
-                <w:rFonts w:ascii="Calibri" w:hAnsi="Calibri" w:cs="Calibri"/>
-                <w:color w:val="000000"/>
-              </w:rPr>
-              <w:t>O sistema não deve permitir que dados de uma empresa sejam acessados por outra empresa</w:t>
-            </w:r>
-          </w:p>
-        </w:tc>
-        <w:tc>
-          <w:tcPr>
-            <w:tcW w:w="899" w:type="pct"/>
-            <w:shd w:val="clear" w:color="auto" w:fill="auto"/>
-            <w:vAlign w:val="bottom"/>
-          </w:tcPr>
-          <w:p>
-            <w:pPr>
-              <w:suppressAutoHyphens/>
-              <w:spacing w:line="360" w:lineRule="auto"/>
-              <w:jc w:val="center"/>
-            </w:pPr>
-            <w:r>
-              <w:rPr>
-                <w:rFonts w:ascii="Calibri" w:hAnsi="Calibri" w:cs="Calibri"/>
-                <w:color w:val="000000"/>
-              </w:rPr>
-              <w:t>B</w:t>
-            </w:r>
-          </w:p>
-        </w:tc>
-      </w:tr>
-      <w:tr>
-        <w:tc>
-          <w:tcPr>
-            <w:tcW w:w="478" w:type="pct"/>
-            <w:shd w:val="clear" w:color="auto" w:fill="auto"/>
-            <w:vAlign w:val="bottom"/>
-          </w:tcPr>
-          <w:p>
-            <w:pPr>
-              <w:suppressAutoHyphens/>
-              <w:spacing w:line="360" w:lineRule="auto"/>
-            </w:pPr>
-            <w:r>
-              <w:rPr>
-                <w:rFonts w:ascii="Calibri" w:hAnsi="Calibri" w:cs="Calibri"/>
-                <w:color w:val="000000"/>
-              </w:rPr>
-              <w:t>R</w:t>
-            </w:r>
-            <w:r>
-              <w:rPr>
-                <w:rFonts w:ascii="Calibri" w:hAnsi="Calibri" w:cs="Calibri"/>
-                <w:color w:val="000000"/>
-              </w:rPr>
-              <w:t>N</w:t>
-            </w:r>
-            <w:r>
-              <w:rPr>
-                <w:rFonts w:ascii="Calibri" w:hAnsi="Calibri" w:cs="Calibri"/>
-                <w:color w:val="000000"/>
-              </w:rPr>
-              <w:t>F05</w:t>
-            </w:r>
-          </w:p>
-        </w:tc>
-        <w:tc>
-          <w:tcPr>
-            <w:tcW w:w="3623" w:type="pct"/>
-            <w:shd w:val="clear" w:color="auto" w:fill="auto"/>
-            <w:vAlign w:val="bottom"/>
-          </w:tcPr>
-          <w:p>
-            <w:pPr>
-              <w:suppressAutoHyphens/>
-              <w:spacing w:line="360" w:lineRule="auto"/>
-            </w:pPr>
-            <w:r>
-              <w:rPr>
-                <w:rFonts w:ascii="Calibri" w:hAnsi="Calibri" w:cs="Calibri"/>
-                <w:color w:val="000000"/>
-              </w:rPr>
-              <w:t xml:space="preserve">A nuvem a ser utilizada deve ser a </w:t>
-            </w:r>
-            <w:proofErr w:type="spellStart"/>
-            <w:r>
-              <w:rPr>
-                <w:rFonts w:ascii="Calibri" w:hAnsi="Calibri" w:cs="Calibri"/>
-                <w:color w:val="000000"/>
-              </w:rPr>
-              <w:t>Amazon</w:t>
-            </w:r>
-            <w:proofErr w:type="spellEnd"/>
-            <w:r>
-              <w:rPr>
-                <w:rFonts w:ascii="Calibri" w:hAnsi="Calibri" w:cs="Calibri"/>
-                <w:color w:val="000000"/>
-              </w:rPr>
-              <w:t xml:space="preserve"> Web Services</w:t>
+              <w:t>A nuvem a ser utilizada deve ser a Amazon Web Services</w:t>
             </w:r>
           </w:p>
         </w:tc>
@@ -7984,29 +7752,7 @@
           <w:sz w:val="24"/>
           <w:szCs w:val="24"/>
         </w:rPr>
-        <w:t xml:space="preserve">No quadro abaixo, serão apresentados os mecanismos nas três categorias </w:t>
-      </w:r>
-      <w:proofErr w:type="spellStart"/>
-      <w:r>
-        <w:rPr>
-          <w:rFonts w:ascii="Times New Roman" w:eastAsia="Times New Roman" w:hAnsi="Times New Roman"/>
-          <w:i w:val="0"/>
-          <w:color w:val="auto"/>
-          <w:sz w:val="24"/>
-          <w:szCs w:val="24"/>
-        </w:rPr>
-        <w:t>supracimas</w:t>
-      </w:r>
-      <w:proofErr w:type="spellEnd"/>
-      <w:r>
-        <w:rPr>
-          <w:rFonts w:ascii="Times New Roman" w:eastAsia="Times New Roman" w:hAnsi="Times New Roman"/>
-          <w:i w:val="0"/>
-          <w:color w:val="auto"/>
-          <w:sz w:val="24"/>
-          <w:szCs w:val="24"/>
-        </w:rPr>
-        <w:t xml:space="preserve"> citadas contextualizadas no sistema Revio.</w:t>
+        <w:t>No quadro abaixo, serão apresentados os mecanismos nas três categorias supracimas citadas contextualizadas no sistema Revio.</w:t>
       </w:r>
     </w:p>
     <w:tbl>
@@ -8136,11 +7882,9 @@
               <w:suppressAutoHyphens/>
               <w:spacing w:line="360" w:lineRule="auto"/>
             </w:pPr>
-            <w:proofErr w:type="spellStart"/>
             <w:r>
               <w:t>Github</w:t>
             </w:r>
-            <w:proofErr w:type="spellEnd"/>
           </w:p>
         </w:tc>
       </w:tr>
@@ -8238,11 +7982,9 @@
               <w:suppressAutoHyphens/>
               <w:spacing w:line="360" w:lineRule="auto"/>
             </w:pPr>
-            <w:proofErr w:type="spellStart"/>
             <w:r>
               <w:t>MongoDB</w:t>
             </w:r>
-            <w:proofErr w:type="spellEnd"/>
           </w:p>
         </w:tc>
       </w:tr>
@@ -8258,13 +8000,8 @@
               <w:spacing w:line="360" w:lineRule="auto"/>
             </w:pPr>
             <w:r>
-              <w:t xml:space="preserve">Front </w:t>
-            </w:r>
-            <w:proofErr w:type="spellStart"/>
-            <w:r>
-              <w:t>end</w:t>
-            </w:r>
-            <w:proofErr w:type="spellEnd"/>
+              <w:t>Front end</w:t>
+            </w:r>
           </w:p>
         </w:tc>
         <w:tc>
@@ -8281,16 +8018,8 @@
               <w:rPr>
                 <w:color w:val="24292E"/>
               </w:rPr>
-              <w:t xml:space="preserve">Single Page </w:t>
-            </w:r>
-            <w:proofErr w:type="spellStart"/>
-            <w:r>
-              <w:rPr>
-                <w:color w:val="24292E"/>
-              </w:rPr>
-              <w:t>Application</w:t>
-            </w:r>
-            <w:proofErr w:type="spellEnd"/>
+              <w:t>Single Page Application</w:t>
+            </w:r>
           </w:p>
         </w:tc>
         <w:tc>
@@ -8321,13 +8050,8 @@
               <w:spacing w:line="360" w:lineRule="auto"/>
             </w:pPr>
             <w:r>
-              <w:t xml:space="preserve">Back </w:t>
-            </w:r>
-            <w:proofErr w:type="spellStart"/>
-            <w:r>
-              <w:t>end</w:t>
-            </w:r>
-            <w:proofErr w:type="spellEnd"/>
+              <w:t>Back end</w:t>
+            </w:r>
           </w:p>
         </w:tc>
         <w:tc>
@@ -8340,11 +8064,9 @@
               <w:suppressAutoHyphens/>
               <w:spacing w:line="360" w:lineRule="auto"/>
             </w:pPr>
-            <w:proofErr w:type="spellStart"/>
             <w:r>
               <w:t>Microsserviços</w:t>
             </w:r>
-            <w:proofErr w:type="spellEnd"/>
           </w:p>
         </w:tc>
         <w:tc>
@@ -8357,11 +8079,9 @@
               <w:suppressAutoHyphens/>
               <w:spacing w:line="360" w:lineRule="auto"/>
             </w:pPr>
-            <w:proofErr w:type="spellStart"/>
             <w:r>
               <w:t>Kotlin</w:t>
             </w:r>
-            <w:proofErr w:type="spellEnd"/>
           </w:p>
         </w:tc>
       </w:tr>
@@ -8456,11 +8176,9 @@
               <w:suppressAutoHyphens/>
               <w:spacing w:line="360" w:lineRule="auto"/>
             </w:pPr>
-            <w:proofErr w:type="spellStart"/>
             <w:r>
               <w:t>Cloudwatch</w:t>
             </w:r>
-            <w:proofErr w:type="spellEnd"/>
           </w:p>
         </w:tc>
       </w:tr>
@@ -8476,6 +8194,7 @@
               <w:spacing w:line="360" w:lineRule="auto"/>
             </w:pPr>
             <w:r>
+              <w:lastRenderedPageBreak/>
               <w:t>Teste de Software</w:t>
             </w:r>
           </w:p>
@@ -8508,11 +8227,9 @@
               <w:suppressAutoHyphens/>
               <w:spacing w:line="360" w:lineRule="auto"/>
             </w:pPr>
-            <w:proofErr w:type="spellStart"/>
             <w:r>
               <w:t>JUnit</w:t>
             </w:r>
-            <w:proofErr w:type="spellEnd"/>
           </w:p>
         </w:tc>
       </w:tr>
@@ -8561,15 +8278,7 @@
               <w:spacing w:line="360" w:lineRule="auto"/>
             </w:pPr>
             <w:r>
-              <w:t xml:space="preserve">Spring Cloud </w:t>
-            </w:r>
-            <w:proofErr w:type="spellStart"/>
-            <w:r>
-              <w:t>Contract</w:t>
-            </w:r>
-            <w:proofErr w:type="spellEnd"/>
-            <w:r>
-              <w:t xml:space="preserve"> </w:t>
+              <w:t xml:space="preserve">Spring Cloud Contract </w:t>
             </w:r>
           </w:p>
         </w:tc>
@@ -8733,11 +8442,9 @@
               <w:suppressAutoHyphens/>
               <w:spacing w:line="360" w:lineRule="auto"/>
             </w:pPr>
-            <w:proofErr w:type="spellStart"/>
             <w:r>
               <w:t>RESTful</w:t>
             </w:r>
-            <w:proofErr w:type="spellEnd"/>
           </w:p>
         </w:tc>
       </w:tr>
@@ -9028,6 +8735,7 @@
           <w:i w:val="0"/>
           <w:szCs w:val="28"/>
         </w:rPr>
+        <w:lastRenderedPageBreak/>
         <w:t xml:space="preserve">4.1 </w:t>
       </w:r>
       <w:r>
@@ -9296,7 +9004,8 @@
           <w:i w:val="0"/>
           <w:szCs w:val="28"/>
         </w:rPr>
-        <w:t>4.</w:t>
+        <w:lastRenderedPageBreak/>
+        <w:t xml:space="preserve">4.2 </w:t>
       </w:r>
       <w:r>
         <w:rPr>
@@ -9304,32 +9013,8 @@
           <w:i w:val="0"/>
           <w:szCs w:val="28"/>
         </w:rPr>
-        <w:t>2</w:t>
-      </w:r>
-      <w:r>
-        <w:rPr>
-          <w:rFonts w:ascii="Times New Roman" w:hAnsi="Times New Roman"/>
-          <w:i w:val="0"/>
-          <w:szCs w:val="28"/>
-        </w:rPr>
-        <w:t xml:space="preserve"> </w:t>
-      </w:r>
-      <w:r>
-        <w:rPr>
-          <w:rFonts w:ascii="Times New Roman" w:hAnsi="Times New Roman"/>
-          <w:i w:val="0"/>
-          <w:szCs w:val="28"/>
-        </w:rPr>
         <w:tab/>
-        <w:t xml:space="preserve">Diagrama de </w:t>
-      </w:r>
-      <w:r>
-        <w:rPr>
-          <w:rFonts w:ascii="Times New Roman" w:hAnsi="Times New Roman"/>
-          <w:i w:val="0"/>
-          <w:szCs w:val="28"/>
-        </w:rPr>
-        <w:t>Container</w:t>
+        <w:t>Diagrama de Container</w:t>
       </w:r>
     </w:p>
     <w:p>
@@ -9514,22 +9199,118 @@
     </w:p>
     <w:p>
       <w:pPr>
-        <w:suppressAutoHyphens/>
-        <w:spacing w:line="360" w:lineRule="auto"/>
-        <w:jc w:val="both"/>
-        <w:rPr>
-          <w:sz w:val="24"/>
-          <w:szCs w:val="24"/>
-        </w:rPr>
-      </w:pPr>
-    </w:p>
-    <w:p>
-      <w:pPr>
         <w:pStyle w:val="Ttulo2"/>
         <w:numPr>
           <w:ilvl w:val="0"/>
           <w:numId w:val="0"/>
         </w:numPr>
+        <w:ind w:left="709" w:hanging="709"/>
+        <w:rPr>
+          <w:rFonts w:ascii="Times New Roman" w:hAnsi="Times New Roman"/>
+          <w:i w:val="0"/>
+          <w:szCs w:val="28"/>
+        </w:rPr>
+      </w:pPr>
+      <w:r>
+        <w:rPr>
+          <w:rFonts w:ascii="Times New Roman" w:hAnsi="Times New Roman"/>
+          <w:i w:val="0"/>
+          <w:szCs w:val="28"/>
+        </w:rPr>
+        <w:lastRenderedPageBreak/>
+        <w:t xml:space="preserve">4.2 </w:t>
+      </w:r>
+      <w:r>
+        <w:rPr>
+          <w:rFonts w:ascii="Times New Roman" w:hAnsi="Times New Roman"/>
+          <w:i w:val="0"/>
+          <w:szCs w:val="28"/>
+        </w:rPr>
+        <w:tab/>
+        <w:t xml:space="preserve">Diagrama de </w:t>
+      </w:r>
+      <w:r>
+        <w:rPr>
+          <w:rFonts w:ascii="Times New Roman" w:hAnsi="Times New Roman"/>
+          <w:i w:val="0"/>
+          <w:szCs w:val="28"/>
+        </w:rPr>
+        <w:t>Componente</w:t>
+      </w:r>
+      <w:r>
+        <w:rPr>
+          <w:rFonts w:ascii="Times New Roman" w:hAnsi="Times New Roman"/>
+          <w:i w:val="0"/>
+          <w:szCs w:val="28"/>
+        </w:rPr>
+        <w:t>s</w:t>
+      </w:r>
+    </w:p>
+    <w:p>
+      <w:pPr>
+        <w:pStyle w:val="Corpodetexto"/>
+      </w:pPr>
+      <w:r>
+        <w:rPr>
+          <w:noProof/>
+        </w:rPr>
+        <w:drawing>
+          <wp:inline distT="0" distB="0" distL="0" distR="0" wp14:anchorId="7C57702D" wp14:editId="0A275C65">
+            <wp:extent cx="5753100" cy="3467100"/>
+            <wp:effectExtent l="0" t="0" r="0" b="0"/>
+            <wp:docPr id="2" name="Imagem 2"/>
+            <wp:cNvGraphicFramePr>
+              <a:graphicFrameLocks xmlns:a="http://schemas.openxmlformats.org/drawingml/2006/main" noChangeAspect="1"/>
+            </wp:cNvGraphicFramePr>
+            <a:graphic xmlns:a="http://schemas.openxmlformats.org/drawingml/2006/main">
+              <a:graphicData uri="http://schemas.openxmlformats.org/drawingml/2006/picture">
+                <pic:pic xmlns:pic="http://schemas.openxmlformats.org/drawingml/2006/picture">
+                  <pic:nvPicPr>
+                    <pic:cNvPr id="0" name="Picture 1"/>
+                    <pic:cNvPicPr>
+                      <a:picLocks noChangeAspect="1" noChangeArrowheads="1"/>
+                    </pic:cNvPicPr>
+                  </pic:nvPicPr>
+                  <pic:blipFill>
+                    <a:blip r:embed="rId17">
+                      <a:extLst>
+                        <a:ext uri="{28A0092B-C50C-407E-A947-70E740481C1C}">
+                          <a14:useLocalDpi xmlns:a14="http://schemas.microsoft.com/office/drawing/2010/main" val="0"/>
+                        </a:ext>
+                      </a:extLst>
+                    </a:blip>
+                    <a:srcRect/>
+                    <a:stretch>
+                      <a:fillRect/>
+                    </a:stretch>
+                  </pic:blipFill>
+                  <pic:spPr bwMode="auto">
+                    <a:xfrm>
+                      <a:off x="0" y="0"/>
+                      <a:ext cx="5753100" cy="3467100"/>
+                    </a:xfrm>
+                    <a:prstGeom prst="rect">
+                      <a:avLst/>
+                    </a:prstGeom>
+                    <a:noFill/>
+                    <a:ln>
+                      <a:noFill/>
+                    </a:ln>
+                  </pic:spPr>
+                </pic:pic>
+              </a:graphicData>
+            </a:graphic>
+          </wp:inline>
+        </w:drawing>
+      </w:r>
+    </w:p>
+    <w:p>
+      <w:pPr>
+        <w:pStyle w:val="Ttulo2"/>
+        <w:numPr>
+          <w:ilvl w:val="0"/>
+          <w:numId w:val="0"/>
+        </w:numPr>
         <w:rPr>
           <w:rFonts w:ascii="Times New Roman" w:hAnsi="Times New Roman"/>
           <w:i w:val="0"/>
@@ -9558,7 +9339,6 @@
           <w:szCs w:val="24"/>
         </w:rPr>
       </w:pPr>
-      <w:proofErr w:type="spellStart"/>
       <w:r>
         <w:rPr>
           <w:sz w:val="24"/>
@@ -9571,15 +9351,7 @@
           <w:sz w:val="24"/>
           <w:szCs w:val="24"/>
         </w:rPr>
-        <w:t>DAVILA</w:t>
-      </w:r>
-      <w:proofErr w:type="spellEnd"/>
-      <w:r>
-        <w:rPr>
-          <w:sz w:val="24"/>
-          <w:szCs w:val="24"/>
-        </w:rPr>
-        <w:t>, Nicole</w:t>
+        <w:t>DAVILA, Nicole</w:t>
       </w:r>
       <w:r>
         <w:rPr>
@@ -9732,15 +9504,7 @@
           <w:sz w:val="24"/>
           <w:szCs w:val="24"/>
         </w:rPr>
-        <w:t xml:space="preserve"> </w:t>
-      </w:r>
-      <w:proofErr w:type="spellStart"/>
-      <w:r>
-        <w:rPr>
-          <w:sz w:val="24"/>
-          <w:szCs w:val="24"/>
-        </w:rPr>
-        <w:t>J</w:t>
+        <w:t xml:space="preserve"> J</w:t>
       </w:r>
       <w:r>
         <w:rPr>
@@ -9749,7 +9513,6 @@
         </w:rPr>
         <w:t>ournal</w:t>
       </w:r>
-      <w:proofErr w:type="spellEnd"/>
       <w:r>
         <w:rPr>
           <w:sz w:val="24"/>
@@ -9767,7 +9530,7 @@
           <w:szCs w:val="24"/>
         </w:rPr>
       </w:pPr>
-      <w:hyperlink r:id="rId17" w:history="1">
+      <w:hyperlink r:id="rId18" w:history="1">
         <w:r>
           <w:rPr>
             <w:rStyle w:val="Hyperlink"/>
@@ -9794,7 +9557,7 @@
           <w:szCs w:val="24"/>
         </w:rPr>
       </w:pPr>
-      <w:hyperlink r:id="rId18" w:history="1">
+      <w:hyperlink r:id="rId19" w:history="1">
         <w:r>
           <w:rPr>
             <w:rStyle w:val="Hyperlink"/>
@@ -9821,7 +9584,7 @@
           <w:szCs w:val="24"/>
         </w:rPr>
       </w:pPr>
-      <w:hyperlink r:id="rId19" w:history="1">
+      <w:hyperlink r:id="rId20" w:history="1">
         <w:r>
           <w:rPr>
             <w:rStyle w:val="Hyperlink"/>
@@ -9848,7 +9611,7 @@
           <w:szCs w:val="24"/>
         </w:rPr>
       </w:pPr>
-      <w:hyperlink r:id="rId20" w:history="1">
+      <w:hyperlink r:id="rId21" w:history="1">
         <w:r>
           <w:rPr>
             <w:rStyle w:val="Hyperlink"/>
@@ -9875,7 +9638,7 @@
           <w:szCs w:val="24"/>
         </w:rPr>
       </w:pPr>
-      <w:hyperlink r:id="rId21" w:history="1">
+      <w:hyperlink r:id="rId22" w:history="1">
         <w:r>
           <w:rPr>
             <w:rStyle w:val="Hyperlink"/>
@@ -9909,7 +9672,7 @@
           <w:szCs w:val="24"/>
         </w:rPr>
       </w:pPr>
-      <w:hyperlink r:id="rId22" w:history="1">
+      <w:hyperlink r:id="rId23" w:history="1">
         <w:r>
           <w:rPr>
             <w:rStyle w:val="Hyperlink"/>
@@ -9936,7 +9699,7 @@
           <w:szCs w:val="24"/>
         </w:rPr>
       </w:pPr>
-      <w:hyperlink r:id="rId23" w:history="1">
+      <w:hyperlink r:id="rId24" w:history="1">
         <w:r>
           <w:rPr>
             <w:rStyle w:val="Hyperlink"/>
@@ -10007,11 +9770,6 @@
         <w:docPartUnique/>
       </w:docPartObj>
     </w:sdtPr>
-    <w:sdtEndPr>
-      <w:rPr>
-        <w:rStyle w:val="Nmerodepgina"/>
-      </w:rPr>
-    </w:sdtEndPr>
     <w:sdtContent>
       <w:p>
         <w:pPr>
@@ -10117,11 +9875,6 @@
         <w:docPartUnique/>
       </w:docPartObj>
     </w:sdtPr>
-    <w:sdtEndPr>
-      <w:rPr>
-        <w:rStyle w:val="Nmerodepgina"/>
-      </w:rPr>
-    </w:sdtEndPr>
     <w:sdtContent>
       <w:p>
         <w:pPr>
@@ -14595,28 +14348,28 @@
 </file>
 
 <file path=customXml/item1.xml><?xml version="1.0" encoding="utf-8"?>
+<b:Sources xmlns:b="http://schemas.openxmlformats.org/officeDocument/2006/bibliography" xmlns="http://schemas.openxmlformats.org/officeDocument/2006/bibliography" SelectedStyle="\APA.XSL" StyleName="APA"/>
+</file>
+
+<file path=customXml/item2.xml><?xml version="1.0" encoding="utf-8"?>
 <go:gDocsCustomXmlDataStorage xmlns:go="http://customooxmlschemas.google.com/" xmlns:r="http://schemas.openxmlformats.org/officeDocument/2006/relationships">
   <go:docsCustomData xmlns:go="http://customooxmlschemas.google.com/" roundtripDataSignature="AMtx7mhr8fJpXyXGw+943AqUFmYJYKlTeA==">AMUW2mWvv+HMmybsHL7/pQVRgp4by+7nN37TfU3MU+gZCRA3Ih5YYdxjAC1oa1p1/2pUxY7a1vxHe4OUHtSIBFH4fHSlzusAv47ms/e518+uEaCPTunKtOL66wXeqaf8w3DB1HIzj5gmHKUtSYfIbBa/aIfZpwkfMMQwuAk8RpnElM+TxjaLwsQnJcVgAPJCffkRxKkdMYf+AZdcw9cWO4kKxXE59K4MIIkGW66ZrczWiqrVDysa2W4kT6yxYg58f90BiY93MAOptp6fpvzJjoy5eb5nHxzZGKHzEWvR1sg1AdnumB4DFxbVwQKxvKkjfBOWKMPVxcXIzTLq1mY8i0AhUkBNZTYmlf+SOCauyTaCKRvMXJmwCZu3pL/GNJrhQWQMzMu9i0mNo4+/CjlBO46BamsXTNZLWg==</go:docsCustomData>
 </go:gDocsCustomXmlDataStorage>
 </file>
 
-<file path=customXml/item2.xml><?xml version="1.0" encoding="utf-8"?>
-<b:Sources xmlns:b="http://schemas.openxmlformats.org/officeDocument/2006/bibliography" xmlns="http://schemas.openxmlformats.org/officeDocument/2006/bibliography" SelectedStyle="\APA.XSL" StyleName="APA"/>
+<file path=customXml/itemProps1.xml><?xml version="1.0" encoding="utf-8"?>
+<ds:datastoreItem xmlns:ds="http://schemas.openxmlformats.org/officeDocument/2006/customXml" ds:itemID="{F2DDE5E6-1BC2-4493-9C2E-A764C52C0B6D}">
+  <ds:schemaRefs>
+    <ds:schemaRef ds:uri="http://schemas.openxmlformats.org/officeDocument/2006/bibliography"/>
+  </ds:schemaRefs>
+</ds:datastoreItem>
 </file>
 
-<file path=customXml/itemProps1.xml><?xml version="1.0" encoding="utf-8"?>
+<file path=customXml/itemProps2.xml><?xml version="1.0" encoding="utf-8"?>
 <ds:datastoreItem xmlns:ds="http://schemas.openxmlformats.org/officeDocument/2006/customXml" ds:itemID="{11111111-1234-1234-1234-123412341234}">
   <ds:schemaRefs>
     <ds:schemaRef ds:uri="http://customooxmlschemas.google.com/"/>
     <ds:schemaRef ds:uri="http://schemas.openxmlformats.org/officeDocument/2006/relationships"/>
   </ds:schemaRefs>
 </ds:datastoreItem>
-</file>
-
-<file path=customXml/itemProps2.xml><?xml version="1.0" encoding="utf-8"?>
-<ds:datastoreItem xmlns:ds="http://schemas.openxmlformats.org/officeDocument/2006/customXml" ds:itemID="{F2DDE5E6-1BC2-4493-9C2E-A764C52C0B6D}">
-  <ds:schemaRefs>
-    <ds:schemaRef ds:uri="http://schemas.openxmlformats.org/officeDocument/2006/bibliography"/>
-  </ds:schemaRefs>
-</ds:datastoreItem>
 </file>
</xml_diff>

<commit_message>
pdf do documento para melhor visualização
</commit_message>
<xml_diff>
--- a/documentos/RelatorioTecnico-Revio.docx
+++ b/documentos/RelatorioTecnico-Revio.docx
@@ -1738,14 +1738,50 @@
           <w:sz w:val="24"/>
           <w:szCs w:val="24"/>
         </w:rPr>
-        <w:t xml:space="preserve"> de garantia de qualidade (quality assurance) no desenvolvimento de software </w:t>
-      </w:r>
+        <w:t xml:space="preserve"> de garantia de qualidade (</w:t>
+      </w:r>
+      <w:proofErr w:type="spellStart"/>
       <w:r>
         <w:rPr>
           <w:color w:val="000000"/>
           <w:sz w:val="24"/>
           <w:szCs w:val="24"/>
         </w:rPr>
+        <w:t>quality</w:t>
+      </w:r>
+      <w:proofErr w:type="spellEnd"/>
+      <w:r>
+        <w:rPr>
+          <w:color w:val="000000"/>
+          <w:sz w:val="24"/>
+          <w:szCs w:val="24"/>
+        </w:rPr>
+        <w:t xml:space="preserve"> </w:t>
+      </w:r>
+      <w:proofErr w:type="spellStart"/>
+      <w:r>
+        <w:rPr>
+          <w:color w:val="000000"/>
+          <w:sz w:val="24"/>
+          <w:szCs w:val="24"/>
+        </w:rPr>
+        <w:t>assurance</w:t>
+      </w:r>
+      <w:proofErr w:type="spellEnd"/>
+      <w:r>
+        <w:rPr>
+          <w:color w:val="000000"/>
+          <w:sz w:val="24"/>
+          <w:szCs w:val="24"/>
+        </w:rPr>
+        <w:t xml:space="preserve">) no desenvolvimento de software </w:t>
+      </w:r>
+      <w:r>
+        <w:rPr>
+          <w:color w:val="000000"/>
+          <w:sz w:val="24"/>
+          <w:szCs w:val="24"/>
+        </w:rPr>
         <w:t xml:space="preserve">e </w:t>
       </w:r>
       <w:r>
@@ -1810,7 +1846,25 @@
           <w:sz w:val="24"/>
           <w:szCs w:val="24"/>
         </w:rPr>
-        <w:t xml:space="preserve">, moldada por Michael E. Fagan, </w:t>
+        <w:t xml:space="preserve">, moldada por Michael E. </w:t>
+      </w:r>
+      <w:proofErr w:type="spellStart"/>
+      <w:r>
+        <w:rPr>
+          <w:color w:val="000000"/>
+          <w:sz w:val="24"/>
+          <w:szCs w:val="24"/>
+        </w:rPr>
+        <w:t>Fagan</w:t>
+      </w:r>
+      <w:proofErr w:type="spellEnd"/>
+      <w:r>
+        <w:rPr>
+          <w:color w:val="000000"/>
+          <w:sz w:val="24"/>
+          <w:szCs w:val="24"/>
+        </w:rPr>
+        <w:t xml:space="preserve">, </w:t>
       </w:r>
       <w:r>
         <w:rPr>
@@ -2028,7 +2082,23 @@
           <w:sz w:val="24"/>
           <w:szCs w:val="24"/>
         </w:rPr>
-        <w:t xml:space="preserve">s para o modelo de Fagan </w:t>
+        <w:t xml:space="preserve">s para o modelo de </w:t>
+      </w:r>
+      <w:proofErr w:type="spellStart"/>
+      <w:r>
+        <w:rPr>
+          <w:sz w:val="24"/>
+          <w:szCs w:val="24"/>
+        </w:rPr>
+        <w:t>Fagan</w:t>
+      </w:r>
+      <w:proofErr w:type="spellEnd"/>
+      <w:r>
+        <w:rPr>
+          <w:sz w:val="24"/>
+          <w:szCs w:val="24"/>
+        </w:rPr>
+        <w:t xml:space="preserve"> </w:t>
       </w:r>
       <w:r>
         <w:rPr>
@@ -3867,7 +3937,23 @@
               <w:pStyle w:val="Corpodetexto"/>
             </w:pPr>
             <w:r>
-              <w:t>O software back-end deve ser desenvolvido em Kotlin, com o framework Spring</w:t>
+              <w:t xml:space="preserve">O software </w:t>
+            </w:r>
+            <w:proofErr w:type="spellStart"/>
+            <w:r>
+              <w:t>back-end</w:t>
+            </w:r>
+            <w:proofErr w:type="spellEnd"/>
+            <w:r>
+              <w:t xml:space="preserve"> deve ser desenvolvido em </w:t>
+            </w:r>
+            <w:proofErr w:type="spellStart"/>
+            <w:r>
+              <w:t>Kotlin</w:t>
+            </w:r>
+            <w:proofErr w:type="spellEnd"/>
+            <w:r>
+              <w:t>, com o framework Spring</w:t>
             </w:r>
           </w:p>
         </w:tc>
@@ -3909,7 +3995,15 @@
               <w:pStyle w:val="Corpodetexto"/>
             </w:pPr>
             <w:r>
-              <w:t>As APIs devem seguir o padrão RESTful.</w:t>
+              <w:t xml:space="preserve">As APIs devem seguir o padrão </w:t>
+            </w:r>
+            <w:proofErr w:type="spellStart"/>
+            <w:r>
+              <w:t>RESTful</w:t>
+            </w:r>
+            <w:proofErr w:type="spellEnd"/>
+            <w:r>
+              <w:t>.</w:t>
             </w:r>
           </w:p>
         </w:tc>
@@ -3953,8 +4047,13 @@
             <w:r>
               <w:t xml:space="preserve">Autenticação deve utilizar </w:t>
             </w:r>
-            <w:r>
-              <w:t>Json Web Token</w:t>
+            <w:proofErr w:type="spellStart"/>
+            <w:r>
+              <w:t>Json</w:t>
+            </w:r>
+            <w:proofErr w:type="spellEnd"/>
+            <w:r>
+              <w:t xml:space="preserve"> Web Token</w:t>
             </w:r>
           </w:p>
         </w:tc>
@@ -3996,7 +4095,15 @@
               <w:pStyle w:val="Corpodetexto"/>
             </w:pPr>
             <w:r>
-              <w:t>O software front-end deve ser desenvolvido com Javascript, framework/biblioteca react.js</w:t>
+              <w:t>O software front-</w:t>
+            </w:r>
+            <w:proofErr w:type="spellStart"/>
+            <w:r>
+              <w:t>end</w:t>
+            </w:r>
+            <w:proofErr w:type="spellEnd"/>
+            <w:r>
+              <w:t xml:space="preserve"> deve ser desenvolvido com Javascript, framework/biblioteca react.js</w:t>
             </w:r>
           </w:p>
         </w:tc>
@@ -4080,11 +4187,16 @@
               <w:pStyle w:val="Corpodetexto"/>
             </w:pPr>
             <w:r>
-              <w:t>Orquestração de containe</w:t>
+              <w:t xml:space="preserve">Orquestração de </w:t>
+            </w:r>
+            <w:proofErr w:type="spellStart"/>
+            <w:r>
+              <w:t>containe</w:t>
             </w:r>
             <w:r>
               <w:t>res</w:t>
             </w:r>
+            <w:proofErr w:type="spellEnd"/>
             <w:r>
               <w:t xml:space="preserve"> Docker, utilizando </w:t>
             </w:r>
@@ -4176,7 +4288,39 @@
               <w:pStyle w:val="Corpodetexto"/>
             </w:pPr>
             <w:r>
-              <w:t>Todas as peças de arquitetura devem utilizar IaaC (infrastructure as a code) com terraform.</w:t>
+              <w:t xml:space="preserve">Todas as peças de arquitetura devem utilizar </w:t>
+            </w:r>
+            <w:proofErr w:type="spellStart"/>
+            <w:r>
+              <w:t>IaaC</w:t>
+            </w:r>
+            <w:proofErr w:type="spellEnd"/>
+            <w:r>
+              <w:t xml:space="preserve"> (</w:t>
+            </w:r>
+            <w:proofErr w:type="spellStart"/>
+            <w:r>
+              <w:t>infrastructure</w:t>
+            </w:r>
+            <w:proofErr w:type="spellEnd"/>
+            <w:r>
+              <w:t xml:space="preserve"> as a </w:t>
+            </w:r>
+            <w:proofErr w:type="spellStart"/>
+            <w:r>
+              <w:t>code</w:t>
+            </w:r>
+            <w:proofErr w:type="spellEnd"/>
+            <w:r>
+              <w:t xml:space="preserve">) com </w:t>
+            </w:r>
+            <w:proofErr w:type="spellStart"/>
+            <w:r>
+              <w:t>terraform</w:t>
+            </w:r>
+            <w:proofErr w:type="spellEnd"/>
+            <w:r>
+              <w:t>.</w:t>
             </w:r>
           </w:p>
         </w:tc>
@@ -4266,14 +4410,24 @@
               <w:t xml:space="preserve"> com</w:t>
             </w:r>
             <w:r>
-              <w:t xml:space="preserve"> GitHub Actions</w:t>
-            </w:r>
+              <w:t xml:space="preserve"> GitHub </w:t>
+            </w:r>
+            <w:proofErr w:type="spellStart"/>
+            <w:r>
+              <w:t>Actions</w:t>
+            </w:r>
+            <w:proofErr w:type="spellEnd"/>
             <w:r>
               <w:t xml:space="preserve"> e </w:t>
             </w:r>
             <w:r>
-              <w:t>AWS Codepipelines</w:t>
-            </w:r>
+              <w:t xml:space="preserve">AWS </w:t>
+            </w:r>
+            <w:proofErr w:type="spellStart"/>
+            <w:r>
+              <w:t>Codepipelines</w:t>
+            </w:r>
+            <w:proofErr w:type="spellEnd"/>
           </w:p>
         </w:tc>
       </w:tr>
@@ -4409,8 +4563,16 @@
               <w:rPr>
                 <w:b/>
               </w:rPr>
-              <w:t>Dificuldade (B/M/A)*</w:t>
-            </w:r>
+              <w:t>Dificuldade (B/M/</w:t>
+            </w:r>
+            <w:proofErr w:type="gramStart"/>
+            <w:r>
+              <w:rPr>
+                <w:b/>
+              </w:rPr>
+              <w:t>A)*</w:t>
+            </w:r>
+            <w:proofErr w:type="gramEnd"/>
           </w:p>
         </w:tc>
         <w:tc>
@@ -4447,8 +4609,16 @@
               <w:rPr>
                 <w:b/>
               </w:rPr>
-              <w:t>(B/M/A)*</w:t>
-            </w:r>
+              <w:t>(B/M/</w:t>
+            </w:r>
+            <w:proofErr w:type="gramStart"/>
+            <w:r>
+              <w:rPr>
+                <w:b/>
+              </w:rPr>
+              <w:t>A)*</w:t>
+            </w:r>
+            <w:proofErr w:type="gramEnd"/>
           </w:p>
         </w:tc>
       </w:tr>
@@ -5038,7 +5208,39 @@
                 <w:rFonts w:ascii="Calibri" w:hAnsi="Calibri" w:cs="Calibri"/>
                 <w:color w:val="000000"/>
               </w:rPr>
-              <w:t>O sistema deve permitir o cadastramento em 4 áreas de atuação: SRE, backend, frontend e mobile</w:t>
+              <w:t xml:space="preserve">O sistema deve permitir o cadastramento em 4 áreas de atuação: SRE, </w:t>
+            </w:r>
+            <w:proofErr w:type="spellStart"/>
+            <w:r>
+              <w:rPr>
+                <w:rFonts w:ascii="Calibri" w:hAnsi="Calibri" w:cs="Calibri"/>
+                <w:color w:val="000000"/>
+              </w:rPr>
+              <w:t>backend</w:t>
+            </w:r>
+            <w:proofErr w:type="spellEnd"/>
+            <w:r>
+              <w:rPr>
+                <w:rFonts w:ascii="Calibri" w:hAnsi="Calibri" w:cs="Calibri"/>
+                <w:color w:val="000000"/>
+              </w:rPr>
+              <w:t xml:space="preserve">, </w:t>
+            </w:r>
+            <w:proofErr w:type="spellStart"/>
+            <w:r>
+              <w:rPr>
+                <w:rFonts w:ascii="Calibri" w:hAnsi="Calibri" w:cs="Calibri"/>
+                <w:color w:val="000000"/>
+              </w:rPr>
+              <w:t>frontend</w:t>
+            </w:r>
+            <w:proofErr w:type="spellEnd"/>
+            <w:r>
+              <w:rPr>
+                <w:rFonts w:ascii="Calibri" w:hAnsi="Calibri" w:cs="Calibri"/>
+                <w:color w:val="000000"/>
+              </w:rPr>
+              <w:t xml:space="preserve"> e mobile</w:t>
             </w:r>
           </w:p>
         </w:tc>
@@ -6833,8 +7035,17 @@
                 <w:rFonts w:ascii="Calibri" w:hAnsi="Calibri" w:cs="Calibri"/>
                 <w:color w:val="000000"/>
               </w:rPr>
-              <w:t>O sistema deve ter acesso ao software de controle de versão GitLab</w:t>
-            </w:r>
+              <w:t xml:space="preserve">O sistema deve ter acesso ao software de controle de versão </w:t>
+            </w:r>
+            <w:proofErr w:type="spellStart"/>
+            <w:r>
+              <w:rPr>
+                <w:rFonts w:ascii="Calibri" w:hAnsi="Calibri" w:cs="Calibri"/>
+                <w:color w:val="000000"/>
+              </w:rPr>
+              <w:t>GitLab</w:t>
+            </w:r>
+            <w:proofErr w:type="spellEnd"/>
           </w:p>
         </w:tc>
         <w:tc>
@@ -6910,8 +7121,17 @@
                 <w:rFonts w:ascii="Calibri" w:hAnsi="Calibri" w:cs="Calibri"/>
                 <w:color w:val="000000"/>
               </w:rPr>
-              <w:t>O sistema web deve manter mínimo de 90% de acessibilidade pela ferramenta Lighthouse</w:t>
-            </w:r>
+              <w:t xml:space="preserve">O sistema web deve manter mínimo de 90% de acessibilidade pela ferramenta </w:t>
+            </w:r>
+            <w:proofErr w:type="spellStart"/>
+            <w:r>
+              <w:rPr>
+                <w:rFonts w:ascii="Calibri" w:hAnsi="Calibri" w:cs="Calibri"/>
+                <w:color w:val="000000"/>
+              </w:rPr>
+              <w:t>Lighthouse</w:t>
+            </w:r>
+            <w:proofErr w:type="spellEnd"/>
           </w:p>
         </w:tc>
         <w:tc>
@@ -7155,7 +7375,23 @@
                 <w:rFonts w:ascii="Calibri" w:hAnsi="Calibri" w:cs="Calibri"/>
                 <w:color w:val="000000"/>
               </w:rPr>
-              <w:t>A nuvem a ser utilizada deve ser a Amazon Web Services</w:t>
+              <w:t xml:space="preserve">A nuvem a ser utilizada deve ser a </w:t>
+            </w:r>
+            <w:proofErr w:type="spellStart"/>
+            <w:r>
+              <w:rPr>
+                <w:rFonts w:ascii="Calibri" w:hAnsi="Calibri" w:cs="Calibri"/>
+                <w:color w:val="000000"/>
+              </w:rPr>
+              <w:t>Amazon</w:t>
+            </w:r>
+            <w:proofErr w:type="spellEnd"/>
+            <w:r>
+              <w:rPr>
+                <w:rFonts w:ascii="Calibri" w:hAnsi="Calibri" w:cs="Calibri"/>
+                <w:color w:val="000000"/>
+              </w:rPr>
+              <w:t xml:space="preserve"> Web Services</w:t>
             </w:r>
           </w:p>
         </w:tc>
@@ -7752,7 +7988,29 @@
           <w:sz w:val="24"/>
           <w:szCs w:val="24"/>
         </w:rPr>
-        <w:t>No quadro abaixo, serão apresentados os mecanismos nas três categorias supracimas citadas contextualizadas no sistema Revio.</w:t>
+        <w:t xml:space="preserve">No quadro abaixo, serão apresentados os mecanismos nas três categorias </w:t>
+      </w:r>
+      <w:proofErr w:type="spellStart"/>
+      <w:r>
+        <w:rPr>
+          <w:rFonts w:ascii="Times New Roman" w:eastAsia="Times New Roman" w:hAnsi="Times New Roman"/>
+          <w:i w:val="0"/>
+          <w:color w:val="auto"/>
+          <w:sz w:val="24"/>
+          <w:szCs w:val="24"/>
+        </w:rPr>
+        <w:t>supracimas</w:t>
+      </w:r>
+      <w:proofErr w:type="spellEnd"/>
+      <w:r>
+        <w:rPr>
+          <w:rFonts w:ascii="Times New Roman" w:eastAsia="Times New Roman" w:hAnsi="Times New Roman"/>
+          <w:i w:val="0"/>
+          <w:color w:val="auto"/>
+          <w:sz w:val="24"/>
+          <w:szCs w:val="24"/>
+        </w:rPr>
+        <w:t xml:space="preserve"> citadas contextualizadas no sistema Revio.</w:t>
       </w:r>
     </w:p>
     <w:tbl>
@@ -7882,9 +8140,11 @@
               <w:suppressAutoHyphens/>
               <w:spacing w:line="360" w:lineRule="auto"/>
             </w:pPr>
+            <w:proofErr w:type="spellStart"/>
             <w:r>
               <w:t>Github</w:t>
             </w:r>
+            <w:proofErr w:type="spellEnd"/>
           </w:p>
         </w:tc>
       </w:tr>
@@ -7982,9 +8242,11 @@
               <w:suppressAutoHyphens/>
               <w:spacing w:line="360" w:lineRule="auto"/>
             </w:pPr>
+            <w:proofErr w:type="spellStart"/>
             <w:r>
               <w:t>MongoDB</w:t>
             </w:r>
+            <w:proofErr w:type="spellEnd"/>
           </w:p>
         </w:tc>
       </w:tr>
@@ -8000,8 +8262,13 @@
               <w:spacing w:line="360" w:lineRule="auto"/>
             </w:pPr>
             <w:r>
-              <w:t>Front end</w:t>
-            </w:r>
+              <w:t xml:space="preserve">Front </w:t>
+            </w:r>
+            <w:proofErr w:type="spellStart"/>
+            <w:r>
+              <w:t>end</w:t>
+            </w:r>
+            <w:proofErr w:type="spellEnd"/>
           </w:p>
         </w:tc>
         <w:tc>
@@ -8018,8 +8285,16 @@
               <w:rPr>
                 <w:color w:val="24292E"/>
               </w:rPr>
-              <w:t>Single Page Application</w:t>
-            </w:r>
+              <w:t xml:space="preserve">Single Page </w:t>
+            </w:r>
+            <w:proofErr w:type="spellStart"/>
+            <w:r>
+              <w:rPr>
+                <w:color w:val="24292E"/>
+              </w:rPr>
+              <w:t>Application</w:t>
+            </w:r>
+            <w:proofErr w:type="spellEnd"/>
           </w:p>
         </w:tc>
         <w:tc>
@@ -8050,8 +8325,13 @@
               <w:spacing w:line="360" w:lineRule="auto"/>
             </w:pPr>
             <w:r>
-              <w:t>Back end</w:t>
-            </w:r>
+              <w:t xml:space="preserve">Back </w:t>
+            </w:r>
+            <w:proofErr w:type="spellStart"/>
+            <w:r>
+              <w:t>end</w:t>
+            </w:r>
+            <w:proofErr w:type="spellEnd"/>
           </w:p>
         </w:tc>
         <w:tc>
@@ -8064,9 +8344,11 @@
               <w:suppressAutoHyphens/>
               <w:spacing w:line="360" w:lineRule="auto"/>
             </w:pPr>
+            <w:proofErr w:type="spellStart"/>
             <w:r>
               <w:t>Microsserviços</w:t>
             </w:r>
+            <w:proofErr w:type="spellEnd"/>
           </w:p>
         </w:tc>
         <w:tc>
@@ -8079,9 +8361,11 @@
               <w:suppressAutoHyphens/>
               <w:spacing w:line="360" w:lineRule="auto"/>
             </w:pPr>
+            <w:proofErr w:type="spellStart"/>
             <w:r>
               <w:t>Kotlin</w:t>
             </w:r>
+            <w:proofErr w:type="spellEnd"/>
           </w:p>
         </w:tc>
       </w:tr>
@@ -8176,9 +8460,11 @@
               <w:suppressAutoHyphens/>
               <w:spacing w:line="360" w:lineRule="auto"/>
             </w:pPr>
+            <w:proofErr w:type="spellStart"/>
             <w:r>
               <w:t>Cloudwatch</w:t>
             </w:r>
+            <w:proofErr w:type="spellEnd"/>
           </w:p>
         </w:tc>
       </w:tr>
@@ -8227,9 +8513,11 @@
               <w:suppressAutoHyphens/>
               <w:spacing w:line="360" w:lineRule="auto"/>
             </w:pPr>
+            <w:proofErr w:type="spellStart"/>
             <w:r>
               <w:t>JUnit</w:t>
             </w:r>
+            <w:proofErr w:type="spellEnd"/>
           </w:p>
         </w:tc>
       </w:tr>
@@ -8278,7 +8566,15 @@
               <w:spacing w:line="360" w:lineRule="auto"/>
             </w:pPr>
             <w:r>
-              <w:t xml:space="preserve">Spring Cloud Contract </w:t>
+              <w:t xml:space="preserve">Spring Cloud </w:t>
+            </w:r>
+            <w:proofErr w:type="spellStart"/>
+            <w:r>
+              <w:t>Contract</w:t>
+            </w:r>
+            <w:proofErr w:type="spellEnd"/>
+            <w:r>
+              <w:t xml:space="preserve"> </w:t>
             </w:r>
           </w:p>
         </w:tc>
@@ -8442,9 +8738,11 @@
               <w:suppressAutoHyphens/>
               <w:spacing w:line="360" w:lineRule="auto"/>
             </w:pPr>
+            <w:proofErr w:type="spellStart"/>
             <w:r>
               <w:t>RESTful</w:t>
             </w:r>
+            <w:proofErr w:type="spellEnd"/>
           </w:p>
         </w:tc>
       </w:tr>
@@ -9339,6 +9637,7 @@
           <w:szCs w:val="24"/>
         </w:rPr>
       </w:pPr>
+      <w:proofErr w:type="spellStart"/>
       <w:r>
         <w:rPr>
           <w:sz w:val="24"/>
@@ -9351,7 +9650,15 @@
           <w:sz w:val="24"/>
           <w:szCs w:val="24"/>
         </w:rPr>
-        <w:t>DAVILA, Nicole</w:t>
+        <w:t>DAVILA</w:t>
+      </w:r>
+      <w:proofErr w:type="spellEnd"/>
+      <w:r>
+        <w:rPr>
+          <w:sz w:val="24"/>
+          <w:szCs w:val="24"/>
+        </w:rPr>
+        <w:t>, Nicole</w:t>
       </w:r>
       <w:r>
         <w:rPr>
@@ -9504,7 +9811,15 @@
           <w:sz w:val="24"/>
           <w:szCs w:val="24"/>
         </w:rPr>
-        <w:t xml:space="preserve"> J</w:t>
+        <w:t xml:space="preserve"> </w:t>
+      </w:r>
+      <w:proofErr w:type="spellStart"/>
+      <w:r>
+        <w:rPr>
+          <w:sz w:val="24"/>
+          <w:szCs w:val="24"/>
+        </w:rPr>
+        <w:t>J</w:t>
       </w:r>
       <w:r>
         <w:rPr>
@@ -9513,6 +9828,7 @@
         </w:rPr>
         <w:t>ournal</w:t>
       </w:r>
+      <w:proofErr w:type="spellEnd"/>
       <w:r>
         <w:rPr>
           <w:sz w:val="24"/>

</xml_diff>